<commit_message>
Documento con diagrama de caso de usos y arreglo del diseño
</commit_message>
<xml_diff>
--- a/Casos de Uso1.0.docx
+++ b/Casos de Uso1.0.docx
@@ -32,24 +32,19 @@
     </w:p>
     <w:p>
       <w:pPr>
+        <w:tabs>
+          <w:tab w:val="left" w:pos="4965"/>
+        </w:tabs>
         <w:rPr>
           <w:lang w:val="es-ES"/>
         </w:rPr>
       </w:pPr>
-    </w:p>
-    <w:p>
-      <w:pPr>
+      <w:r>
         <w:rPr>
           <w:lang w:val="es-ES"/>
         </w:rPr>
-      </w:pPr>
-    </w:p>
-    <w:p>
-      <w:pPr>
-        <w:rPr>
-          <w:lang w:val="es-ES"/>
-        </w:rPr>
-      </w:pPr>
+        <w:tab/>
+      </w:r>
     </w:p>
     <w:p>
       <w:pPr>
@@ -182,10 +177,77 @@
             </w:pPr>
             <w:r>
               <w:rPr>
+                <w:noProof/>
+                <w:lang w:val="es-ES_tradnl" w:eastAsia="es-ES_tradnl"/>
+              </w:rPr>
+              <w:drawing>
+                <wp:anchor distT="0" distB="0" distL="114300" distR="114300" simplePos="0" relativeHeight="251660288" behindDoc="0" locked="0" layoutInCell="1" allowOverlap="1">
+                  <wp:simplePos x="0" y="0"/>
+                  <wp:positionH relativeFrom="column">
+                    <wp:posOffset>1313815</wp:posOffset>
+                  </wp:positionH>
+                  <wp:positionV relativeFrom="paragraph">
+                    <wp:posOffset>280035</wp:posOffset>
+                  </wp:positionV>
+                  <wp:extent cx="809625" cy="1019175"/>
+                  <wp:effectExtent l="19050" t="0" r="9525" b="0"/>
+                  <wp:wrapSquare wrapText="bothSides"/>
+                  <wp:docPr id="3" name="6 Imagen" descr="logo3.JPG"/>
+                  <wp:cNvGraphicFramePr>
+                    <a:graphicFrameLocks xmlns:a="http://schemas.openxmlformats.org/drawingml/2006/main" noChangeAspect="1"/>
+                  </wp:cNvGraphicFramePr>
+                  <a:graphic xmlns:a="http://schemas.openxmlformats.org/drawingml/2006/main">
+                    <a:graphicData uri="http://schemas.openxmlformats.org/drawingml/2006/picture">
+                      <pic:pic xmlns:pic="http://schemas.openxmlformats.org/drawingml/2006/picture">
+                        <pic:nvPicPr>
+                          <pic:cNvPr id="0" name="logo3.JPG"/>
+                          <pic:cNvPicPr/>
+                        </pic:nvPicPr>
+                        <pic:blipFill>
+                          <a:blip r:embed="rId8"/>
+                          <a:stretch>
+                            <a:fillRect/>
+                          </a:stretch>
+                        </pic:blipFill>
+                        <pic:spPr>
+                          <a:xfrm>
+                            <a:off x="0" y="0"/>
+                            <a:ext cx="809625" cy="1019175"/>
+                          </a:xfrm>
+                          <a:prstGeom prst="rect">
+                            <a:avLst/>
+                          </a:prstGeom>
+                        </pic:spPr>
+                      </pic:pic>
+                    </a:graphicData>
+                  </a:graphic>
+                </wp:anchor>
+              </w:drawing>
+            </w:r>
+            <w:r>
+              <w:rPr>
                 <w:lang w:val="es-CO"/>
               </w:rPr>
               <w:t>IMind</w:t>
             </w:r>
+          </w:p>
+          <w:p>
+            <w:pPr>
+              <w:pStyle w:val="Sinespaciado"/>
+              <w:jc w:val="center"/>
+              <w:rPr>
+                <w:lang w:val="es-CO"/>
+              </w:rPr>
+            </w:pPr>
+          </w:p>
+          <w:p>
+            <w:pPr>
+              <w:pStyle w:val="Sinespaciado"/>
+              <w:jc w:val="center"/>
+              <w:rPr>
+                <w:lang w:val="es-CO"/>
+              </w:rPr>
+            </w:pPr>
           </w:p>
           <w:p>
             <w:pPr>
@@ -222,16 +284,6 @@
         <w:rPr>
           <w:rFonts w:ascii="Calibri" w:hAnsi="Calibri"/>
           <w:color w:val="auto"/>
-        </w:rPr>
-      </w:pPr>
-    </w:p>
-    <w:p>
-      <w:pPr>
-        <w:pStyle w:val="Ttulo1"/>
-        <w:jc w:val="center"/>
-        <w:rPr>
-          <w:rFonts w:ascii="Calibri" w:hAnsi="Calibri"/>
-          <w:color w:val="auto"/>
           <w:sz w:val="26"/>
           <w:szCs w:val="26"/>
         </w:rPr>
@@ -243,6 +295,7 @@
           <w:sz w:val="26"/>
           <w:szCs w:val="26"/>
         </w:rPr>
+        <w:lastRenderedPageBreak/>
         <w:t>HISTORIAL DE REVISIONES</w:t>
       </w:r>
     </w:p>
@@ -542,7 +595,7 @@
         <w:tblLook w:val="0000"/>
       </w:tblPr>
       <w:tblGrid>
-        <w:gridCol w:w="8252"/>
+        <w:gridCol w:w="6571"/>
       </w:tblGrid>
       <w:tr>
         <w:trPr>
@@ -1855,6 +1908,14 @@
       </w:tr>
     </w:tbl>
     <w:p/>
+    <w:p/>
+    <w:p/>
+    <w:p/>
+    <w:p/>
+    <w:p/>
+    <w:p/>
+    <w:p/>
+    <w:p/>
     <w:p>
       <w:pPr>
         <w:pStyle w:val="Ttulo2"/>
@@ -1876,6 +1937,65 @@
       </w:r>
     </w:p>
     <w:p>
+      <w:r>
+        <w:rPr>
+          <w:noProof/>
+          <w:lang w:val="es-ES_tradnl" w:eastAsia="es-ES_tradnl"/>
+        </w:rPr>
+        <w:drawing>
+          <wp:anchor distT="0" distB="0" distL="114300" distR="114300" simplePos="0" relativeHeight="251658240" behindDoc="0" locked="0" layoutInCell="1" allowOverlap="1">
+            <wp:simplePos x="0" y="0"/>
+            <wp:positionH relativeFrom="margin">
+              <wp:align>center</wp:align>
+            </wp:positionH>
+            <wp:positionV relativeFrom="margin">
+              <wp:align>bottom</wp:align>
+            </wp:positionV>
+            <wp:extent cx="5800725" cy="6821170"/>
+            <wp:effectExtent l="19050" t="0" r="9525" b="0"/>
+            <wp:wrapSquare wrapText="bothSides"/>
+            <wp:docPr id="2" name="Imagen 1" descr="E:\U\9no\INGESOFT\PROYECTO\CasoDeUsos\CasoDeUsosST.jpg"/>
+            <wp:cNvGraphicFramePr>
+              <a:graphicFrameLocks xmlns:a="http://schemas.openxmlformats.org/drawingml/2006/main" noChangeAspect="1"/>
+            </wp:cNvGraphicFramePr>
+            <a:graphic xmlns:a="http://schemas.openxmlformats.org/drawingml/2006/main">
+              <a:graphicData uri="http://schemas.openxmlformats.org/drawingml/2006/picture">
+                <pic:pic xmlns:pic="http://schemas.openxmlformats.org/drawingml/2006/picture">
+                  <pic:nvPicPr>
+                    <pic:cNvPr id="0" name="Picture 1" descr="E:\U\9no\INGESOFT\PROYECTO\CasoDeUsos\CasoDeUsosST.jpg"/>
+                    <pic:cNvPicPr>
+                      <a:picLocks noChangeAspect="1" noChangeArrowheads="1"/>
+                    </pic:cNvPicPr>
+                  </pic:nvPicPr>
+                  <pic:blipFill>
+                    <a:blip r:embed="rId9"/>
+                    <a:srcRect/>
+                    <a:stretch>
+                      <a:fillRect/>
+                    </a:stretch>
+                  </pic:blipFill>
+                  <pic:spPr bwMode="auto">
+                    <a:xfrm>
+                      <a:off x="0" y="0"/>
+                      <a:ext cx="5800725" cy="6821170"/>
+                    </a:xfrm>
+                    <a:prstGeom prst="rect">
+                      <a:avLst/>
+                    </a:prstGeom>
+                    <a:noFill/>
+                    <a:ln w="9525">
+                      <a:noFill/>
+                      <a:miter lim="800000"/>
+                      <a:headEnd/>
+                      <a:tailEnd/>
+                    </a:ln>
+                  </pic:spPr>
+                </pic:pic>
+              </a:graphicData>
+            </a:graphic>
+          </wp:anchor>
+        </w:drawing>
+      </w:r>
       <w:r>
         <w:br w:type="page"/>
       </w:r>
@@ -1899,7 +2019,7 @@
         <w:tblLook w:val="0000"/>
       </w:tblPr>
       <w:tblGrid>
-        <w:gridCol w:w="8525"/>
+        <w:gridCol w:w="6506"/>
       </w:tblGrid>
       <w:tr>
         <w:trPr>
@@ -2425,6 +2545,7 @@
               <w:jc w:val="right"/>
             </w:pPr>
             <w:r>
+              <w:lastRenderedPageBreak/>
               <w:t>Requerimientos Especiales</w:t>
             </w:r>
             <w:r>
@@ -2453,7 +2574,6 @@
               <w:jc w:val="right"/>
             </w:pPr>
             <w:r>
-              <w:lastRenderedPageBreak/>
               <w:t>Suposiciones:</w:t>
             </w:r>
           </w:p>
@@ -2526,7 +2646,7 @@
         <w:tblLook w:val="0000"/>
       </w:tblPr>
       <w:tblGrid>
-        <w:gridCol w:w="8740"/>
+        <w:gridCol w:w="6621"/>
       </w:tblGrid>
       <w:tr>
         <w:trPr>
@@ -2581,7 +2701,7 @@
       <w:r>
         <w:t xml:space="preserve">Plantilla Casos de Uso, </w:t>
       </w:r>
-      <w:hyperlink r:id="rId8" w:history="1">
+      <w:hyperlink r:id="rId10" w:history="1">
         <w:r>
           <w:rPr>
             <w:rStyle w:val="Hipervnculo"/>
@@ -2636,10 +2756,9 @@
       </w:pPr>
     </w:p>
     <w:sectPr>
-      <w:headerReference w:type="even" r:id="rId9"/>
-      <w:headerReference w:type="default" r:id="rId10"/>
-      <w:headerReference w:type="first" r:id="rId11"/>
-      <w:footerReference w:type="first" r:id="rId12"/>
+      <w:headerReference w:type="default" r:id="rId11"/>
+      <w:footerReference w:type="default" r:id="rId12"/>
+      <w:footerReference w:type="first" r:id="rId13"/>
       <w:pgSz w:w="12240" w:h="15840"/>
       <w:pgMar w:top="1417" w:right="1701" w:bottom="1417" w:left="1701" w:header="708" w:footer="708" w:gutter="0"/>
       <w:cols w:space="708"/>
@@ -2676,6 +2795,76 @@
 </file>
 
 <file path=word/footer1.xml><?xml version="1.0" encoding="utf-8"?>
+<w:ftr xmlns:ve="http://schemas.openxmlformats.org/markup-compatibility/2006" xmlns:o="urn:schemas-microsoft-com:office:office" xmlns:r="http://schemas.openxmlformats.org/officeDocument/2006/relationships" xmlns:m="http://schemas.openxmlformats.org/officeDocument/2006/math" xmlns:v="urn:schemas-microsoft-com:vml" xmlns:wp="http://schemas.openxmlformats.org/drawingml/2006/wordprocessingDrawing" xmlns:w10="urn:schemas-microsoft-com:office:word" xmlns:w="http://schemas.openxmlformats.org/wordprocessingml/2006/main" xmlns:wne="http://schemas.microsoft.com/office/word/2006/wordml">
+  <w:p>
+    <w:pPr>
+      <w:pStyle w:val="Piedepgina"/>
+    </w:pPr>
+    <w:r>
+      <w:rPr>
+        <w:rFonts w:asciiTheme="majorHAnsi" w:hAnsiTheme="majorHAnsi" w:cstheme="majorHAnsi"/>
+      </w:rPr>
+      <w:ptab w:relativeTo="margin" w:alignment="right" w:leader="none"/>
+    </w:r>
+    <w:r>
+      <w:rPr>
+        <w:rFonts w:asciiTheme="majorHAnsi" w:hAnsiTheme="majorHAnsi" w:cstheme="majorHAnsi"/>
+      </w:rPr>
+      <w:t xml:space="preserve">Página </w:t>
+    </w:r>
+    <w:fldSimple w:instr=" PAGE   \* MERGEFORMAT ">
+      <w:r>
+        <w:rPr>
+          <w:rFonts w:asciiTheme="majorHAnsi" w:hAnsiTheme="majorHAnsi" w:cstheme="majorHAnsi"/>
+          <w:noProof/>
+        </w:rPr>
+        <w:t>2</w:t>
+      </w:r>
+    </w:fldSimple>
+    <w:r>
+      <w:rPr>
+        <w:noProof/>
+        <w:lang w:val="es-ES" w:eastAsia="zh-TW"/>
+      </w:rPr>
+      <w:pict>
+        <v:group id="_x0000_s2056" style="position:absolute;margin-left:0;margin-top:0;width:611.15pt;height:64.75pt;flip:y;z-index:251664384;mso-width-percent:1000;mso-height-percent:900;mso-position-horizontal:center;mso-position-horizontal-relative:page;mso-position-vertical:bottom;mso-position-vertical-relative:page;mso-width-percent:1000;mso-height-percent:900;mso-height-relative:bottom-margin-area" coordorigin="8,9" coordsize="15823,1439" o:allowincell="f">
+          <v:shapetype id="_x0000_t32" coordsize="21600,21600" o:spt="32" o:oned="t" path="m,l21600,21600e" filled="f">
+            <v:path arrowok="t" fillok="f" o:connecttype="none"/>
+            <o:lock v:ext="edit" shapetype="t"/>
+          </v:shapetype>
+          <v:shape id="_x0000_s2057" type="#_x0000_t32" style="position:absolute;left:9;top:1431;width:15822;height:0;mso-width-percent:1000;mso-position-horizontal:center;mso-position-horizontal-relative:page;mso-position-vertical:bottom;mso-position-vertical-relative:top-margin-area;mso-width-percent:1000" o:connectortype="straight" strokecolor="#31849b [2408]"/>
+          <v:rect id="_x0000_s2058" style="position:absolute;left:8;top:9;width:4031;height:1439;mso-width-percent:400;mso-height-percent:1000;mso-width-percent:400;mso-height-percent:1000;mso-width-relative:margin;mso-height-relative:bottom-margin-area" filled="f" stroked="f"/>
+          <w10:wrap anchorx="page" anchory="page"/>
+        </v:group>
+      </w:pict>
+    </w:r>
+    <w:r>
+      <w:rPr>
+        <w:noProof/>
+        <w:lang w:val="es-ES" w:eastAsia="zh-TW"/>
+      </w:rPr>
+      <w:pict>
+        <v:rect id="_x0000_s2055" style="position:absolute;margin-left:0;margin-top:0;width:7.15pt;height:63.95pt;z-index:251663360;mso-height-percent:900;mso-position-horizontal:center;mso-position-horizontal-relative:left-margin-area;mso-position-vertical:bottom;mso-position-vertical-relative:page;mso-height-percent:900;mso-height-relative:bottom-margin-area" fillcolor="#4bacc6 [3208]" strokecolor="#205867 [1608]">
+          <w10:wrap anchorx="margin" anchory="page"/>
+        </v:rect>
+      </w:pict>
+    </w:r>
+    <w:r>
+      <w:rPr>
+        <w:noProof/>
+        <w:lang w:val="es-ES" w:eastAsia="zh-TW"/>
+      </w:rPr>
+      <w:pict>
+        <v:rect id="_x0000_s2054" style="position:absolute;margin-left:0;margin-top:0;width:7.15pt;height:63.95pt;z-index:251662336;mso-height-percent:900;mso-position-horizontal:center;mso-position-horizontal-relative:right-margin-area;mso-position-vertical:bottom;mso-position-vertical-relative:page;mso-height-percent:900;mso-height-relative:bottom-margin-area" fillcolor="#4bacc6 [3208]" strokecolor="#205867 [1608]">
+          <w10:wrap anchorx="page" anchory="page"/>
+        </v:rect>
+      </w:pict>
+    </w:r>
+  </w:p>
+</w:ftr>
+</file>
+
+<file path=word/footer2.xml><?xml version="1.0" encoding="utf-8"?>
 <w:ftr xmlns:ve="http://schemas.openxmlformats.org/markup-compatibility/2006" xmlns:o="urn:schemas-microsoft-com:office:office" xmlns:r="http://schemas.openxmlformats.org/officeDocument/2006/relationships" xmlns:m="http://schemas.openxmlformats.org/officeDocument/2006/math" xmlns:v="urn:schemas-microsoft-com:vml" xmlns:wp="http://schemas.openxmlformats.org/drawingml/2006/wordprocessingDrawing" xmlns:w10="urn:schemas-microsoft-com:office:word" xmlns:w="http://schemas.openxmlformats.org/wordprocessingml/2006/main" xmlns:wne="http://schemas.microsoft.com/office/word/2006/wordml">
   <w:sdt>
     <w:sdtPr>
@@ -2754,47 +2943,6 @@
   <w:p>
     <w:pPr>
       <w:pStyle w:val="Encabezado"/>
-    </w:pPr>
-    <w:r>
-      <w:rPr>
-        <w:noProof/>
-        <w:lang w:eastAsia="es-CO"/>
-      </w:rPr>
-      <w:pict>
-        <v:shapetype id="_x0000_t75" coordsize="21600,21600" o:spt="75" o:preferrelative="t" path="m@4@5l@4@11@9@11@9@5xe" filled="f" stroked="f">
-          <v:stroke joinstyle="miter"/>
-          <v:formulas>
-            <v:f eqn="if lineDrawn pixelLineWidth 0"/>
-            <v:f eqn="sum @0 1 0"/>
-            <v:f eqn="sum 0 0 @1"/>
-            <v:f eqn="prod @2 1 2"/>
-            <v:f eqn="prod @3 21600 pixelWidth"/>
-            <v:f eqn="prod @3 21600 pixelHeight"/>
-            <v:f eqn="sum @0 0 1"/>
-            <v:f eqn="prod @6 1 2"/>
-            <v:f eqn="prod @7 21600 pixelWidth"/>
-            <v:f eqn="sum @8 21600 0"/>
-            <v:f eqn="prod @7 21600 pixelHeight"/>
-            <v:f eqn="sum @10 21600 0"/>
-          </v:formulas>
-          <v:path o:extrusionok="f" gradientshapeok="t" o:connecttype="rect"/>
-          <o:lock v:ext="edit" aspectratio="t"/>
-        </v:shapetype>
-        <v:shape id="WordPictureWatermark6182695" o:spid="_x0000_s2050" type="#_x0000_t75" style="position:absolute;margin-left:0;margin-top:0;width:441.75pt;height:566.4pt;z-index:-251657216;mso-position-horizontal:center;mso-position-horizontal-relative:margin;mso-position-vertical:center;mso-position-vertical-relative:margin" o:allowincell="f">
-          <v:imagedata r:id="rId1" o:title="logo3"/>
-          <w10:wrap anchorx="margin" anchory="margin"/>
-        </v:shape>
-      </w:pict>
-    </w:r>
-  </w:p>
-</w:hdr>
-</file>
-
-<file path=word/header2.xml><?xml version="1.0" encoding="utf-8"?>
-<w:hdr xmlns:ve="http://schemas.openxmlformats.org/markup-compatibility/2006" xmlns:o="urn:schemas-microsoft-com:office:office" xmlns:r="http://schemas.openxmlformats.org/officeDocument/2006/relationships" xmlns:m="http://schemas.openxmlformats.org/officeDocument/2006/math" xmlns:v="urn:schemas-microsoft-com:vml" xmlns:wp="http://schemas.openxmlformats.org/drawingml/2006/wordprocessingDrawing" xmlns:w10="urn:schemas-microsoft-com:office:word" xmlns:w="http://schemas.openxmlformats.org/wordprocessingml/2006/main" xmlns:wne="http://schemas.microsoft.com/office/word/2006/wordml">
-  <w:p>
-    <w:pPr>
-      <w:pStyle w:val="Encabezado"/>
       <w:ind w:right="-576"/>
       <w:jc w:val="right"/>
       <w:rPr>
@@ -2808,152 +2956,147 @@
         <w:rFonts w:asciiTheme="majorHAnsi" w:eastAsiaTheme="majorEastAsia" w:hAnsiTheme="majorHAnsi" w:cstheme="majorBidi"/>
         <w:sz w:val="28"/>
         <w:szCs w:val="28"/>
-        <w:lang w:val="es-ES" w:eastAsia="zh-TW"/>
       </w:rPr>
-      <w:pict>
-        <v:shapetype id="_x0000_t202" coordsize="21600,21600" o:spt="202" path="m,l,21600r21600,l21600,xe">
-          <v:stroke joinstyle="miter"/>
-          <v:path gradientshapeok="t" o:connecttype="rect"/>
-        </v:shapetype>
-        <v:shape id="_x0000_s2052" type="#_x0000_t202" style="position:absolute;left:0;text-align:left;margin-left:0;margin-top:0;width:36pt;height:36pt;z-index:251662336;mso-position-horizontal:left;mso-position-horizontal-relative:right-margin-area;mso-position-vertical:top;mso-position-vertical-relative:margin;mso-width-relative:margin;v-text-anchor:bottom" o:allowincell="f" stroked="f">
-          <v:shadow type="perspective" opacity=".5" origin=".5,.5" offset="4pt,5pt" offset2="20pt,22pt" matrix="1.25,,,1.25"/>
-          <v:textbox style="mso-next-textbox:#_x0000_s2052" inset="0,0,0,0">
-            <w:txbxContent>
-              <w:p>
-                <w:pPr>
-                  <w:pStyle w:val="Sinespaciado"/>
-                  <w:pBdr>
-                    <w:top w:val="single" w:sz="24" w:space="8" w:color="9BBB59" w:themeColor="accent3"/>
-                    <w:bottom w:val="single" w:sz="24" w:space="8" w:color="9BBB59" w:themeColor="accent3"/>
-                  </w:pBdr>
-                  <w:jc w:val="center"/>
-                  <w:rPr>
-                    <w:rFonts w:asciiTheme="majorHAnsi" w:hAnsiTheme="majorHAnsi"/>
-                    <w:sz w:val="28"/>
-                    <w:szCs w:val="28"/>
-                  </w:rPr>
-                </w:pPr>
-                <w:fldSimple w:instr=" PAGE   \* MERGEFORMAT ">
-                  <w:r>
-                    <w:rPr>
-                      <w:rFonts w:asciiTheme="majorHAnsi" w:hAnsiTheme="majorHAnsi"/>
-                      <w:noProof/>
-                      <w:sz w:val="28"/>
-                      <w:szCs w:val="28"/>
-                    </w:rPr>
-                    <w:t>2</w:t>
-                  </w:r>
-                </w:fldSimple>
-              </w:p>
-            </w:txbxContent>
-          </v:textbox>
-          <w10:wrap anchorx="page" anchory="margin"/>
-        </v:shape>
-      </w:pict>
+      <w:drawing>
+        <wp:anchor distT="0" distB="0" distL="114300" distR="114300" simplePos="0" relativeHeight="251659264" behindDoc="0" locked="0" layoutInCell="1" allowOverlap="1">
+          <wp:simplePos x="0" y="0"/>
+          <wp:positionH relativeFrom="column">
+            <wp:posOffset>-51682</wp:posOffset>
+          </wp:positionH>
+          <wp:positionV relativeFrom="paragraph">
+            <wp:posOffset>-93320</wp:posOffset>
+          </wp:positionV>
+          <wp:extent cx="764721" cy="1021278"/>
+          <wp:effectExtent l="19050" t="0" r="0" b="0"/>
+          <wp:wrapSquare wrapText="bothSides"/>
+          <wp:docPr id="4" name="4 Imagen" descr="logo_Ujaveriana.jpg"/>
+          <wp:cNvGraphicFramePr>
+            <a:graphicFrameLocks xmlns:a="http://schemas.openxmlformats.org/drawingml/2006/main" noChangeAspect="1"/>
+          </wp:cNvGraphicFramePr>
+          <a:graphic xmlns:a="http://schemas.openxmlformats.org/drawingml/2006/main">
+            <a:graphicData uri="http://schemas.openxmlformats.org/drawingml/2006/picture">
+              <pic:pic xmlns:pic="http://schemas.openxmlformats.org/drawingml/2006/picture">
+                <pic:nvPicPr>
+                  <pic:cNvPr id="0" name="logo_Ujaveriana.jpg"/>
+                  <pic:cNvPicPr/>
+                </pic:nvPicPr>
+                <pic:blipFill>
+                  <a:blip r:embed="rId1"/>
+                  <a:stretch>
+                    <a:fillRect/>
+                  </a:stretch>
+                </pic:blipFill>
+                <pic:spPr>
+                  <a:xfrm>
+                    <a:off x="0" y="0"/>
+                    <a:ext cx="770255" cy="1020445"/>
+                  </a:xfrm>
+                  <a:prstGeom prst="rect">
+                    <a:avLst/>
+                  </a:prstGeom>
+                </pic:spPr>
+              </pic:pic>
+            </a:graphicData>
+          </a:graphic>
+        </wp:anchor>
+      </w:drawing>
     </w:r>
-    <w:sdt>
-      <w:sdtPr>
-        <w:rPr>
-          <w:rFonts w:asciiTheme="majorHAnsi" w:eastAsiaTheme="majorEastAsia" w:hAnsiTheme="majorHAnsi" w:cstheme="majorBidi"/>
-          <w:sz w:val="28"/>
-          <w:szCs w:val="28"/>
-        </w:rPr>
-        <w:alias w:val="Título"/>
-        <w:id w:val="270721805"/>
-        <w:placeholder>
-          <w:docPart w:val="8653CEA4B040477AA0591BF90B3E41B7"/>
-        </w:placeholder>
-        <w:dataBinding w:prefixMappings="xmlns:ns0='http://schemas.openxmlformats.org/package/2006/metadata/core-properties' xmlns:ns1='http://purl.org/dc/elements/1.1/'" w:xpath="/ns0:coreProperties[1]/ns1:title[1]" w:storeItemID="{6C3C8BC8-F283-45AE-878A-BAB7291924A1}"/>
-        <w:text/>
-      </w:sdtPr>
-      <w:sdtContent>
-        <w:r>
-          <w:rPr>
-            <w:rFonts w:asciiTheme="majorHAnsi" w:eastAsiaTheme="majorEastAsia" w:hAnsiTheme="majorHAnsi" w:cstheme="majorBidi"/>
-            <w:sz w:val="28"/>
-            <w:szCs w:val="28"/>
-          </w:rPr>
-          <w:t xml:space="preserve">Casos de Uso: SPMP </w:t>
-        </w:r>
-      </w:sdtContent>
-    </w:sdt>
+    <w:r>
+      <w:rPr>
+        <w:rFonts w:asciiTheme="majorHAnsi" w:eastAsiaTheme="majorEastAsia" w:hAnsiTheme="majorHAnsi" w:cstheme="majorBidi"/>
+        <w:sz w:val="28"/>
+        <w:szCs w:val="28"/>
+      </w:rPr>
+      <w:drawing>
+        <wp:anchor distT="0" distB="0" distL="114300" distR="114300" simplePos="0" relativeHeight="251660288" behindDoc="0" locked="0" layoutInCell="1" allowOverlap="1">
+          <wp:simplePos x="0" y="0"/>
+          <wp:positionH relativeFrom="column">
+            <wp:posOffset>5137834</wp:posOffset>
+          </wp:positionH>
+          <wp:positionV relativeFrom="paragraph">
+            <wp:posOffset>1682</wp:posOffset>
+          </wp:positionV>
+          <wp:extent cx="812223" cy="1021278"/>
+          <wp:effectExtent l="19050" t="0" r="6927" b="0"/>
+          <wp:wrapSquare wrapText="bothSides"/>
+          <wp:docPr id="5" name="6 Imagen" descr="logo3.JPG"/>
+          <wp:cNvGraphicFramePr>
+            <a:graphicFrameLocks xmlns:a="http://schemas.openxmlformats.org/drawingml/2006/main" noChangeAspect="1"/>
+          </wp:cNvGraphicFramePr>
+          <a:graphic xmlns:a="http://schemas.openxmlformats.org/drawingml/2006/main">
+            <a:graphicData uri="http://schemas.openxmlformats.org/drawingml/2006/picture">
+              <pic:pic xmlns:pic="http://schemas.openxmlformats.org/drawingml/2006/picture">
+                <pic:nvPicPr>
+                  <pic:cNvPr id="0" name="logo3.JPG"/>
+                  <pic:cNvPicPr/>
+                </pic:nvPicPr>
+                <pic:blipFill>
+                  <a:blip r:embed="rId2"/>
+                  <a:stretch>
+                    <a:fillRect/>
+                  </a:stretch>
+                </pic:blipFill>
+                <pic:spPr>
+                  <a:xfrm>
+                    <a:off x="0" y="0"/>
+                    <a:ext cx="812223" cy="1021278"/>
+                  </a:xfrm>
+                  <a:prstGeom prst="rect">
+                    <a:avLst/>
+                  </a:prstGeom>
+                </pic:spPr>
+              </pic:pic>
+            </a:graphicData>
+          </a:graphic>
+        </wp:anchor>
+      </w:drawing>
+    </w:r>
   </w:p>
   <w:p>
     <w:pPr>
       <w:pStyle w:val="Encabezado"/>
+      <w:tabs>
+        <w:tab w:val="clear" w:pos="4419"/>
+        <w:tab w:val="clear" w:pos="8838"/>
+        <w:tab w:val="left" w:pos="1455"/>
+      </w:tabs>
     </w:pPr>
     <w:r>
-      <w:rPr>
-        <w:noProof/>
-        <w:lang w:eastAsia="es-CO"/>
-      </w:rPr>
-      <w:pict>
-        <v:shapetype id="_x0000_t75" coordsize="21600,21600" o:spt="75" o:preferrelative="t" path="m@4@5l@4@11@9@11@9@5xe" filled="f" stroked="f">
-          <v:stroke joinstyle="miter"/>
-          <v:formulas>
-            <v:f eqn="if lineDrawn pixelLineWidth 0"/>
-            <v:f eqn="sum @0 1 0"/>
-            <v:f eqn="sum 0 0 @1"/>
-            <v:f eqn="prod @2 1 2"/>
-            <v:f eqn="prod @3 21600 pixelWidth"/>
-            <v:f eqn="prod @3 21600 pixelHeight"/>
-            <v:f eqn="sum @0 0 1"/>
-            <v:f eqn="prod @6 1 2"/>
-            <v:f eqn="prod @7 21600 pixelWidth"/>
-            <v:f eqn="sum @8 21600 0"/>
-            <v:f eqn="prod @7 21600 pixelHeight"/>
-            <v:f eqn="sum @10 21600 0"/>
-          </v:formulas>
-          <v:path o:extrusionok="f" gradientshapeok="t" o:connecttype="rect"/>
-          <o:lock v:ext="edit" aspectratio="t"/>
-        </v:shapetype>
-        <v:shape id="WordPictureWatermark6182696" o:spid="_x0000_s2051" type="#_x0000_t75" style="position:absolute;margin-left:0;margin-top:0;width:441.75pt;height:566.4pt;z-index:-251656192;mso-position-horizontal:center;mso-position-horizontal-relative:margin;mso-position-vertical:center;mso-position-vertical-relative:margin" o:allowincell="f">
-          <v:imagedata r:id="rId1" o:title="logo3"/>
-          <w10:wrap anchorx="margin" anchory="margin"/>
-        </v:shape>
-      </w:pict>
+      <w:tab/>
     </w:r>
   </w:p>
-</w:hdr>
-</file>
-
-<file path=word/header3.xml><?xml version="1.0" encoding="utf-8"?>
-<w:hdr xmlns:ve="http://schemas.openxmlformats.org/markup-compatibility/2006" xmlns:o="urn:schemas-microsoft-com:office:office" xmlns:r="http://schemas.openxmlformats.org/officeDocument/2006/relationships" xmlns:m="http://schemas.openxmlformats.org/officeDocument/2006/math" xmlns:v="urn:schemas-microsoft-com:vml" xmlns:wp="http://schemas.openxmlformats.org/drawingml/2006/wordprocessingDrawing" xmlns:w10="urn:schemas-microsoft-com:office:word" xmlns:w="http://schemas.openxmlformats.org/wordprocessingml/2006/main" xmlns:wne="http://schemas.microsoft.com/office/word/2006/wordml">
   <w:p>
     <w:pPr>
       <w:pStyle w:val="Encabezado"/>
+      <w:tabs>
+        <w:tab w:val="clear" w:pos="4419"/>
+        <w:tab w:val="clear" w:pos="8838"/>
+        <w:tab w:val="left" w:pos="1455"/>
+      </w:tabs>
     </w:pPr>
     <w:r>
-      <w:rPr>
-        <w:noProof/>
-        <w:lang w:eastAsia="es-CO"/>
-      </w:rPr>
-      <w:pict>
-        <v:shapetype id="_x0000_t75" coordsize="21600,21600" o:spt="75" o:preferrelative="t" path="m@4@5l@4@11@9@11@9@5xe" filled="f" stroked="f">
-          <v:stroke joinstyle="miter"/>
-          <v:formulas>
-            <v:f eqn="if lineDrawn pixelLineWidth 0"/>
-            <v:f eqn="sum @0 1 0"/>
-            <v:f eqn="sum 0 0 @1"/>
-            <v:f eqn="prod @2 1 2"/>
-            <v:f eqn="prod @3 21600 pixelWidth"/>
-            <v:f eqn="prod @3 21600 pixelHeight"/>
-            <v:f eqn="sum @0 0 1"/>
-            <v:f eqn="prod @6 1 2"/>
-            <v:f eqn="prod @7 21600 pixelWidth"/>
-            <v:f eqn="sum @8 21600 0"/>
-            <v:f eqn="prod @7 21600 pixelHeight"/>
-            <v:f eqn="sum @10 21600 0"/>
-          </v:formulas>
-          <v:path o:extrusionok="f" gradientshapeok="t" o:connecttype="rect"/>
-          <o:lock v:ext="edit" aspectratio="t"/>
-        </v:shapetype>
-        <v:shape id="WordPictureWatermark6182694" o:spid="_x0000_s2049" type="#_x0000_t75" style="position:absolute;margin-left:0;margin-top:0;width:441.75pt;height:566.4pt;z-index:-251658240;mso-position-horizontal:center;mso-position-horizontal-relative:margin;mso-position-vertical:center;mso-position-vertical-relative:margin" o:allowincell="f">
-          <v:imagedata r:id="rId1" o:title="logo3"/>
-          <w10:wrap anchorx="margin" anchory="margin"/>
-        </v:shape>
-      </w:pict>
+      <w:t xml:space="preserve">                         Casos De Uso: SPMP</w:t>
     </w:r>
+  </w:p>
+  <w:p>
+    <w:pPr>
+      <w:pStyle w:val="Encabezado"/>
+      <w:tabs>
+        <w:tab w:val="clear" w:pos="4419"/>
+        <w:tab w:val="clear" w:pos="8838"/>
+        <w:tab w:val="left" w:pos="1455"/>
+      </w:tabs>
+    </w:pPr>
+  </w:p>
+  <w:p>
+    <w:pPr>
+      <w:pStyle w:val="Encabezado"/>
+      <w:tabs>
+        <w:tab w:val="clear" w:pos="4419"/>
+        <w:tab w:val="clear" w:pos="8838"/>
+        <w:tab w:val="left" w:pos="1455"/>
+      </w:tabs>
+    </w:pPr>
   </w:p>
 </w:hdr>
 </file>
@@ -4609,38 +4752,6 @@
   <w:docParts>
     <w:docPart>
       <w:docPartPr>
-        <w:name w:val="8653CEA4B040477AA0591BF90B3E41B7"/>
-        <w:category>
-          <w:name w:val="General"/>
-          <w:gallery w:val="placeholder"/>
-        </w:category>
-        <w:types>
-          <w:type w:val="bbPlcHdr"/>
-        </w:types>
-        <w:behaviors>
-          <w:behavior w:val="content"/>
-        </w:behaviors>
-        <w:guid w:val="{0B407A65-6D86-4BAF-9887-2BE936F115C2}"/>
-      </w:docPartPr>
-      <w:docPartBody>
-        <w:p>
-          <w:pPr>
-            <w:pStyle w:val="8653CEA4B040477AA0591BF90B3E41B7"/>
-          </w:pPr>
-          <w:r>
-            <w:rPr>
-              <w:rFonts w:asciiTheme="majorHAnsi" w:eastAsiaTheme="majorEastAsia" w:hAnsiTheme="majorHAnsi" w:cstheme="majorBidi"/>
-              <w:sz w:val="28"/>
-              <w:szCs w:val="28"/>
-              <w:lang w:val="es-ES"/>
-            </w:rPr>
-            <w:t>[Escribir el título del documento]</w:t>
-          </w:r>
-        </w:p>
-      </w:docPartBody>
-    </w:docPart>
-    <w:docPart>
-      <w:docPartPr>
         <w:name w:val="8E66BDC22B784D86BF7465DC62DBB68A"/>
         <w:category>
           <w:name w:val="General"/>
@@ -4682,7 +4793,7 @@
     <w:charset w:val="00"/>
     <w:family w:val="roman"/>
     <w:pitch w:val="variable"/>
-    <w:sig w:usb0="E0002AEF" w:usb1="C0007841" w:usb2="00000009" w:usb3="00000000" w:csb0="000001FF" w:csb1="00000000"/>
+    <w:sig w:usb0="20002A87" w:usb1="80000000" w:usb2="00000008" w:usb3="00000000" w:csb0="000001FF" w:csb1="00000000"/>
   </w:font>
   <w:font w:name="Calibri">
     <w:panose1 w:val="020F0502020204030204"/>
@@ -4703,14 +4814,14 @@
     <w:charset w:val="00"/>
     <w:family w:val="swiss"/>
     <w:pitch w:val="variable"/>
-    <w:sig w:usb0="E1002AFF" w:usb1="C000605B" w:usb2="00000029" w:usb3="00000000" w:csb0="000101FF" w:csb1="00000000"/>
+    <w:sig w:usb0="61002A87" w:usb1="80000000" w:usb2="00000008" w:usb3="00000000" w:csb0="000101FF" w:csb1="00000000"/>
   </w:font>
   <w:font w:name="Arial">
     <w:panose1 w:val="020B0604020202020204"/>
     <w:charset w:val="00"/>
     <w:family w:val="swiss"/>
     <w:pitch w:val="variable"/>
-    <w:sig w:usb0="E0002AFF" w:usb1="C0007843" w:usb2="00000009" w:usb3="00000000" w:csb0="000001FF" w:csb1="00000000"/>
+    <w:sig w:usb0="20002A87" w:usb1="80000000" w:usb2="00000008" w:usb3="00000000" w:csb0="000001FF" w:csb1="00000000"/>
   </w:font>
 </w:fonts>
 </file>
@@ -4727,6 +4838,7 @@
   </w:compat>
   <w:rsids>
     <w:rsidRoot w:val="00AF5D4A"/>
+    <w:rsid w:val="00A72731"/>
     <w:rsid w:val="00AF5D4A"/>
     <w:rsid w:val="00CA7F3D"/>
     <w:rsid w:val="00E702F1"/>
@@ -4744,10 +4856,10 @@
     <m:intLim m:val="subSup"/>
     <m:naryLim m:val="undOvr"/>
   </m:mathPr>
-  <w:themeFontLang w:val="es-CO"/>
+  <w:themeFontLang w:val="es-ES_tradnl"/>
   <w:clrSchemeMapping w:bg1="light1" w:t1="dark1" w:bg2="light2" w:t2="dark2" w:accent1="accent1" w:accent2="accent2" w:accent3="accent3" w:accent4="accent4" w:accent5="accent5" w:accent6="accent6" w:hyperlink="hyperlink" w:followedHyperlink="followedHyperlink"/>
   <w:decimalSymbol w:val=","/>
-  <w:listSeparator w:val=","/>
+  <w:listSeparator w:val=";"/>
 </w:settings>
 </file>
 
@@ -4947,6 +5059,13 @@
   <w:style w:type="paragraph" w:customStyle="1" w:styleId="8E66BDC22B784D86BF7465DC62DBB68A">
     <w:name w:val="8E66BDC22B784D86BF7465DC62DBB68A"/>
     <w:rsid w:val="00AF5D4A"/>
+  </w:style>
+  <w:style w:type="paragraph" w:customStyle="1" w:styleId="7C0BEBFB0BB24345AED8377B6575504E">
+    <w:name w:val="7C0BEBFB0BB24345AED8377B6575504E"/>
+    <w:rsid w:val="00A72731"/>
+    <w:rPr>
+      <w:lang w:val="es-ES_tradnl" w:eastAsia="es-ES_tradnl"/>
+    </w:rPr>
   </w:style>
 </w:styles>
 </file>

</xml_diff>

<commit_message>
Documentacion caso de uso 1
</commit_message>
<xml_diff>
--- a/Casos de Uso1.0.docx
+++ b/Casos de Uso1.0.docx
@@ -98,7 +98,7 @@
           </w:tcPr>
           <w:p>
             <w:pPr>
-              <w:pStyle w:val="Sinespaciado"/>
+              <w:pStyle w:val="NoSpacing"/>
               <w:jc w:val="center"/>
               <w:rPr>
                 <w:sz w:val="40"/>
@@ -109,7 +109,7 @@
           </w:p>
           <w:p>
             <w:pPr>
-              <w:pStyle w:val="Sinespaciado"/>
+              <w:pStyle w:val="NoSpacing"/>
               <w:jc w:val="center"/>
               <w:rPr>
                 <w:sz w:val="40"/>
@@ -127,13 +127,13 @@
           </w:p>
           <w:p>
             <w:pPr>
-              <w:pStyle w:val="Sinespaciado"/>
+              <w:pStyle w:val="NoSpacing"/>
               <w:jc w:val="center"/>
             </w:pPr>
           </w:p>
           <w:p>
             <w:pPr>
-              <w:pStyle w:val="Sinespaciado"/>
+              <w:pStyle w:val="NoSpacing"/>
               <w:jc w:val="center"/>
               <w:rPr>
                 <w:sz w:val="32"/>
@@ -146,30 +146,49 @@
                 <w:szCs w:val="32"/>
                 <w:lang w:val="es-CO"/>
               </w:rPr>
-              <w:t>SPMP (Linea Base)</w:t>
-            </w:r>
-          </w:p>
-          <w:p>
-            <w:pPr>
-              <w:pStyle w:val="Sinespaciado"/>
+              <w:t>SPMP (</w:t>
+            </w:r>
+            <w:r>
+              <w:rPr>
+                <w:sz w:val="32"/>
+                <w:szCs w:val="32"/>
+                <w:lang w:val="es-CO"/>
+              </w:rPr>
+              <w:t>Línea</w:t>
+            </w:r>
+            <w:r>
+              <w:rPr>
+                <w:sz w:val="32"/>
+                <w:szCs w:val="32"/>
+                <w:lang w:val="es-CO"/>
+              </w:rPr>
+              <w:t xml:space="preserve"> Base)</w:t>
+            </w:r>
+          </w:p>
+          <w:p>
+            <w:pPr>
+              <w:pStyle w:val="NoSpacing"/>
               <w:jc w:val="center"/>
             </w:pPr>
             <w:r>
               <w:t xml:space="preserve"> </w:t>
             </w:r>
             <w:r>
-              <w:t>Versión 1.0</w:t>
-            </w:r>
-          </w:p>
-          <w:p>
-            <w:pPr>
-              <w:pStyle w:val="Sinespaciado"/>
+              <w:t xml:space="preserve">Versión </w:t>
+            </w:r>
+            <w:r>
+              <w:t>x.x</w:t>
+            </w:r>
+          </w:p>
+          <w:p>
+            <w:pPr>
+              <w:pStyle w:val="NoSpacing"/>
               <w:jc w:val="center"/>
             </w:pPr>
           </w:p>
           <w:p>
             <w:pPr>
-              <w:pStyle w:val="Sinespaciado"/>
+              <w:pStyle w:val="NoSpacing"/>
               <w:jc w:val="center"/>
               <w:rPr>
                 <w:lang w:val="es-CO"/>
@@ -178,7 +197,7 @@
             <w:r>
               <w:rPr>
                 <w:noProof/>
-                <w:lang w:val="es-ES_tradnl" w:eastAsia="es-ES_tradnl"/>
+                <w:lang w:val="es-CO" w:eastAsia="es-CO"/>
               </w:rPr>
               <w:drawing>
                 <wp:anchor distT="0" distB="0" distL="114300" distR="114300" simplePos="0" relativeHeight="251660288" behindDoc="0" locked="0" layoutInCell="1" allowOverlap="1">
@@ -233,7 +252,7 @@
           </w:p>
           <w:p>
             <w:pPr>
-              <w:pStyle w:val="Sinespaciado"/>
+              <w:pStyle w:val="NoSpacing"/>
               <w:jc w:val="center"/>
               <w:rPr>
                 <w:lang w:val="es-CO"/>
@@ -242,7 +261,7 @@
           </w:p>
           <w:p>
             <w:pPr>
-              <w:pStyle w:val="Sinespaciado"/>
+              <w:pStyle w:val="NoSpacing"/>
               <w:jc w:val="center"/>
               <w:rPr>
                 <w:lang w:val="es-CO"/>
@@ -251,7 +270,7 @@
           </w:p>
           <w:p>
             <w:pPr>
-              <w:pStyle w:val="Sinespaciado"/>
+              <w:pStyle w:val="NoSpacing"/>
             </w:pPr>
           </w:p>
         </w:tc>
@@ -279,7 +298,7 @@
     </w:p>
     <w:p>
       <w:pPr>
-        <w:pStyle w:val="Ttulo1"/>
+        <w:pStyle w:val="Heading1"/>
         <w:jc w:val="center"/>
         <w:rPr>
           <w:rFonts w:ascii="Calibri" w:hAnsi="Calibri"/>
@@ -315,7 +334,7 @@
     </w:p>
     <w:tbl>
       <w:tblPr>
-        <w:tblStyle w:val="Sombreadoclaro-nfasis3"/>
+        <w:tblStyle w:val="LightShading-Accent3"/>
         <w:tblW w:w="0" w:type="auto"/>
         <w:tblLook w:val="01E0"/>
       </w:tblPr>
@@ -465,6 +484,31 @@
                 <w:color w:val="1D1B11"/>
               </w:rPr>
             </w:pPr>
+            <w:r>
+              <w:rPr>
+                <w:rFonts w:cs="Arial"/>
+                <w:noProof/>
+                <w:color w:val="1D1B11"/>
+              </w:rPr>
+              <w:t>Casos de Uso: SPMP</w:t>
+            </w:r>
+          </w:p>
+          <w:p>
+            <w:pPr>
+              <w:rPr>
+                <w:rFonts w:cs="Arial"/>
+                <w:noProof/>
+                <w:color w:val="1D1B11"/>
+              </w:rPr>
+            </w:pPr>
+            <w:r>
+              <w:rPr>
+                <w:rFonts w:cs="Arial"/>
+                <w:noProof/>
+                <w:color w:val="1D1B11"/>
+              </w:rPr>
+              <w:t>Versión 1.0</w:t>
+            </w:r>
           </w:p>
         </w:tc>
         <w:tc>
@@ -483,6 +527,14 @@
                 <w:color w:val="1D1B11"/>
               </w:rPr>
             </w:pPr>
+            <w:r>
+              <w:rPr>
+                <w:rFonts w:cs="Arial"/>
+                <w:noProof/>
+                <w:color w:val="1D1B11"/>
+              </w:rPr>
+              <w:t>01/03/2009</w:t>
+            </w:r>
           </w:p>
         </w:tc>
         <w:tc>
@@ -498,6 +550,14 @@
                 <w:color w:val="1D1B11"/>
               </w:rPr>
             </w:pPr>
+            <w:r>
+              <w:rPr>
+                <w:rFonts w:cs="Arial"/>
+                <w:noProof/>
+                <w:color w:val="1D1B11"/>
+              </w:rPr>
+              <w:t>Documentación de un caso de uso</w:t>
+            </w:r>
           </w:p>
         </w:tc>
         <w:tc>
@@ -514,13 +574,21 @@
                 <w:color w:val="1D1B11"/>
               </w:rPr>
             </w:pPr>
+            <w:r>
+              <w:rPr>
+                <w:rFonts w:cs="Arial"/>
+                <w:noProof/>
+                <w:color w:val="1D1B11"/>
+              </w:rPr>
+              <w:t>Laura Catalina Zorro Jiménez</w:t>
+            </w:r>
           </w:p>
         </w:tc>
       </w:tr>
     </w:tbl>
     <w:p>
       <w:pPr>
-        <w:pStyle w:val="Epgrafe"/>
+        <w:pStyle w:val="Caption"/>
         <w:jc w:val="center"/>
         <w:rPr>
           <w:color w:val="9BBB59" w:themeColor="accent3"/>
@@ -613,7 +681,7 @@
           </w:tcPr>
           <w:p>
             <w:pPr>
-              <w:pStyle w:val="Ttulo2"/>
+              <w:pStyle w:val="Heading2"/>
               <w:numPr>
                 <w:ilvl w:val="0"/>
                 <w:numId w:val="3"/>
@@ -638,7 +706,7 @@
     </w:tbl>
     <w:p>
       <w:pPr>
-        <w:pStyle w:val="Ttulo2"/>
+        <w:pStyle w:val="Heading2"/>
         <w:numPr>
           <w:ilvl w:val="1"/>
           <w:numId w:val="3"/>
@@ -658,7 +726,7 @@
     </w:p>
     <w:p>
       <w:pPr>
-        <w:pStyle w:val="Prrafodelista"/>
+        <w:pStyle w:val="ListParagraph"/>
         <w:numPr>
           <w:ilvl w:val="2"/>
           <w:numId w:val="3"/>
@@ -683,7 +751,7 @@
     </w:p>
     <w:tbl>
       <w:tblPr>
-        <w:tblStyle w:val="Sombreadomedio1-nfasis3"/>
+        <w:tblStyle w:val="MediumShading1-Accent3"/>
         <w:tblW w:w="0" w:type="auto"/>
         <w:jc w:val="center"/>
         <w:tblInd w:w="534" w:type="dxa"/>
@@ -705,7 +773,7 @@
           </w:tcPr>
           <w:p>
             <w:pPr>
-              <w:pStyle w:val="Prrafodelista"/>
+              <w:pStyle w:val="ListParagraph"/>
               <w:ind w:left="0"/>
               <w:jc w:val="both"/>
               <w:rPr>
@@ -732,7 +800,7 @@
           </w:tcPr>
           <w:p>
             <w:pPr>
-              <w:pStyle w:val="Prrafodelista"/>
+              <w:pStyle w:val="ListParagraph"/>
               <w:ind w:left="0"/>
               <w:jc w:val="both"/>
               <w:cnfStyle w:val="100000000000"/>
@@ -767,7 +835,7 @@
           </w:tcPr>
           <w:p>
             <w:pPr>
-              <w:pStyle w:val="Prrafodelista"/>
+              <w:pStyle w:val="ListParagraph"/>
               <w:ind w:left="0"/>
               <w:jc w:val="center"/>
               <w:rPr>
@@ -794,23 +862,22 @@
           </w:tcPr>
           <w:p>
             <w:pPr>
-              <w:pStyle w:val="Prrafodelista"/>
-              <w:ind w:left="0"/>
               <w:jc w:val="both"/>
               <w:cnfStyle w:val="000000100000"/>
               <w:rPr>
-                <w:noProof/>
-                <w:sz w:val="20"/>
-                <w:szCs w:val="20"/>
-              </w:rPr>
-            </w:pPr>
-            <w:r>
-              <w:rPr>
-                <w:noProof/>
-                <w:sz w:val="20"/>
-                <w:szCs w:val="20"/>
-              </w:rPr>
-              <w:t>Ingresar al Sistema</w:t>
+                <w:b/>
+                <w:noProof/>
+                <w:sz w:val="24"/>
+                <w:szCs w:val="24"/>
+              </w:rPr>
+            </w:pPr>
+            <w:r>
+              <w:rPr>
+                <w:noProof/>
+                <w:sz w:val="20"/>
+                <w:szCs w:val="20"/>
+              </w:rPr>
+              <w:t>Registrar usuario</w:t>
             </w:r>
           </w:p>
         </w:tc>
@@ -827,7 +894,7 @@
           </w:tcPr>
           <w:p>
             <w:pPr>
-              <w:pStyle w:val="Prrafodelista"/>
+              <w:pStyle w:val="ListParagraph"/>
               <w:ind w:left="0"/>
               <w:jc w:val="center"/>
               <w:rPr>
@@ -845,7 +912,7 @@
           </w:tcPr>
           <w:p>
             <w:pPr>
-              <w:pStyle w:val="Prrafodelista"/>
+              <w:pStyle w:val="ListParagraph"/>
               <w:ind w:left="0"/>
               <w:jc w:val="both"/>
               <w:cnfStyle w:val="000000010000"/>
@@ -878,7 +945,7 @@
           </w:tcPr>
           <w:p>
             <w:pPr>
-              <w:pStyle w:val="Prrafodelista"/>
+              <w:pStyle w:val="ListParagraph"/>
               <w:ind w:left="0"/>
               <w:jc w:val="center"/>
               <w:rPr>
@@ -896,7 +963,7 @@
           </w:tcPr>
           <w:p>
             <w:pPr>
-              <w:pStyle w:val="Prrafodelista"/>
+              <w:pStyle w:val="ListParagraph"/>
               <w:ind w:left="0"/>
               <w:jc w:val="both"/>
               <w:cnfStyle w:val="000000100000"/>
@@ -929,7 +996,7 @@
           </w:tcPr>
           <w:p>
             <w:pPr>
-              <w:pStyle w:val="Prrafodelista"/>
+              <w:pStyle w:val="ListParagraph"/>
               <w:ind w:left="0"/>
               <w:jc w:val="center"/>
               <w:rPr>
@@ -947,7 +1014,7 @@
           </w:tcPr>
           <w:p>
             <w:pPr>
-              <w:pStyle w:val="Prrafodelista"/>
+              <w:pStyle w:val="ListParagraph"/>
               <w:ind w:left="0"/>
               <w:jc w:val="both"/>
               <w:cnfStyle w:val="000000010000"/>
@@ -980,7 +1047,7 @@
           </w:tcPr>
           <w:p>
             <w:pPr>
-              <w:pStyle w:val="Prrafodelista"/>
+              <w:pStyle w:val="ListParagraph"/>
               <w:ind w:left="0"/>
               <w:jc w:val="center"/>
               <w:rPr>
@@ -998,7 +1065,7 @@
           </w:tcPr>
           <w:p>
             <w:pPr>
-              <w:pStyle w:val="Prrafodelista"/>
+              <w:pStyle w:val="ListParagraph"/>
               <w:ind w:left="0"/>
               <w:jc w:val="both"/>
               <w:cnfStyle w:val="000000100000"/>
@@ -1031,7 +1098,7 @@
           </w:tcPr>
           <w:p>
             <w:pPr>
-              <w:pStyle w:val="Prrafodelista"/>
+              <w:pStyle w:val="ListParagraph"/>
               <w:ind w:left="0"/>
               <w:jc w:val="center"/>
               <w:rPr>
@@ -1049,7 +1116,7 @@
           </w:tcPr>
           <w:p>
             <w:pPr>
-              <w:pStyle w:val="Prrafodelista"/>
+              <w:pStyle w:val="ListParagraph"/>
               <w:ind w:left="0"/>
               <w:jc w:val="both"/>
               <w:cnfStyle w:val="000000010000"/>
@@ -1082,7 +1149,7 @@
           </w:tcPr>
           <w:p>
             <w:pPr>
-              <w:pStyle w:val="Prrafodelista"/>
+              <w:pStyle w:val="ListParagraph"/>
               <w:ind w:left="0"/>
               <w:jc w:val="center"/>
               <w:rPr>
@@ -1100,7 +1167,7 @@
           </w:tcPr>
           <w:p>
             <w:pPr>
-              <w:pStyle w:val="Prrafodelista"/>
+              <w:pStyle w:val="ListParagraph"/>
               <w:ind w:left="0"/>
               <w:jc w:val="both"/>
               <w:cnfStyle w:val="000000100000"/>
@@ -1133,7 +1200,7 @@
           </w:tcPr>
           <w:p>
             <w:pPr>
-              <w:pStyle w:val="Prrafodelista"/>
+              <w:pStyle w:val="ListParagraph"/>
               <w:ind w:left="0"/>
               <w:jc w:val="center"/>
               <w:rPr>
@@ -1151,7 +1218,7 @@
           </w:tcPr>
           <w:p>
             <w:pPr>
-              <w:pStyle w:val="Prrafodelista"/>
+              <w:pStyle w:val="ListParagraph"/>
               <w:ind w:left="0"/>
               <w:jc w:val="both"/>
               <w:cnfStyle w:val="000000010000"/>
@@ -1184,7 +1251,7 @@
           </w:tcPr>
           <w:p>
             <w:pPr>
-              <w:pStyle w:val="Prrafodelista"/>
+              <w:pStyle w:val="ListParagraph"/>
               <w:ind w:left="0"/>
               <w:jc w:val="center"/>
               <w:rPr>
@@ -1202,7 +1269,7 @@
           </w:tcPr>
           <w:p>
             <w:pPr>
-              <w:pStyle w:val="Prrafodelista"/>
+              <w:pStyle w:val="ListParagraph"/>
               <w:ind w:left="0"/>
               <w:jc w:val="both"/>
               <w:cnfStyle w:val="000000100000"/>
@@ -1218,7 +1285,7 @@
                 <w:sz w:val="20"/>
                 <w:szCs w:val="20"/>
               </w:rPr>
-              <w:t>Registrar usuario</w:t>
+              <w:t>Ingresar al Sistema</w:t>
             </w:r>
           </w:p>
         </w:tc>
@@ -1235,7 +1302,7 @@
           </w:tcPr>
           <w:p>
             <w:pPr>
-              <w:pStyle w:val="Prrafodelista"/>
+              <w:pStyle w:val="ListParagraph"/>
               <w:ind w:left="0"/>
               <w:jc w:val="center"/>
               <w:rPr>
@@ -1253,7 +1320,7 @@
           </w:tcPr>
           <w:p>
             <w:pPr>
-              <w:pStyle w:val="Prrafodelista"/>
+              <w:pStyle w:val="ListParagraph"/>
               <w:ind w:left="0"/>
               <w:jc w:val="both"/>
               <w:cnfStyle w:val="000000010000"/>
@@ -1286,7 +1353,7 @@
           </w:tcPr>
           <w:p>
             <w:pPr>
-              <w:pStyle w:val="Prrafodelista"/>
+              <w:pStyle w:val="ListParagraph"/>
               <w:ind w:left="0"/>
               <w:jc w:val="center"/>
               <w:rPr>
@@ -1304,7 +1371,7 @@
           </w:tcPr>
           <w:p>
             <w:pPr>
-              <w:pStyle w:val="Prrafodelista"/>
+              <w:pStyle w:val="ListParagraph"/>
               <w:ind w:left="0"/>
               <w:jc w:val="both"/>
               <w:cnfStyle w:val="000000100000"/>
@@ -1337,7 +1404,7 @@
           </w:tcPr>
           <w:p>
             <w:pPr>
-              <w:pStyle w:val="Prrafodelista"/>
+              <w:pStyle w:val="ListParagraph"/>
               <w:ind w:left="0"/>
               <w:jc w:val="center"/>
               <w:rPr>
@@ -1355,7 +1422,7 @@
           </w:tcPr>
           <w:p>
             <w:pPr>
-              <w:pStyle w:val="Prrafodelista"/>
+              <w:pStyle w:val="ListParagraph"/>
               <w:ind w:left="0"/>
               <w:jc w:val="both"/>
               <w:cnfStyle w:val="000000010000"/>
@@ -1388,7 +1455,7 @@
           </w:tcPr>
           <w:p>
             <w:pPr>
-              <w:pStyle w:val="Prrafodelista"/>
+              <w:pStyle w:val="ListParagraph"/>
               <w:ind w:left="0"/>
               <w:jc w:val="center"/>
               <w:rPr>
@@ -1406,7 +1473,7 @@
           </w:tcPr>
           <w:p>
             <w:pPr>
-              <w:pStyle w:val="Prrafodelista"/>
+              <w:pStyle w:val="ListParagraph"/>
               <w:ind w:left="0"/>
               <w:jc w:val="both"/>
               <w:cnfStyle w:val="000000100000"/>
@@ -1439,7 +1506,7 @@
           </w:tcPr>
           <w:p>
             <w:pPr>
-              <w:pStyle w:val="Prrafodelista"/>
+              <w:pStyle w:val="ListParagraph"/>
               <w:ind w:left="0"/>
               <w:jc w:val="center"/>
               <w:rPr>
@@ -1457,7 +1524,7 @@
           </w:tcPr>
           <w:p>
             <w:pPr>
-              <w:pStyle w:val="Prrafodelista"/>
+              <w:pStyle w:val="ListParagraph"/>
               <w:ind w:left="0"/>
               <w:jc w:val="both"/>
               <w:cnfStyle w:val="000000010000"/>
@@ -1490,7 +1557,7 @@
           </w:tcPr>
           <w:p>
             <w:pPr>
-              <w:pStyle w:val="Prrafodelista"/>
+              <w:pStyle w:val="ListParagraph"/>
               <w:ind w:left="0"/>
               <w:jc w:val="center"/>
               <w:rPr>
@@ -1508,7 +1575,7 @@
           </w:tcPr>
           <w:p>
             <w:pPr>
-              <w:pStyle w:val="Prrafodelista"/>
+              <w:pStyle w:val="ListParagraph"/>
               <w:ind w:left="0"/>
               <w:jc w:val="both"/>
               <w:cnfStyle w:val="000000100000"/>
@@ -1532,7 +1599,7 @@
     </w:tbl>
     <w:p>
       <w:pPr>
-        <w:pStyle w:val="Prrafodelista"/>
+        <w:pStyle w:val="ListParagraph"/>
         <w:ind w:left="1080"/>
         <w:jc w:val="both"/>
         <w:rPr>
@@ -1545,7 +1612,7 @@
     </w:p>
     <w:p>
       <w:pPr>
-        <w:pStyle w:val="Prrafodelista"/>
+        <w:pStyle w:val="ListParagraph"/>
         <w:numPr>
           <w:ilvl w:val="2"/>
           <w:numId w:val="3"/>
@@ -1570,7 +1637,7 @@
     </w:p>
     <w:tbl>
       <w:tblPr>
-        <w:tblStyle w:val="Sombreadomedio1-nfasis3"/>
+        <w:tblStyle w:val="MediumShading1-Accent3"/>
         <w:tblW w:w="0" w:type="auto"/>
         <w:jc w:val="center"/>
         <w:tblInd w:w="534" w:type="dxa"/>
@@ -1592,7 +1659,7 @@
           </w:tcPr>
           <w:p>
             <w:pPr>
-              <w:pStyle w:val="Prrafodelista"/>
+              <w:pStyle w:val="ListParagraph"/>
               <w:ind w:left="0"/>
               <w:jc w:val="both"/>
               <w:rPr>
@@ -1619,7 +1686,7 @@
           </w:tcPr>
           <w:p>
             <w:pPr>
-              <w:pStyle w:val="Prrafodelista"/>
+              <w:pStyle w:val="ListParagraph"/>
               <w:ind w:left="0"/>
               <w:jc w:val="both"/>
               <w:cnfStyle w:val="100000000000"/>
@@ -1654,7 +1721,7 @@
           </w:tcPr>
           <w:p>
             <w:pPr>
-              <w:pStyle w:val="Prrafodelista"/>
+              <w:pStyle w:val="ListParagraph"/>
               <w:ind w:left="0"/>
               <w:jc w:val="center"/>
               <w:rPr>
@@ -1681,7 +1748,7 @@
           </w:tcPr>
           <w:p>
             <w:pPr>
-              <w:pStyle w:val="Prrafodelista"/>
+              <w:pStyle w:val="ListParagraph"/>
               <w:ind w:left="0"/>
               <w:jc w:val="both"/>
               <w:cnfStyle w:val="000000100000"/>
@@ -1714,7 +1781,7 @@
           </w:tcPr>
           <w:p>
             <w:pPr>
-              <w:pStyle w:val="Prrafodelista"/>
+              <w:pStyle w:val="ListParagraph"/>
               <w:ind w:left="0"/>
               <w:jc w:val="center"/>
               <w:rPr>
@@ -1732,7 +1799,7 @@
           </w:tcPr>
           <w:p>
             <w:pPr>
-              <w:pStyle w:val="Prrafodelista"/>
+              <w:pStyle w:val="ListParagraph"/>
               <w:ind w:left="0"/>
               <w:jc w:val="both"/>
               <w:cnfStyle w:val="000000010000"/>
@@ -1765,7 +1832,7 @@
           </w:tcPr>
           <w:p>
             <w:pPr>
-              <w:pStyle w:val="Prrafodelista"/>
+              <w:pStyle w:val="ListParagraph"/>
               <w:ind w:left="0"/>
               <w:jc w:val="center"/>
               <w:rPr>
@@ -1783,7 +1850,7 @@
           </w:tcPr>
           <w:p>
             <w:pPr>
-              <w:pStyle w:val="Prrafodelista"/>
+              <w:pStyle w:val="ListParagraph"/>
               <w:ind w:left="0"/>
               <w:jc w:val="both"/>
               <w:cnfStyle w:val="000000100000"/>
@@ -1816,7 +1883,7 @@
           </w:tcPr>
           <w:p>
             <w:pPr>
-              <w:pStyle w:val="Prrafodelista"/>
+              <w:pStyle w:val="ListParagraph"/>
               <w:ind w:left="0"/>
               <w:jc w:val="center"/>
               <w:rPr>
@@ -1834,7 +1901,7 @@
           </w:tcPr>
           <w:p>
             <w:pPr>
-              <w:pStyle w:val="Prrafodelista"/>
+              <w:pStyle w:val="ListParagraph"/>
               <w:ind w:left="0"/>
               <w:jc w:val="both"/>
               <w:cnfStyle w:val="000000010000"/>
@@ -1850,7 +1917,7 @@
                 <w:sz w:val="20"/>
                 <w:szCs w:val="20"/>
               </w:rPr>
-              <w:t xml:space="preserve">Eliminar Jugador </w:t>
+              <w:t>Eliminar Jugador</w:t>
             </w:r>
           </w:p>
         </w:tc>
@@ -1867,7 +1934,7 @@
           </w:tcPr>
           <w:p>
             <w:pPr>
-              <w:pStyle w:val="Prrafodelista"/>
+              <w:pStyle w:val="ListParagraph"/>
               <w:ind w:left="0"/>
               <w:jc w:val="center"/>
               <w:rPr>
@@ -1885,7 +1952,7 @@
           </w:tcPr>
           <w:p>
             <w:pPr>
-              <w:pStyle w:val="Prrafodelista"/>
+              <w:pStyle w:val="ListParagraph"/>
               <w:ind w:left="0"/>
               <w:jc w:val="both"/>
               <w:cnfStyle w:val="000000100000"/>
@@ -1901,7 +1968,15 @@
                 <w:sz w:val="20"/>
                 <w:szCs w:val="20"/>
               </w:rPr>
-              <w:t>Monitorear Conversaciones Chat</w:t>
+              <w:t>Monitorear Conversaciones Cha</w:t>
+            </w:r>
+            <w:r>
+              <w:rPr>
+                <w:noProof/>
+                <w:sz w:val="20"/>
+                <w:szCs w:val="20"/>
+              </w:rPr>
+              <w:t xml:space="preserve">t </w:t>
             </w:r>
           </w:p>
         </w:tc>
@@ -1918,7 +1993,7 @@
     <w:p/>
     <w:p>
       <w:pPr>
-        <w:pStyle w:val="Ttulo2"/>
+        <w:pStyle w:val="Heading2"/>
         <w:numPr>
           <w:ilvl w:val="1"/>
           <w:numId w:val="3"/>
@@ -1940,7 +2015,7 @@
       <w:r>
         <w:rPr>
           <w:noProof/>
-          <w:lang w:val="es-ES_tradnl" w:eastAsia="es-ES_tradnl"/>
+          <w:lang w:eastAsia="es-CO"/>
         </w:rPr>
         <w:drawing>
           <wp:anchor distT="0" distB="0" distL="114300" distR="114300" simplePos="0" relativeHeight="251658240" behindDoc="0" locked="0" layoutInCell="1" allowOverlap="1">
@@ -2031,12 +2106,11 @@
           </w:tcPr>
           <w:p>
             <w:pPr>
-              <w:pStyle w:val="Prrafodelista"/>
+              <w:pStyle w:val="ListParagraph"/>
               <w:numPr>
                 <w:ilvl w:val="0"/>
                 <w:numId w:val="3"/>
               </w:numPr>
-              <w:jc w:val="center"/>
               <w:rPr>
                 <w:b/>
                 <w:sz w:val="26"/>
@@ -2050,6 +2124,14 @@
                 <w:szCs w:val="26"/>
               </w:rPr>
               <w:lastRenderedPageBreak/>
+              <w:t xml:space="preserve">        </w:t>
+            </w:r>
+            <w:r>
+              <w:rPr>
+                <w:b/>
+                <w:sz w:val="26"/>
+                <w:szCs w:val="26"/>
+              </w:rPr>
               <w:t>DOCUMENTACIÓN DE CASOS DE USO</w:t>
             </w:r>
           </w:p>
@@ -2059,17 +2141,10 @@
     <w:p/>
     <w:tbl>
       <w:tblPr>
+        <w:tblStyle w:val="MediumShading1-Accent3"/>
         <w:tblW w:w="0" w:type="auto"/>
-        <w:tblBorders>
-          <w:top w:val="single" w:sz="12" w:space="0" w:color="auto"/>
-          <w:left w:val="single" w:sz="12" w:space="0" w:color="auto"/>
-          <w:bottom w:val="single" w:sz="12" w:space="0" w:color="auto"/>
-          <w:right w:val="single" w:sz="12" w:space="0" w:color="auto"/>
-          <w:insideH w:val="single" w:sz="6" w:space="0" w:color="auto"/>
-          <w:insideV w:val="single" w:sz="6" w:space="0" w:color="auto"/>
-        </w:tblBorders>
         <w:tblLayout w:type="fixed"/>
-        <w:tblLook w:val="0000"/>
+        <w:tblLook w:val="0020"/>
       </w:tblPr>
       <w:tblGrid>
         <w:gridCol w:w="1728"/>
@@ -2079,18 +2154,26 @@
       </w:tblGrid>
       <w:tr>
         <w:trPr>
+          <w:cnfStyle w:val="100000000000"/>
           <w:trHeight w:val="337"/>
         </w:trPr>
         <w:tc>
           <w:tcPr>
+            <w:cnfStyle w:val="000010000000"/>
             <w:tcW w:w="1728" w:type="dxa"/>
           </w:tcPr>
           <w:p>
             <w:pPr>
               <w:jc w:val="right"/>
-            </w:pPr>
-            <w:r>
-              <w:t>ID Caso de Uso:</w:t>
+              <w:rPr>
+                <w:b w:val="0"/>
+              </w:rPr>
+            </w:pPr>
+            <w:r>
+              <w:rPr>
+                <w:b w:val="0"/>
+              </w:rPr>
+              <w:t>ID Caso de Uso</w:t>
             </w:r>
           </w:p>
         </w:tc>
@@ -2098,21 +2181,48 @@
           <w:tcPr>
             <w:tcW w:w="7129" w:type="dxa"/>
             <w:gridSpan w:val="3"/>
-          </w:tcPr>
-          <w:p/>
+            <w:shd w:val="clear" w:color="auto" w:fill="auto"/>
+          </w:tcPr>
+          <w:p>
+            <w:pPr>
+              <w:cnfStyle w:val="100000000000"/>
+              <w:rPr>
+                <w:b w:val="0"/>
+                <w:color w:val="000000" w:themeColor="text1"/>
+              </w:rPr>
+            </w:pPr>
+            <w:r>
+              <w:rPr>
+                <w:b w:val="0"/>
+                <w:color w:val="000000" w:themeColor="text1"/>
+              </w:rPr>
+              <w:t>IMCU001</w:t>
+            </w:r>
+          </w:p>
         </w:tc>
       </w:tr>
       <w:tr>
-        <w:tc>
-          <w:tcPr>
+        <w:trPr>
+          <w:cnfStyle w:val="000000100000"/>
+        </w:trPr>
+        <w:tc>
+          <w:tcPr>
+            <w:cnfStyle w:val="000010000000"/>
             <w:tcW w:w="1728" w:type="dxa"/>
+            <w:shd w:val="clear" w:color="auto" w:fill="9BBB59" w:themeFill="accent3"/>
           </w:tcPr>
           <w:p>
             <w:pPr>
               <w:jc w:val="right"/>
-            </w:pPr>
-            <w:r>
-              <w:t>Nombre de Caso de Uso:</w:t>
+              <w:rPr>
+                <w:color w:val="FFFFFF" w:themeColor="background1"/>
+              </w:rPr>
+            </w:pPr>
+            <w:r>
+              <w:rPr>
+                <w:color w:val="FFFFFF" w:themeColor="background1"/>
+              </w:rPr>
+              <w:t>Nombre de Caso de Uso</w:t>
             </w:r>
           </w:p>
         </w:tc>
@@ -2121,20 +2231,38 @@
             <w:tcW w:w="7129" w:type="dxa"/>
             <w:gridSpan w:val="3"/>
           </w:tcPr>
-          <w:p/>
+          <w:p>
+            <w:pPr>
+              <w:cnfStyle w:val="000000100000"/>
+            </w:pPr>
+            <w:r>
+              <w:t>REGISTRAR USUARIO</w:t>
+            </w:r>
+          </w:p>
         </w:tc>
       </w:tr>
       <w:tr>
-        <w:tc>
-          <w:tcPr>
+        <w:trPr>
+          <w:cnfStyle w:val="000000010000"/>
+        </w:trPr>
+        <w:tc>
+          <w:tcPr>
+            <w:cnfStyle w:val="000010000000"/>
             <w:tcW w:w="1728" w:type="dxa"/>
+            <w:shd w:val="clear" w:color="auto" w:fill="9BBB59" w:themeFill="accent3"/>
           </w:tcPr>
           <w:p>
             <w:pPr>
               <w:jc w:val="right"/>
-            </w:pPr>
-            <w:r>
-              <w:t>Creado Por:</w:t>
+              <w:rPr>
+                <w:color w:val="FFFFFF" w:themeColor="background1"/>
+              </w:rPr>
+            </w:pPr>
+            <w:r>
+              <w:rPr>
+                <w:color w:val="FFFFFF" w:themeColor="background1"/>
+              </w:rPr>
+              <w:t>Creado Por</w:t>
             </w:r>
           </w:p>
         </w:tc>
@@ -2142,18 +2270,42 @@
           <w:tcPr>
             <w:tcW w:w="2520" w:type="dxa"/>
           </w:tcPr>
-          <w:p/>
-        </w:tc>
-        <w:tc>
-          <w:tcPr>
+          <w:p>
+            <w:pPr>
+              <w:cnfStyle w:val="000000010000"/>
+            </w:pPr>
+            <w:r>
+              <w:t xml:space="preserve">Laura </w:t>
+            </w:r>
+            <w:r>
+              <w:t xml:space="preserve">Catalina </w:t>
+            </w:r>
+            <w:r>
+              <w:t>Zorro</w:t>
+            </w:r>
+            <w:r>
+              <w:t xml:space="preserve"> Jiménez (Arquitecta)</w:t>
+            </w:r>
+          </w:p>
+        </w:tc>
+        <w:tc>
+          <w:tcPr>
+            <w:cnfStyle w:val="000010000000"/>
             <w:tcW w:w="1980" w:type="dxa"/>
+            <w:shd w:val="clear" w:color="auto" w:fill="9BBB59" w:themeFill="accent3"/>
           </w:tcPr>
           <w:p>
             <w:pPr>
               <w:jc w:val="right"/>
-            </w:pPr>
-            <w:r>
-              <w:t>Ultima actualización Por:</w:t>
+              <w:rPr>
+                <w:color w:val="FFFFFF" w:themeColor="background1"/>
+              </w:rPr>
+            </w:pPr>
+            <w:r>
+              <w:rPr>
+                <w:color w:val="FFFFFF" w:themeColor="background1"/>
+              </w:rPr>
+              <w:t>Ultima actualización Por</w:t>
             </w:r>
           </w:p>
         </w:tc>
@@ -2161,20 +2313,35 @@
           <w:tcPr>
             <w:tcW w:w="2629" w:type="dxa"/>
           </w:tcPr>
-          <w:p/>
+          <w:p>
+            <w:pPr>
+              <w:cnfStyle w:val="000000010000"/>
+            </w:pPr>
+          </w:p>
         </w:tc>
       </w:tr>
       <w:tr>
-        <w:tc>
-          <w:tcPr>
+        <w:trPr>
+          <w:cnfStyle w:val="000000100000"/>
+        </w:trPr>
+        <w:tc>
+          <w:tcPr>
+            <w:cnfStyle w:val="000010000000"/>
             <w:tcW w:w="1728" w:type="dxa"/>
+            <w:shd w:val="clear" w:color="auto" w:fill="9BBB59" w:themeFill="accent3"/>
           </w:tcPr>
           <w:p>
             <w:pPr>
               <w:jc w:val="right"/>
-            </w:pPr>
-            <w:r>
-              <w:t>Fecha de Creación:</w:t>
+              <w:rPr>
+                <w:color w:val="FFFFFF" w:themeColor="background1"/>
+              </w:rPr>
+            </w:pPr>
+            <w:r>
+              <w:rPr>
+                <w:color w:val="FFFFFF" w:themeColor="background1"/>
+              </w:rPr>
+              <w:t>Fecha de Creación</w:t>
             </w:r>
           </w:p>
         </w:tc>
@@ -2182,18 +2349,33 @@
           <w:tcPr>
             <w:tcW w:w="2520" w:type="dxa"/>
           </w:tcPr>
-          <w:p/>
-        </w:tc>
-        <w:tc>
-          <w:tcPr>
+          <w:p>
+            <w:pPr>
+              <w:cnfStyle w:val="000000100000"/>
+            </w:pPr>
+            <w:r>
+              <w:t>1/03/2009</w:t>
+            </w:r>
+          </w:p>
+        </w:tc>
+        <w:tc>
+          <w:tcPr>
+            <w:cnfStyle w:val="000010000000"/>
             <w:tcW w:w="1980" w:type="dxa"/>
+            <w:shd w:val="clear" w:color="auto" w:fill="9BBB59" w:themeFill="accent3"/>
           </w:tcPr>
           <w:p>
             <w:pPr>
               <w:jc w:val="right"/>
-            </w:pPr>
-            <w:r>
-              <w:t>Fecha Ultima actualización:</w:t>
+              <w:rPr>
+                <w:color w:val="FFFFFF" w:themeColor="background1"/>
+              </w:rPr>
+            </w:pPr>
+            <w:r>
+              <w:rPr>
+                <w:color w:val="FFFFFF" w:themeColor="background1"/>
+              </w:rPr>
+              <w:t>Fecha Ultima actualización</w:t>
             </w:r>
           </w:p>
         </w:tc>
@@ -2201,422 +2383,1244 @@
           <w:tcPr>
             <w:tcW w:w="2629" w:type="dxa"/>
           </w:tcPr>
-          <w:p/>
+          <w:p>
+            <w:pPr>
+              <w:cnfStyle w:val="000000100000"/>
+            </w:pPr>
+          </w:p>
         </w:tc>
       </w:tr>
     </w:tbl>
     <w:p/>
     <w:tbl>
       <w:tblPr>
+        <w:tblStyle w:val="MediumShading1-Accent3"/>
         <w:tblW w:w="0" w:type="auto"/>
-        <w:tblBorders>
-          <w:top w:val="single" w:sz="12" w:space="0" w:color="auto"/>
-          <w:left w:val="single" w:sz="12" w:space="0" w:color="auto"/>
-          <w:bottom w:val="single" w:sz="12" w:space="0" w:color="auto"/>
-          <w:right w:val="single" w:sz="12" w:space="0" w:color="auto"/>
-          <w:insideH w:val="single" w:sz="6" w:space="0" w:color="auto"/>
-          <w:insideV w:val="single" w:sz="6" w:space="0" w:color="auto"/>
-        </w:tblBorders>
         <w:tblLayout w:type="fixed"/>
-        <w:tblLook w:val="0000"/>
+        <w:tblLook w:val="0020"/>
       </w:tblPr>
       <w:tblGrid>
-        <w:gridCol w:w="2628"/>
-        <w:gridCol w:w="6228"/>
+        <w:gridCol w:w="534"/>
+        <w:gridCol w:w="2094"/>
+        <w:gridCol w:w="1800"/>
+        <w:gridCol w:w="105"/>
+        <w:gridCol w:w="395"/>
+        <w:gridCol w:w="3928"/>
       </w:tblGrid>
       <w:tr>
-        <w:tc>
-          <w:tcPr>
+        <w:trPr>
+          <w:cnfStyle w:val="100000000000"/>
+        </w:trPr>
+        <w:tc>
+          <w:tcPr>
+            <w:cnfStyle w:val="000010000000"/>
             <w:tcW w:w="2628" w:type="dxa"/>
-          </w:tcPr>
-          <w:p>
-            <w:pPr>
-              <w:jc w:val="right"/>
-            </w:pPr>
-            <w:r>
-              <w:t>Actores:</w:t>
+            <w:gridSpan w:val="2"/>
+          </w:tcPr>
+          <w:p>
+            <w:pPr>
+              <w:jc w:val="both"/>
+              <w:rPr>
+                <w:b w:val="0"/>
+              </w:rPr>
+            </w:pPr>
+            <w:r>
+              <w:rPr>
+                <w:b w:val="0"/>
+              </w:rPr>
+              <w:t>Actores</w:t>
             </w:r>
           </w:p>
         </w:tc>
         <w:tc>
           <w:tcPr>
             <w:tcW w:w="6228" w:type="dxa"/>
-          </w:tcPr>
-          <w:p/>
-        </w:tc>
-      </w:tr>
-      <w:tr>
-        <w:tc>
-          <w:tcPr>
-            <w:tcW w:w="2628" w:type="dxa"/>
-          </w:tcPr>
-          <w:p>
-            <w:pPr>
-              <w:jc w:val="right"/>
-            </w:pPr>
-            <w:r>
-              <w:t>Descripción:</w:t>
-            </w:r>
-          </w:p>
-        </w:tc>
-        <w:tc>
-          <w:tcPr>
-            <w:tcW w:w="6228" w:type="dxa"/>
-          </w:tcPr>
-          <w:p/>
-        </w:tc>
-      </w:tr>
-      <w:tr>
-        <w:tc>
-          <w:tcPr>
-            <w:tcW w:w="2628" w:type="dxa"/>
-          </w:tcPr>
-          <w:p>
-            <w:pPr>
-              <w:jc w:val="right"/>
-            </w:pPr>
-            <w:r>
-              <w:t>Entrada:</w:t>
-            </w:r>
-          </w:p>
-        </w:tc>
-        <w:tc>
-          <w:tcPr>
-            <w:tcW w:w="6228" w:type="dxa"/>
-          </w:tcPr>
-          <w:p/>
-        </w:tc>
-      </w:tr>
-      <w:tr>
-        <w:tc>
-          <w:tcPr>
-            <w:tcW w:w="2628" w:type="dxa"/>
-          </w:tcPr>
-          <w:p>
-            <w:pPr>
-              <w:jc w:val="right"/>
-            </w:pPr>
-            <w:r>
-              <w:t>Precondiciones:</w:t>
-            </w:r>
-          </w:p>
-        </w:tc>
-        <w:tc>
-          <w:tcPr>
-            <w:tcW w:w="6228" w:type="dxa"/>
-          </w:tcPr>
-          <w:p>
-            <w:pPr>
-              <w:numPr>
-                <w:ilvl w:val="0"/>
-                <w:numId w:val="5"/>
-              </w:numPr>
-              <w:spacing w:after="0" w:line="240" w:lineRule="auto"/>
-            </w:pPr>
-          </w:p>
-        </w:tc>
-      </w:tr>
-      <w:tr>
-        <w:tc>
-          <w:tcPr>
-            <w:tcW w:w="2628" w:type="dxa"/>
-          </w:tcPr>
-          <w:p>
-            <w:pPr>
-              <w:jc w:val="right"/>
-            </w:pPr>
-            <w:r>
-              <w:t>Postcondiciones:</w:t>
-            </w:r>
-          </w:p>
-        </w:tc>
-        <w:tc>
-          <w:tcPr>
-            <w:tcW w:w="6228" w:type="dxa"/>
-          </w:tcPr>
-          <w:p>
-            <w:pPr>
-              <w:numPr>
-                <w:ilvl w:val="0"/>
-                <w:numId w:val="6"/>
-              </w:numPr>
-              <w:spacing w:after="0" w:line="240" w:lineRule="auto"/>
-            </w:pPr>
-          </w:p>
-        </w:tc>
-      </w:tr>
-      <w:tr>
-        <w:tc>
-          <w:tcPr>
-            <w:tcW w:w="2628" w:type="dxa"/>
-          </w:tcPr>
-          <w:p>
-            <w:pPr>
-              <w:jc w:val="right"/>
-            </w:pPr>
-            <w:r>
-              <w:t>Flujo Normal:</w:t>
-            </w:r>
-          </w:p>
-        </w:tc>
-        <w:tc>
-          <w:tcPr>
-            <w:tcW w:w="6228" w:type="dxa"/>
-          </w:tcPr>
-          <w:p>
-            <w:pPr>
-              <w:spacing w:after="0" w:line="240" w:lineRule="auto"/>
-            </w:pPr>
-            <w:r>
-              <w:t>Aquí va el cuadro que en la plantilla IRon Works se llama flujo básico de éxito</w:t>
-            </w:r>
-          </w:p>
-        </w:tc>
-      </w:tr>
-      <w:tr>
-        <w:tc>
-          <w:tcPr>
-            <w:tcW w:w="2628" w:type="dxa"/>
-          </w:tcPr>
-          <w:p>
-            <w:pPr>
-              <w:jc w:val="right"/>
-            </w:pPr>
-            <w:r>
-              <w:t>Flujo Alternativo:</w:t>
-            </w:r>
-          </w:p>
-        </w:tc>
-        <w:tc>
-          <w:tcPr>
-            <w:tcW w:w="6228" w:type="dxa"/>
-          </w:tcPr>
-          <w:p>
-            <w:r>
-              <w:t>Otros escenarios que afecten este caso de uso (iron Works =caminos alternativos)</w:t>
-            </w:r>
-          </w:p>
-        </w:tc>
-      </w:tr>
-      <w:tr>
-        <w:tc>
-          <w:tcPr>
-            <w:tcW w:w="2628" w:type="dxa"/>
-          </w:tcPr>
-          <w:p>
-            <w:pPr>
-              <w:jc w:val="right"/>
-            </w:pPr>
-            <w:r>
-              <w:t>Excepciones:</w:t>
-            </w:r>
-          </w:p>
-        </w:tc>
-        <w:tc>
-          <w:tcPr>
-            <w:tcW w:w="6228" w:type="dxa"/>
-          </w:tcPr>
-          <w:p>
-            <w:r>
-              <w:t>Condiciones de error anticipado (iron Works=caminos de excepción)</w:t>
-            </w:r>
-          </w:p>
-        </w:tc>
-      </w:tr>
-      <w:tr>
-        <w:tc>
-          <w:tcPr>
-            <w:tcW w:w="2628" w:type="dxa"/>
-          </w:tcPr>
-          <w:p>
-            <w:pPr>
-              <w:jc w:val="right"/>
-            </w:pPr>
-            <w:r>
-              <w:t>Inclusiones</w:t>
-            </w:r>
-            <w:r>
-              <w:t>:</w:t>
-            </w:r>
-          </w:p>
-        </w:tc>
-        <w:tc>
-          <w:tcPr>
-            <w:tcW w:w="6228" w:type="dxa"/>
-          </w:tcPr>
-          <w:p>
-            <w:r>
-              <w:t>Otros casos de uso q se necesitan para este</w:t>
-            </w:r>
-          </w:p>
-        </w:tc>
-      </w:tr>
-      <w:tr>
-        <w:tc>
-          <w:tcPr>
-            <w:tcW w:w="2628" w:type="dxa"/>
-          </w:tcPr>
-          <w:p>
-            <w:pPr>
-              <w:jc w:val="right"/>
-            </w:pPr>
-            <w:r>
-              <w:t>Prioridad</w:t>
-            </w:r>
-            <w:r>
-              <w:t>:</w:t>
-            </w:r>
-          </w:p>
-        </w:tc>
-        <w:tc>
-          <w:tcPr>
-            <w:tcW w:w="6228" w:type="dxa"/>
-          </w:tcPr>
-          <w:p>
-            <w:r>
-              <w:t>Referenciarse a ironworks</w:t>
-            </w:r>
-          </w:p>
-        </w:tc>
-      </w:tr>
-      <w:tr>
-        <w:tc>
-          <w:tcPr>
-            <w:tcW w:w="2628" w:type="dxa"/>
-          </w:tcPr>
-          <w:p>
-            <w:pPr>
-              <w:jc w:val="right"/>
-            </w:pPr>
-            <w:r>
-              <w:t>Frecuencia de Uso</w:t>
-            </w:r>
-            <w:r>
-              <w:t>:</w:t>
-            </w:r>
-          </w:p>
-        </w:tc>
-        <w:tc>
-          <w:tcPr>
-            <w:tcW w:w="6228" w:type="dxa"/>
-          </w:tcPr>
-          <w:p>
-            <w:r>
-              <w:t>Indica con el número de veces que el actor va a usar este caso, por una unidad de tiempo especifica.</w:t>
-            </w:r>
-          </w:p>
-        </w:tc>
-      </w:tr>
-      <w:tr>
-        <w:tc>
-          <w:tcPr>
-            <w:tcW w:w="2628" w:type="dxa"/>
-          </w:tcPr>
-          <w:p>
-            <w:pPr>
-              <w:jc w:val="right"/>
-            </w:pPr>
-            <w:r>
-              <w:t>Reglas del Juego</w:t>
-            </w:r>
-            <w:r>
-              <w:t>:</w:t>
-            </w:r>
-          </w:p>
-        </w:tc>
-        <w:tc>
-          <w:tcPr>
-            <w:tcW w:w="6228" w:type="dxa"/>
-          </w:tcPr>
-          <w:p>
-            <w:r>
-              <w:t>Alguna regla de juego que influencie este caso de uso (si la hay)</w:t>
-            </w:r>
-          </w:p>
-        </w:tc>
-      </w:tr>
-      <w:tr>
-        <w:tc>
-          <w:tcPr>
-            <w:tcW w:w="2628" w:type="dxa"/>
-          </w:tcPr>
-          <w:p>
-            <w:pPr>
-              <w:jc w:val="right"/>
-            </w:pPr>
-            <w:r>
-              <w:lastRenderedPageBreak/>
-              <w:t>Requerimientos Especiales</w:t>
-            </w:r>
-            <w:r>
-              <w:t>:</w:t>
-            </w:r>
-          </w:p>
-        </w:tc>
-        <w:tc>
-          <w:tcPr>
-            <w:tcW w:w="6228" w:type="dxa"/>
-          </w:tcPr>
-          <w:p>
-            <w:r>
-              <w:t>Identifica requerimientos adicionales, tales como reques. No funcionales… si los hay</w:t>
-            </w:r>
-          </w:p>
-        </w:tc>
-      </w:tr>
-      <w:tr>
-        <w:tc>
-          <w:tcPr>
-            <w:tcW w:w="2628" w:type="dxa"/>
-          </w:tcPr>
-          <w:p>
-            <w:pPr>
-              <w:jc w:val="right"/>
-            </w:pPr>
-            <w:r>
-              <w:t>Suposiciones:</w:t>
-            </w:r>
-          </w:p>
-        </w:tc>
-        <w:tc>
-          <w:tcPr>
-            <w:tcW w:w="6228" w:type="dxa"/>
-          </w:tcPr>
-          <w:p>
-            <w:r>
-              <w:t>Lista de las hipótesis que se han hecho en el análisis que llevó a aceptar este caso de uso en la descripción del producto y por escrito la descripción del caso de uso.</w:t>
+            <w:gridSpan w:val="4"/>
+            <w:shd w:val="clear" w:color="auto" w:fill="auto"/>
+          </w:tcPr>
+          <w:p>
+            <w:pPr>
+              <w:jc w:val="both"/>
+              <w:cnfStyle w:val="100000000000"/>
+              <w:rPr>
+                <w:b w:val="0"/>
+                <w:color w:val="000000" w:themeColor="text1"/>
+              </w:rPr>
+            </w:pPr>
+            <w:r>
+              <w:rPr>
+                <w:b w:val="0"/>
+                <w:color w:val="000000" w:themeColor="text1"/>
+              </w:rPr>
+              <w:t>Usuario</w:t>
             </w:r>
           </w:p>
         </w:tc>
       </w:tr>
       <w:tr>
         <w:trPr>
-          <w:trHeight w:val="1656"/>
+          <w:cnfStyle w:val="000000100000"/>
         </w:trPr>
         <w:tc>
           <w:tcPr>
+            <w:cnfStyle w:val="000010000000"/>
             <w:tcW w:w="2628" w:type="dxa"/>
+            <w:gridSpan w:val="2"/>
+            <w:shd w:val="clear" w:color="auto" w:fill="9BBB59" w:themeFill="accent3"/>
+          </w:tcPr>
+          <w:p>
+            <w:pPr>
+              <w:jc w:val="both"/>
+              <w:rPr>
+                <w:color w:val="FFFFFF" w:themeColor="background1"/>
+              </w:rPr>
+            </w:pPr>
+            <w:r>
+              <w:rPr>
+                <w:color w:val="FFFFFF" w:themeColor="background1"/>
+              </w:rPr>
+              <w:t>Descripción</w:t>
+            </w:r>
+          </w:p>
+        </w:tc>
+        <w:tc>
+          <w:tcPr>
+            <w:tcW w:w="6228" w:type="dxa"/>
+            <w:gridSpan w:val="4"/>
+          </w:tcPr>
+          <w:p>
+            <w:pPr>
+              <w:jc w:val="both"/>
+              <w:cnfStyle w:val="000000100000"/>
+            </w:pPr>
+            <w:r>
+              <w:t xml:space="preserve">Este caso de uso le permite al sistema almacenar los datos del usuario como </w:t>
+            </w:r>
+            <w:r>
+              <w:rPr>
+                <w:lang w:val="es-CO"/>
+              </w:rPr>
+              <w:t>Nickname, password</w:t>
+            </w:r>
+            <w:r>
+              <w:t xml:space="preserve"> y correo electrónico.</w:t>
+            </w:r>
+          </w:p>
+        </w:tc>
+      </w:tr>
+      <w:tr>
+        <w:trPr>
+          <w:cnfStyle w:val="000000010000"/>
+        </w:trPr>
+        <w:tc>
+          <w:tcPr>
+            <w:cnfStyle w:val="000010000000"/>
+            <w:tcW w:w="2628" w:type="dxa"/>
+            <w:gridSpan w:val="2"/>
+            <w:shd w:val="clear" w:color="auto" w:fill="9BBB59" w:themeFill="accent3"/>
+          </w:tcPr>
+          <w:p>
+            <w:pPr>
+              <w:jc w:val="both"/>
+              <w:rPr>
+                <w:color w:val="FFFFFF" w:themeColor="background1"/>
+              </w:rPr>
+            </w:pPr>
+          </w:p>
+          <w:p>
+            <w:pPr>
+              <w:jc w:val="both"/>
+              <w:rPr>
+                <w:color w:val="FFFFFF" w:themeColor="background1"/>
+              </w:rPr>
+            </w:pPr>
+            <w:r>
+              <w:rPr>
+                <w:color w:val="FFFFFF" w:themeColor="background1"/>
+              </w:rPr>
+              <w:t>Entrada</w:t>
+            </w:r>
+          </w:p>
+          <w:p>
+            <w:pPr>
+              <w:jc w:val="both"/>
+              <w:rPr>
+                <w:color w:val="FFFFFF" w:themeColor="background1"/>
+              </w:rPr>
+            </w:pPr>
+          </w:p>
+        </w:tc>
+        <w:tc>
+          <w:tcPr>
+            <w:tcW w:w="6228" w:type="dxa"/>
+            <w:gridSpan w:val="4"/>
+          </w:tcPr>
+          <w:p>
+            <w:pPr>
+              <w:pStyle w:val="ListParagraph"/>
+              <w:numPr>
+                <w:ilvl w:val="0"/>
+                <w:numId w:val="10"/>
+              </w:numPr>
+              <w:jc w:val="both"/>
+              <w:cnfStyle w:val="000000010000"/>
+            </w:pPr>
+            <w:r>
+              <w:rPr>
+                <w:lang w:val="es-CO"/>
+              </w:rPr>
+              <w:t>Nickname</w:t>
+            </w:r>
+            <w:r>
+              <w:t xml:space="preserve"> de mínimo cuatro caracteres y máximo 10.</w:t>
+            </w:r>
+          </w:p>
+          <w:p>
+            <w:pPr>
+              <w:pStyle w:val="ListParagraph"/>
+              <w:numPr>
+                <w:ilvl w:val="0"/>
+                <w:numId w:val="10"/>
+              </w:numPr>
+              <w:jc w:val="both"/>
+              <w:cnfStyle w:val="000000010000"/>
+            </w:pPr>
+            <w:r>
+              <w:rPr>
+                <w:lang w:val="es-CO"/>
+              </w:rPr>
+              <w:t xml:space="preserve">Password </w:t>
+            </w:r>
+            <w:r>
+              <w:t>de mínimo cuatro caracteres y máximo 10.</w:t>
+            </w:r>
+          </w:p>
+          <w:p>
+            <w:pPr>
+              <w:pStyle w:val="ListParagraph"/>
+              <w:numPr>
+                <w:ilvl w:val="0"/>
+                <w:numId w:val="10"/>
+              </w:numPr>
+              <w:jc w:val="both"/>
+              <w:cnfStyle w:val="000000010000"/>
+            </w:pPr>
+            <w:r>
+              <w:t>Correo Electrónico.</w:t>
+            </w:r>
+          </w:p>
+        </w:tc>
+      </w:tr>
+      <w:tr>
+        <w:trPr>
+          <w:cnfStyle w:val="000000100000"/>
+        </w:trPr>
+        <w:tc>
+          <w:tcPr>
+            <w:cnfStyle w:val="000010000000"/>
+            <w:tcW w:w="2628" w:type="dxa"/>
+            <w:gridSpan w:val="2"/>
+            <w:shd w:val="clear" w:color="auto" w:fill="9BBB59" w:themeFill="accent3"/>
+          </w:tcPr>
+          <w:p>
+            <w:pPr>
+              <w:jc w:val="both"/>
+              <w:rPr>
+                <w:color w:val="FFFFFF" w:themeColor="background1"/>
+              </w:rPr>
+            </w:pPr>
+            <w:r>
+              <w:rPr>
+                <w:color w:val="FFFFFF" w:themeColor="background1"/>
+              </w:rPr>
+              <w:t>Salida</w:t>
+            </w:r>
+          </w:p>
+        </w:tc>
+        <w:tc>
+          <w:tcPr>
+            <w:tcW w:w="6228" w:type="dxa"/>
+            <w:gridSpan w:val="4"/>
+          </w:tcPr>
+          <w:p>
+            <w:pPr>
+              <w:pStyle w:val="ListParagraph"/>
+              <w:numPr>
+                <w:ilvl w:val="0"/>
+                <w:numId w:val="11"/>
+              </w:numPr>
+              <w:jc w:val="both"/>
+              <w:cnfStyle w:val="000000100000"/>
+            </w:pPr>
+            <w:r>
+              <w:t>Mensaje de éxito en el registro del usuario.</w:t>
+            </w:r>
+          </w:p>
+        </w:tc>
+      </w:tr>
+      <w:tr>
+        <w:trPr>
+          <w:cnfStyle w:val="000000010000"/>
+        </w:trPr>
+        <w:tc>
+          <w:tcPr>
+            <w:cnfStyle w:val="000010000000"/>
+            <w:tcW w:w="2628" w:type="dxa"/>
+            <w:gridSpan w:val="2"/>
+            <w:shd w:val="clear" w:color="auto" w:fill="9BBB59" w:themeFill="accent3"/>
+          </w:tcPr>
+          <w:p>
+            <w:pPr>
+              <w:jc w:val="both"/>
+              <w:rPr>
+                <w:color w:val="FFFFFF" w:themeColor="background1"/>
+              </w:rPr>
+            </w:pPr>
+            <w:r>
+              <w:rPr>
+                <w:color w:val="FFFFFF" w:themeColor="background1"/>
+              </w:rPr>
+              <w:t>Pre</w:t>
+            </w:r>
+            <w:r>
+              <w:rPr>
+                <w:color w:val="FFFFFF" w:themeColor="background1"/>
+              </w:rPr>
+              <w:t>-</w:t>
+            </w:r>
+            <w:r>
+              <w:rPr>
+                <w:color w:val="FFFFFF" w:themeColor="background1"/>
+              </w:rPr>
+              <w:t>condiciones</w:t>
+            </w:r>
+          </w:p>
+        </w:tc>
+        <w:tc>
+          <w:tcPr>
+            <w:tcW w:w="6228" w:type="dxa"/>
+            <w:gridSpan w:val="4"/>
+          </w:tcPr>
+          <w:p>
+            <w:pPr>
+              <w:pStyle w:val="ListParagraph"/>
+              <w:numPr>
+                <w:ilvl w:val="0"/>
+                <w:numId w:val="12"/>
+              </w:numPr>
+              <w:jc w:val="both"/>
+              <w:cnfStyle w:val="000000010000"/>
+            </w:pPr>
+            <w:r>
+              <w:t>La aplicación debe contar con la conexión al servidor.</w:t>
+            </w:r>
+          </w:p>
+        </w:tc>
+      </w:tr>
+      <w:tr>
+        <w:trPr>
+          <w:cnfStyle w:val="000000100000"/>
+          <w:trHeight w:val="255"/>
+        </w:trPr>
+        <w:tc>
+          <w:tcPr>
+            <w:cnfStyle w:val="000010000000"/>
+            <w:tcW w:w="2628" w:type="dxa"/>
+            <w:gridSpan w:val="2"/>
+            <w:vMerge w:val="restart"/>
+            <w:shd w:val="clear" w:color="auto" w:fill="9BBB59" w:themeFill="accent3"/>
+          </w:tcPr>
+          <w:p>
+            <w:pPr>
+              <w:jc w:val="both"/>
+              <w:rPr>
+                <w:color w:val="FFFFFF" w:themeColor="background1"/>
+              </w:rPr>
+            </w:pPr>
+            <w:r>
+              <w:rPr>
+                <w:color w:val="FFFFFF" w:themeColor="background1"/>
+              </w:rPr>
+              <w:t>Post-condiciones</w:t>
+            </w:r>
+          </w:p>
+        </w:tc>
+        <w:tc>
+          <w:tcPr>
+            <w:tcW w:w="1905" w:type="dxa"/>
+            <w:gridSpan w:val="2"/>
+          </w:tcPr>
+          <w:p>
+            <w:pPr>
+              <w:ind w:left="66"/>
+              <w:jc w:val="both"/>
+              <w:cnfStyle w:val="000000100000"/>
+            </w:pPr>
+            <w:r>
+              <w:t>Condición final de éxito</w:t>
+            </w:r>
+          </w:p>
+        </w:tc>
+        <w:tc>
+          <w:tcPr>
+            <w:cnfStyle w:val="000010000000"/>
+            <w:tcW w:w="4323" w:type="dxa"/>
+            <w:gridSpan w:val="2"/>
+          </w:tcPr>
+          <w:p>
+            <w:pPr>
+              <w:ind w:left="145"/>
+              <w:jc w:val="both"/>
+            </w:pPr>
+            <w:r>
+              <w:t>Dentro de los datos que contiene la base de datos, se debe ver reflejado el ingreso de un nuevo usuario, mediante una tupla.</w:t>
+            </w:r>
+          </w:p>
+        </w:tc>
+      </w:tr>
+      <w:tr>
+        <w:trPr>
+          <w:cnfStyle w:val="000000010000"/>
+          <w:trHeight w:val="255"/>
+        </w:trPr>
+        <w:tc>
+          <w:tcPr>
+            <w:cnfStyle w:val="000010000000"/>
+            <w:tcW w:w="2628" w:type="dxa"/>
+            <w:gridSpan w:val="2"/>
+            <w:vMerge/>
+            <w:shd w:val="clear" w:color="auto" w:fill="9BBB59" w:themeFill="accent3"/>
+          </w:tcPr>
+          <w:p>
+            <w:pPr>
+              <w:jc w:val="both"/>
+            </w:pPr>
+          </w:p>
+        </w:tc>
+        <w:tc>
+          <w:tcPr>
+            <w:tcW w:w="1905" w:type="dxa"/>
+            <w:gridSpan w:val="2"/>
+          </w:tcPr>
+          <w:p>
+            <w:pPr>
+              <w:ind w:left="66"/>
+              <w:jc w:val="both"/>
+              <w:cnfStyle w:val="000000010000"/>
+            </w:pPr>
+            <w:r>
+              <w:t>Condición final de fracaso</w:t>
+            </w:r>
+          </w:p>
+        </w:tc>
+        <w:tc>
+          <w:tcPr>
+            <w:cnfStyle w:val="000010000000"/>
+            <w:tcW w:w="4323" w:type="dxa"/>
+            <w:gridSpan w:val="2"/>
+          </w:tcPr>
+          <w:p>
+            <w:pPr>
+              <w:ind w:left="145"/>
+              <w:jc w:val="both"/>
+            </w:pPr>
+            <w:r>
+              <w:t>En la base de datos no debe notarse ningún cambio.</w:t>
+            </w:r>
+          </w:p>
+        </w:tc>
+      </w:tr>
+      <w:tr>
+        <w:trPr>
+          <w:cnfStyle w:val="000000100000"/>
+          <w:trHeight w:val="355"/>
+        </w:trPr>
+        <w:tc>
+          <w:tcPr>
+            <w:cnfStyle w:val="000010000000"/>
+            <w:tcW w:w="8856" w:type="dxa"/>
+            <w:gridSpan w:val="6"/>
+            <w:shd w:val="clear" w:color="auto" w:fill="9BBB59" w:themeFill="accent3"/>
+          </w:tcPr>
+          <w:p>
+            <w:pPr>
+              <w:jc w:val="both"/>
+              <w:rPr>
+                <w:color w:val="FFFFFF" w:themeColor="background1"/>
+              </w:rPr>
+            </w:pPr>
+            <w:r>
+              <w:rPr>
+                <w:color w:val="FFFFFF" w:themeColor="background1"/>
+              </w:rPr>
+              <w:t>Flujo Normal</w:t>
+            </w:r>
+          </w:p>
+        </w:tc>
+      </w:tr>
+      <w:tr>
+        <w:trPr>
+          <w:cnfStyle w:val="000000010000"/>
+          <w:trHeight w:val="225"/>
+        </w:trPr>
+        <w:tc>
+          <w:tcPr>
+            <w:cnfStyle w:val="000010000000"/>
+            <w:tcW w:w="534" w:type="dxa"/>
+          </w:tcPr>
+          <w:p>
+            <w:pPr>
+              <w:jc w:val="both"/>
+            </w:pPr>
+            <w:r>
+              <w:t>No</w:t>
+            </w:r>
+          </w:p>
+        </w:tc>
+        <w:tc>
+          <w:tcPr>
+            <w:tcW w:w="3894" w:type="dxa"/>
+            <w:gridSpan w:val="2"/>
+          </w:tcPr>
+          <w:p>
+            <w:pPr>
+              <w:jc w:val="both"/>
+              <w:cnfStyle w:val="000000010000"/>
+            </w:pPr>
+            <w:r>
+              <w:t>Actor</w:t>
+            </w:r>
+          </w:p>
+        </w:tc>
+        <w:tc>
+          <w:tcPr>
+            <w:cnfStyle w:val="000010000000"/>
+            <w:tcW w:w="500" w:type="dxa"/>
+            <w:gridSpan w:val="2"/>
+          </w:tcPr>
+          <w:p>
+            <w:pPr>
+              <w:jc w:val="both"/>
+            </w:pPr>
+            <w:r>
+              <w:t>No</w:t>
+            </w:r>
+          </w:p>
+        </w:tc>
+        <w:tc>
+          <w:tcPr>
+            <w:tcW w:w="3928" w:type="dxa"/>
+          </w:tcPr>
+          <w:p>
+            <w:pPr>
+              <w:jc w:val="both"/>
+              <w:cnfStyle w:val="000000010000"/>
+            </w:pPr>
+            <w:r>
+              <w:t>Sistema</w:t>
+            </w:r>
+          </w:p>
+        </w:tc>
+      </w:tr>
+      <w:tr>
+        <w:trPr>
+          <w:cnfStyle w:val="000000100000"/>
+          <w:trHeight w:val="225"/>
+        </w:trPr>
+        <w:tc>
+          <w:tcPr>
+            <w:cnfStyle w:val="000010000000"/>
+            <w:tcW w:w="534" w:type="dxa"/>
+          </w:tcPr>
+          <w:p>
+            <w:pPr>
+              <w:jc w:val="both"/>
+            </w:pPr>
+            <w:r>
+              <w:t>1</w:t>
+            </w:r>
+          </w:p>
+        </w:tc>
+        <w:tc>
+          <w:tcPr>
+            <w:tcW w:w="3894" w:type="dxa"/>
+            <w:gridSpan w:val="2"/>
+          </w:tcPr>
+          <w:p>
+            <w:pPr>
+              <w:jc w:val="both"/>
+              <w:cnfStyle w:val="000000100000"/>
+            </w:pPr>
+            <w:r>
+              <w:t>El usuario opta por la opción de Registrar Usuario</w:t>
+            </w:r>
+          </w:p>
+        </w:tc>
+        <w:tc>
+          <w:tcPr>
+            <w:cnfStyle w:val="000010000000"/>
+            <w:tcW w:w="500" w:type="dxa"/>
+            <w:gridSpan w:val="2"/>
+          </w:tcPr>
+          <w:p>
+            <w:pPr>
+              <w:jc w:val="both"/>
+            </w:pPr>
+          </w:p>
+        </w:tc>
+        <w:tc>
+          <w:tcPr>
+            <w:tcW w:w="3928" w:type="dxa"/>
+          </w:tcPr>
+          <w:p>
+            <w:pPr>
+              <w:jc w:val="both"/>
+              <w:cnfStyle w:val="000000100000"/>
+            </w:pPr>
+          </w:p>
+        </w:tc>
+      </w:tr>
+      <w:tr>
+        <w:trPr>
+          <w:cnfStyle w:val="000000010000"/>
+          <w:trHeight w:val="225"/>
+        </w:trPr>
+        <w:tc>
+          <w:tcPr>
+            <w:cnfStyle w:val="000010000000"/>
+            <w:tcW w:w="534" w:type="dxa"/>
+          </w:tcPr>
+          <w:p>
+            <w:pPr>
+              <w:jc w:val="both"/>
+            </w:pPr>
+          </w:p>
+        </w:tc>
+        <w:tc>
+          <w:tcPr>
+            <w:tcW w:w="3894" w:type="dxa"/>
+            <w:gridSpan w:val="2"/>
+          </w:tcPr>
+          <w:p>
+            <w:pPr>
+              <w:jc w:val="both"/>
+              <w:cnfStyle w:val="000000010000"/>
+            </w:pPr>
+          </w:p>
+        </w:tc>
+        <w:tc>
+          <w:tcPr>
+            <w:cnfStyle w:val="000010000000"/>
+            <w:tcW w:w="500" w:type="dxa"/>
+            <w:gridSpan w:val="2"/>
+          </w:tcPr>
+          <w:p>
+            <w:pPr>
+              <w:jc w:val="both"/>
+            </w:pPr>
+            <w:r>
+              <w:t>2</w:t>
+            </w:r>
+          </w:p>
+        </w:tc>
+        <w:tc>
+          <w:tcPr>
+            <w:tcW w:w="3928" w:type="dxa"/>
+          </w:tcPr>
+          <w:p>
+            <w:pPr>
+              <w:jc w:val="both"/>
+              <w:cnfStyle w:val="000000010000"/>
+            </w:pPr>
+            <w:r>
+              <w:t>El sistema muestra el formulario con los tres campos a necesarios para registrar el usuario</w:t>
+            </w:r>
+          </w:p>
+        </w:tc>
+      </w:tr>
+      <w:tr>
+        <w:trPr>
+          <w:cnfStyle w:val="000000100000"/>
+          <w:trHeight w:val="225"/>
+        </w:trPr>
+        <w:tc>
+          <w:tcPr>
+            <w:cnfStyle w:val="000010000000"/>
+            <w:tcW w:w="534" w:type="dxa"/>
+          </w:tcPr>
+          <w:p>
+            <w:pPr>
+              <w:jc w:val="both"/>
+            </w:pPr>
+            <w:r>
+              <w:t>3</w:t>
+            </w:r>
+          </w:p>
+        </w:tc>
+        <w:tc>
+          <w:tcPr>
+            <w:tcW w:w="3894" w:type="dxa"/>
+            <w:gridSpan w:val="2"/>
+          </w:tcPr>
+          <w:p>
+            <w:pPr>
+              <w:jc w:val="both"/>
+              <w:cnfStyle w:val="000000100000"/>
+            </w:pPr>
+            <w:r>
+              <w:t>El usuario diligencia el formulario y envía la información</w:t>
+            </w:r>
+          </w:p>
+        </w:tc>
+        <w:tc>
+          <w:tcPr>
+            <w:cnfStyle w:val="000010000000"/>
+            <w:tcW w:w="500" w:type="dxa"/>
+            <w:gridSpan w:val="2"/>
+          </w:tcPr>
+          <w:p>
+            <w:pPr>
+              <w:jc w:val="both"/>
+            </w:pPr>
+          </w:p>
+        </w:tc>
+        <w:tc>
+          <w:tcPr>
+            <w:tcW w:w="3928" w:type="dxa"/>
+          </w:tcPr>
+          <w:p>
+            <w:pPr>
+              <w:jc w:val="both"/>
+              <w:cnfStyle w:val="000000100000"/>
+            </w:pPr>
+          </w:p>
+        </w:tc>
+      </w:tr>
+      <w:tr>
+        <w:trPr>
+          <w:cnfStyle w:val="000000010000"/>
+          <w:trHeight w:val="225"/>
+        </w:trPr>
+        <w:tc>
+          <w:tcPr>
+            <w:cnfStyle w:val="000010000000"/>
+            <w:tcW w:w="534" w:type="dxa"/>
+          </w:tcPr>
+          <w:p>
+            <w:pPr>
+              <w:jc w:val="both"/>
+            </w:pPr>
+          </w:p>
+        </w:tc>
+        <w:tc>
+          <w:tcPr>
+            <w:tcW w:w="3894" w:type="dxa"/>
+            <w:gridSpan w:val="2"/>
+          </w:tcPr>
+          <w:p>
+            <w:pPr>
+              <w:jc w:val="both"/>
+              <w:cnfStyle w:val="000000010000"/>
+            </w:pPr>
+          </w:p>
+        </w:tc>
+        <w:tc>
+          <w:tcPr>
+            <w:cnfStyle w:val="000010000000"/>
+            <w:tcW w:w="500" w:type="dxa"/>
+            <w:gridSpan w:val="2"/>
+          </w:tcPr>
+          <w:p>
+            <w:pPr>
+              <w:jc w:val="both"/>
+            </w:pPr>
+            <w:r>
+              <w:t>4</w:t>
+            </w:r>
+          </w:p>
+        </w:tc>
+        <w:tc>
+          <w:tcPr>
+            <w:tcW w:w="3928" w:type="dxa"/>
+          </w:tcPr>
+          <w:p>
+            <w:pPr>
+              <w:jc w:val="both"/>
+              <w:cnfStyle w:val="000000010000"/>
+            </w:pPr>
+            <w:r>
+              <w:t>El sistema toma los datos del formulario diligenciado</w:t>
+            </w:r>
+            <w:r>
+              <w:t>, los valida</w:t>
+            </w:r>
+            <w:r>
+              <w:t xml:space="preserve"> y los guarda como un nuevo registro dentro de la base de datos.</w:t>
+            </w:r>
+          </w:p>
+        </w:tc>
+      </w:tr>
+      <w:tr>
+        <w:trPr>
+          <w:cnfStyle w:val="000000100000"/>
+          <w:trHeight w:val="225"/>
+        </w:trPr>
+        <w:tc>
+          <w:tcPr>
+            <w:cnfStyle w:val="000010000000"/>
+            <w:tcW w:w="534" w:type="dxa"/>
+          </w:tcPr>
+          <w:p>
+            <w:pPr>
+              <w:jc w:val="both"/>
+            </w:pPr>
+          </w:p>
+        </w:tc>
+        <w:tc>
+          <w:tcPr>
+            <w:tcW w:w="3894" w:type="dxa"/>
+            <w:gridSpan w:val="2"/>
+          </w:tcPr>
+          <w:p>
+            <w:pPr>
+              <w:jc w:val="both"/>
+              <w:cnfStyle w:val="000000100000"/>
+            </w:pPr>
+          </w:p>
+        </w:tc>
+        <w:tc>
+          <w:tcPr>
+            <w:cnfStyle w:val="000010000000"/>
+            <w:tcW w:w="500" w:type="dxa"/>
+            <w:gridSpan w:val="2"/>
+          </w:tcPr>
+          <w:p>
+            <w:pPr>
+              <w:jc w:val="both"/>
+            </w:pPr>
+            <w:r>
+              <w:t>5</w:t>
+            </w:r>
+          </w:p>
+        </w:tc>
+        <w:tc>
+          <w:tcPr>
+            <w:tcW w:w="3928" w:type="dxa"/>
+          </w:tcPr>
+          <w:p>
+            <w:pPr>
+              <w:jc w:val="both"/>
+              <w:cnfStyle w:val="000000100000"/>
+            </w:pPr>
+            <w:r>
+              <w:t>El sistema arroja un mensaje de éxito.</w:t>
+            </w:r>
+          </w:p>
+        </w:tc>
+      </w:tr>
+      <w:tr>
+        <w:trPr>
+          <w:cnfStyle w:val="000000010000"/>
+        </w:trPr>
+        <w:tc>
+          <w:tcPr>
+            <w:cnfStyle w:val="000010000000"/>
+            <w:tcW w:w="2628" w:type="dxa"/>
+            <w:gridSpan w:val="2"/>
+            <w:shd w:val="clear" w:color="auto" w:fill="9BBB59" w:themeFill="accent3"/>
           </w:tcPr>
           <w:p>
             <w:pPr>
               <w:jc w:val="right"/>
-            </w:pPr>
-            <w:r>
+              <w:rPr>
+                <w:color w:val="FFFFFF" w:themeColor="background1"/>
+              </w:rPr>
+            </w:pPr>
+            <w:r>
+              <w:rPr>
+                <w:color w:val="FFFFFF" w:themeColor="background1"/>
+              </w:rPr>
+              <w:t>Flujo Alternativo</w:t>
+            </w:r>
+          </w:p>
+        </w:tc>
+        <w:tc>
+          <w:tcPr>
+            <w:tcW w:w="6228" w:type="dxa"/>
+            <w:gridSpan w:val="4"/>
+          </w:tcPr>
+          <w:p>
+            <w:pPr>
+              <w:cnfStyle w:val="000000010000"/>
+            </w:pPr>
+            <w:r>
+              <w:t>No existen.</w:t>
+            </w:r>
+          </w:p>
+        </w:tc>
+      </w:tr>
+      <w:tr>
+        <w:trPr>
+          <w:cnfStyle w:val="000000100000"/>
+        </w:trPr>
+        <w:tc>
+          <w:tcPr>
+            <w:cnfStyle w:val="000010000000"/>
+            <w:tcW w:w="2628" w:type="dxa"/>
+            <w:gridSpan w:val="2"/>
+            <w:shd w:val="clear" w:color="auto" w:fill="9BBB59" w:themeFill="accent3"/>
+          </w:tcPr>
+          <w:p>
+            <w:pPr>
+              <w:jc w:val="right"/>
+              <w:rPr>
+                <w:color w:val="FFFFFF" w:themeColor="background1"/>
+              </w:rPr>
+            </w:pPr>
+            <w:r>
+              <w:rPr>
+                <w:color w:val="FFFFFF" w:themeColor="background1"/>
+              </w:rPr>
+              <w:t>Excepciones</w:t>
+            </w:r>
+          </w:p>
+        </w:tc>
+        <w:tc>
+          <w:tcPr>
+            <w:tcW w:w="6228" w:type="dxa"/>
+            <w:gridSpan w:val="4"/>
+          </w:tcPr>
+          <w:p>
+            <w:pPr>
+              <w:cnfStyle w:val="000000100000"/>
+            </w:pPr>
+            <w:r>
+              <w:t xml:space="preserve">IMCU001.0.E.1: La información ingresada por el usuario es incorrecta debido a que no cumple con las restricciones </w:t>
+            </w:r>
+            <w:r>
+              <w:lastRenderedPageBreak/>
+              <w:t>establecidas en las entradas del sistema.</w:t>
+            </w:r>
+          </w:p>
+          <w:p>
+            <w:pPr>
+              <w:pStyle w:val="ListParagraph"/>
+              <w:numPr>
+                <w:ilvl w:val="0"/>
+                <w:numId w:val="14"/>
+              </w:numPr>
+              <w:cnfStyle w:val="000000100000"/>
+            </w:pPr>
+            <w:r>
+              <w:t>El sistema muestra un mensaje al usuario indicándole cuales son los datos que no cumplen con las restricciones.</w:t>
+            </w:r>
+          </w:p>
+          <w:p>
+            <w:pPr>
+              <w:pStyle w:val="ListParagraph"/>
+              <w:numPr>
+                <w:ilvl w:val="0"/>
+                <w:numId w:val="14"/>
+              </w:numPr>
+              <w:cnfStyle w:val="000000100000"/>
+            </w:pPr>
+            <w:r>
+              <w:t>Ir al paso 2 (El sistema muestra el formulario con los tres campos a necesarios para registrar el usuario).</w:t>
+            </w:r>
+          </w:p>
+          <w:p>
+            <w:pPr>
+              <w:cnfStyle w:val="000000100000"/>
+            </w:pPr>
+          </w:p>
+        </w:tc>
+      </w:tr>
+      <w:tr>
+        <w:trPr>
+          <w:cnfStyle w:val="000000010000"/>
+        </w:trPr>
+        <w:tc>
+          <w:tcPr>
+            <w:cnfStyle w:val="000010000000"/>
+            <w:tcW w:w="2628" w:type="dxa"/>
+            <w:gridSpan w:val="2"/>
+            <w:shd w:val="clear" w:color="auto" w:fill="9BBB59" w:themeFill="accent3"/>
+          </w:tcPr>
+          <w:p>
+            <w:pPr>
+              <w:jc w:val="right"/>
+              <w:rPr>
+                <w:color w:val="FFFFFF" w:themeColor="background1"/>
+              </w:rPr>
+            </w:pPr>
+            <w:r>
+              <w:rPr>
+                <w:color w:val="FFFFFF" w:themeColor="background1"/>
+              </w:rPr>
+              <w:lastRenderedPageBreak/>
+              <w:t>Inclusiones</w:t>
+            </w:r>
+          </w:p>
+        </w:tc>
+        <w:tc>
+          <w:tcPr>
+            <w:tcW w:w="6228" w:type="dxa"/>
+            <w:gridSpan w:val="4"/>
+          </w:tcPr>
+          <w:p>
+            <w:pPr>
+              <w:cnfStyle w:val="000000010000"/>
+            </w:pPr>
+            <w:r>
+              <w:t xml:space="preserve">IMCU009 </w:t>
+            </w:r>
+            <w:r>
+              <w:t>Ingresar al sistema</w:t>
+            </w:r>
+            <w:r>
+              <w:t xml:space="preserve">. </w:t>
+            </w:r>
+          </w:p>
+        </w:tc>
+      </w:tr>
+      <w:tr>
+        <w:trPr>
+          <w:cnfStyle w:val="000000100000"/>
+        </w:trPr>
+        <w:tc>
+          <w:tcPr>
+            <w:cnfStyle w:val="000010000000"/>
+            <w:tcW w:w="2628" w:type="dxa"/>
+            <w:gridSpan w:val="2"/>
+            <w:shd w:val="clear" w:color="auto" w:fill="9BBB59" w:themeFill="accent3"/>
+          </w:tcPr>
+          <w:p>
+            <w:pPr>
+              <w:jc w:val="right"/>
+              <w:rPr>
+                <w:color w:val="FFFFFF" w:themeColor="background1"/>
+              </w:rPr>
+            </w:pPr>
+            <w:r>
+              <w:rPr>
+                <w:color w:val="FFFFFF" w:themeColor="background1"/>
+              </w:rPr>
+              <w:t>Prioridad</w:t>
+            </w:r>
+          </w:p>
+        </w:tc>
+        <w:tc>
+          <w:tcPr>
+            <w:tcW w:w="6228" w:type="dxa"/>
+            <w:gridSpan w:val="4"/>
+          </w:tcPr>
+          <w:p>
+            <w:pPr>
+              <w:cnfStyle w:val="000000100000"/>
+            </w:pPr>
+            <w:r>
+              <w:t>Alta</w:t>
+            </w:r>
+          </w:p>
+        </w:tc>
+      </w:tr>
+      <w:tr>
+        <w:trPr>
+          <w:cnfStyle w:val="000000010000"/>
+        </w:trPr>
+        <w:tc>
+          <w:tcPr>
+            <w:cnfStyle w:val="000010000000"/>
+            <w:tcW w:w="2628" w:type="dxa"/>
+            <w:gridSpan w:val="2"/>
+            <w:shd w:val="clear" w:color="auto" w:fill="9BBB59" w:themeFill="accent3"/>
+          </w:tcPr>
+          <w:p>
+            <w:pPr>
+              <w:jc w:val="right"/>
+              <w:rPr>
+                <w:color w:val="FFFFFF" w:themeColor="background1"/>
+              </w:rPr>
+            </w:pPr>
+            <w:r>
+              <w:rPr>
+                <w:color w:val="FFFFFF" w:themeColor="background1"/>
+              </w:rPr>
+              <w:t>Frecuencia de Uso</w:t>
+            </w:r>
+          </w:p>
+        </w:tc>
+        <w:tc>
+          <w:tcPr>
+            <w:tcW w:w="6228" w:type="dxa"/>
+            <w:gridSpan w:val="4"/>
+          </w:tcPr>
+          <w:p>
+            <w:pPr>
+              <w:cnfStyle w:val="000000010000"/>
+            </w:pPr>
+            <w:r>
+              <w:t>Una única vez.</w:t>
+            </w:r>
+          </w:p>
+        </w:tc>
+      </w:tr>
+      <w:tr>
+        <w:trPr>
+          <w:cnfStyle w:val="000000100000"/>
+        </w:trPr>
+        <w:tc>
+          <w:tcPr>
+            <w:cnfStyle w:val="000010000000"/>
+            <w:tcW w:w="2628" w:type="dxa"/>
+            <w:gridSpan w:val="2"/>
+            <w:shd w:val="clear" w:color="auto" w:fill="9BBB59" w:themeFill="accent3"/>
+          </w:tcPr>
+          <w:p>
+            <w:pPr>
+              <w:jc w:val="right"/>
+              <w:rPr>
+                <w:color w:val="FFFFFF" w:themeColor="background1"/>
+              </w:rPr>
+            </w:pPr>
+            <w:r>
+              <w:rPr>
+                <w:color w:val="FFFFFF" w:themeColor="background1"/>
+              </w:rPr>
+              <w:t>Reglas del Juego</w:t>
+            </w:r>
+          </w:p>
+        </w:tc>
+        <w:tc>
+          <w:tcPr>
+            <w:tcW w:w="6228" w:type="dxa"/>
+            <w:gridSpan w:val="4"/>
+          </w:tcPr>
+          <w:p>
+            <w:pPr>
+              <w:cnfStyle w:val="000000100000"/>
+            </w:pPr>
+            <w:r>
+              <w:t>No hay</w:t>
+            </w:r>
+          </w:p>
+        </w:tc>
+      </w:tr>
+      <w:tr>
+        <w:trPr>
+          <w:cnfStyle w:val="000000010000"/>
+        </w:trPr>
+        <w:tc>
+          <w:tcPr>
+            <w:cnfStyle w:val="000010000000"/>
+            <w:tcW w:w="2628" w:type="dxa"/>
+            <w:gridSpan w:val="2"/>
+            <w:shd w:val="clear" w:color="auto" w:fill="9BBB59" w:themeFill="accent3"/>
+          </w:tcPr>
+          <w:p>
+            <w:pPr>
+              <w:jc w:val="right"/>
+              <w:rPr>
+                <w:color w:val="FFFFFF" w:themeColor="background1"/>
+              </w:rPr>
+            </w:pPr>
+            <w:r>
+              <w:rPr>
+                <w:color w:val="FFFFFF" w:themeColor="background1"/>
+              </w:rPr>
+              <w:t>Requerimientos Especiales</w:t>
+            </w:r>
+          </w:p>
+        </w:tc>
+        <w:tc>
+          <w:tcPr>
+            <w:tcW w:w="6228" w:type="dxa"/>
+            <w:gridSpan w:val="4"/>
+          </w:tcPr>
+          <w:p>
+            <w:pPr>
+              <w:cnfStyle w:val="000000010000"/>
+            </w:pPr>
+          </w:p>
+        </w:tc>
+      </w:tr>
+      <w:tr>
+        <w:trPr>
+          <w:cnfStyle w:val="000000100000"/>
+        </w:trPr>
+        <w:tc>
+          <w:tcPr>
+            <w:cnfStyle w:val="000010000000"/>
+            <w:tcW w:w="2628" w:type="dxa"/>
+            <w:gridSpan w:val="2"/>
+            <w:shd w:val="clear" w:color="auto" w:fill="9BBB59" w:themeFill="accent3"/>
+          </w:tcPr>
+          <w:p>
+            <w:pPr>
+              <w:jc w:val="right"/>
+              <w:rPr>
+                <w:color w:val="FFFFFF" w:themeColor="background1"/>
+              </w:rPr>
+            </w:pPr>
+            <w:r>
+              <w:rPr>
+                <w:color w:val="FFFFFF" w:themeColor="background1"/>
+              </w:rPr>
+              <w:t>Suposiciones</w:t>
+            </w:r>
+          </w:p>
+        </w:tc>
+        <w:tc>
+          <w:tcPr>
+            <w:tcW w:w="6228" w:type="dxa"/>
+            <w:gridSpan w:val="4"/>
+          </w:tcPr>
+          <w:p>
+            <w:pPr>
+              <w:cnfStyle w:val="000000100000"/>
+            </w:pPr>
+            <w:r>
+              <w:t>Para poder acceder al juego el usuario debe contar con un nombre de usuario (Nickname) y una contraseña (password).</w:t>
+            </w:r>
+          </w:p>
+        </w:tc>
+      </w:tr>
+      <w:tr>
+        <w:trPr>
+          <w:cnfStyle w:val="000000010000"/>
+          <w:trHeight w:val="266"/>
+        </w:trPr>
+        <w:tc>
+          <w:tcPr>
+            <w:cnfStyle w:val="000010000000"/>
+            <w:tcW w:w="2628" w:type="dxa"/>
+            <w:gridSpan w:val="2"/>
+            <w:shd w:val="clear" w:color="auto" w:fill="9BBB59" w:themeFill="accent3"/>
+          </w:tcPr>
+          <w:p>
+            <w:pPr>
+              <w:jc w:val="right"/>
+              <w:rPr>
+                <w:color w:val="FFFFFF" w:themeColor="background1"/>
+              </w:rPr>
+            </w:pPr>
+            <w:r>
+              <w:rPr>
+                <w:color w:val="FFFFFF" w:themeColor="background1"/>
+              </w:rPr>
               <w:t>Notas y Cuestiones</w:t>
             </w:r>
-            <w:r>
-              <w:t>:</w:t>
-            </w:r>
           </w:p>
         </w:tc>
         <w:tc>
           <w:tcPr>
             <w:tcW w:w="6228" w:type="dxa"/>
-          </w:tcPr>
-          <w:p>
-            <w:r>
-              <w:t>Lista de comentarios adicionales sobre este caso de uso o cualquier resto de cuestiones pendientes o TBDs (por determinar) que deben ser resueltos. Identificar quien resolvera cada problema, la fecha de vencimiento, y cuál es la resolución en última instancia.</w:t>
-            </w:r>
+            <w:gridSpan w:val="4"/>
+          </w:tcPr>
+          <w:p>
+            <w:pPr>
+              <w:cnfStyle w:val="000000010000"/>
+            </w:pPr>
           </w:p>
         </w:tc>
       </w:tr>
@@ -2658,7 +3662,7 @@
           </w:tcPr>
           <w:p>
             <w:pPr>
-              <w:pStyle w:val="Prrafodelista"/>
+              <w:pStyle w:val="ListParagraph"/>
               <w:ind w:left="360"/>
               <w:jc w:val="center"/>
               <w:rPr>
@@ -2683,7 +3687,7 @@
     <w:p/>
     <w:p>
       <w:pPr>
-        <w:pStyle w:val="Prrafodelista"/>
+        <w:pStyle w:val="ListParagraph"/>
         <w:numPr>
           <w:ilvl w:val="0"/>
           <w:numId w:val="9"/>
@@ -2691,34 +3695,61 @@
       </w:pPr>
       <w:r>
         <w:rPr>
-          <w:rStyle w:val="Textoennegrita"/>
+          <w:rStyle w:val="Strong"/>
+          <w:b w:val="0"/>
         </w:rPr>
-        <w:t>Karl E. Wiegers, Ph.D.</w:t>
+        <w:t>Karl E. Wiegers</w:t>
       </w:r>
       <w:r>
-        <w:t xml:space="preserve"> , </w:t>
+        <w:rPr>
+          <w:rStyle w:val="Strong"/>
+          <w:b w:val="0"/>
+        </w:rPr>
+        <w:t>. [</w:t>
       </w:r>
       <w:r>
-        <w:t xml:space="preserve">Plantilla Casos de Uso, </w:t>
+        <w:rPr>
+          <w:color w:val="000000" w:themeColor="text1"/>
+        </w:rPr>
+        <w:t xml:space="preserve"> </w:t>
       </w:r>
-      <w:hyperlink r:id="rId10" w:history="1">
-        <w:r>
-          <w:rPr>
-            <w:rStyle w:val="Hipervnculo"/>
-          </w:rPr>
-          <w:t>www.processimpact.com/process_assets/</w:t>
-        </w:r>
-      </w:hyperlink>
+      <w:r>
+        <w:rPr>
+          <w:color w:val="000000" w:themeColor="text1"/>
+          <w:rPrChange w:id="0" w:author="WinuE" w:date="2009-02-27T18:01:00Z">
+            <w:rPr>
+              <w:b/>
+              <w:bCs/>
+              <w:color w:val="000000" w:themeColor="text1"/>
+              <w:kern w:val="28"/>
+              <w:u w:val="single"/>
+            </w:rPr>
+          </w:rPrChange>
+        </w:rPr>
+        <w:t xml:space="preserve">homepage de Internet].  </w:t>
+      </w:r>
+      <w:r>
+        <w:rPr>
+          <w:color w:val="000000" w:themeColor="text1"/>
+        </w:rPr>
+        <w:t>Process goodies [Actualizado el 05 Sep 2008; citado 23 Feb 2009]. Use Case Template [aprox en la mitad de la pantalla]. Disponible en:</w:t>
+      </w:r>
+      <w:r>
+        <w:t xml:space="preserve"> </w:t>
+      </w:r>
+      <w:r>
+        <w:t>www.processimpact.com/process_assets/</w:t>
+      </w:r>
     </w:p>
     <w:p>
       <w:pPr>
-        <w:pStyle w:val="Prrafodelista"/>
+        <w:pStyle w:val="ListParagraph"/>
         <w:numPr>
           <w:ilvl w:val="0"/>
           <w:numId w:val="9"/>
         </w:numPr>
         <w:rPr>
-          <w:rStyle w:val="CitaHTML"/>
+          <w:rStyle w:val="HTMLCite"/>
           <w:i w:val="0"/>
           <w:iCs w:val="0"/>
         </w:rPr>
@@ -2726,39 +3757,50 @@
       <w:r>
         <w:rPr>
           <w:color w:val="000000"/>
-          <w:sz w:val="24"/>
-          <w:szCs w:val="24"/>
         </w:rPr>
-        <w:t xml:space="preserve">Larman C. </w:t>
+        <w:t>Larman C. UML Y PATRONES. Una introducción al análisis y diseño orientado a objetos y al proceso unificado</w:t>
       </w:r>
       <w:r>
         <w:rPr>
           <w:i/>
           <w:color w:val="000000"/>
-          <w:sz w:val="24"/>
-          <w:szCs w:val="24"/>
         </w:rPr>
-        <w:t xml:space="preserve">UML Y PATRONES. Una introducción al análisis y diseño orientado a objetos y al proceso unificado. </w:t>
+        <w:t xml:space="preserve">. </w:t>
       </w:r>
       <w:r>
         <w:rPr>
           <w:color w:val="000000"/>
-          <w:sz w:val="24"/>
-          <w:szCs w:val="24"/>
-          <w:lang w:val="en-US"/>
         </w:rPr>
-        <w:t>2nd ed. Aragon DF. Madrid: Pearson Educación. S.A.; 2003.</w:t>
+        <w:t xml:space="preserve">Segunda Edición. </w:t>
+      </w:r>
+      <w:r>
+        <w:rPr>
+          <w:color w:val="000000"/>
+        </w:rPr>
+        <w:t>Madrid</w:t>
+      </w:r>
+      <w:r>
+        <w:rPr>
+          <w:color w:val="000000"/>
+        </w:rPr>
+        <w:t>. España: Pearson Educación</w:t>
+      </w:r>
+      <w:r>
+        <w:rPr>
+          <w:color w:val="000000"/>
+        </w:rPr>
+        <w:t>; 2003.</w:t>
       </w:r>
     </w:p>
     <w:p>
       <w:pPr>
-        <w:pStyle w:val="Prrafodelista"/>
+        <w:pStyle w:val="ListParagraph"/>
       </w:pPr>
     </w:p>
     <w:sectPr>
-      <w:headerReference w:type="default" r:id="rId11"/>
-      <w:footerReference w:type="default" r:id="rId12"/>
-      <w:footerReference w:type="first" r:id="rId13"/>
+      <w:headerReference w:type="default" r:id="rId10"/>
+      <w:footerReference w:type="default" r:id="rId11"/>
+      <w:footerReference w:type="first" r:id="rId12"/>
       <w:pgSz w:w="12240" w:h="15840"/>
       <w:pgMar w:top="1417" w:right="1701" w:bottom="1417" w:left="1701" w:header="708" w:footer="708" w:gutter="0"/>
       <w:cols w:space="708"/>
@@ -2798,7 +3840,7 @@
 <w:ftr xmlns:ve="http://schemas.openxmlformats.org/markup-compatibility/2006" xmlns:o="urn:schemas-microsoft-com:office:office" xmlns:r="http://schemas.openxmlformats.org/officeDocument/2006/relationships" xmlns:m="http://schemas.openxmlformats.org/officeDocument/2006/math" xmlns:v="urn:schemas-microsoft-com:vml" xmlns:wp="http://schemas.openxmlformats.org/drawingml/2006/wordprocessingDrawing" xmlns:w10="urn:schemas-microsoft-com:office:word" xmlns:w="http://schemas.openxmlformats.org/wordprocessingml/2006/main" xmlns:wne="http://schemas.microsoft.com/office/word/2006/wordml">
   <w:p>
     <w:pPr>
-      <w:pStyle w:val="Piedepgina"/>
+      <w:pStyle w:val="Footer"/>
     </w:pPr>
     <w:r>
       <w:rPr>
@@ -2818,7 +3860,7 @@
           <w:rFonts w:asciiTheme="majorHAnsi" w:hAnsiTheme="majorHAnsi" w:cstheme="majorHAnsi"/>
           <w:noProof/>
         </w:rPr>
-        <w:t>2</w:t>
+        <w:t>7</w:t>
       </w:r>
     </w:fldSimple>
     <w:r>
@@ -2883,7 +3925,7 @@
     <w:sdtContent>
       <w:p>
         <w:pPr>
-          <w:pStyle w:val="Piedepgina"/>
+          <w:pStyle w:val="Footer"/>
           <w:pBdr>
             <w:top w:val="single" w:sz="24" w:space="5" w:color="9BBB59" w:themeColor="accent3"/>
           </w:pBdr>
@@ -2907,7 +3949,7 @@
   </w:sdt>
   <w:p>
     <w:pPr>
-      <w:pStyle w:val="Piedepgina"/>
+      <w:pStyle w:val="Footer"/>
     </w:pPr>
   </w:p>
 </w:ftr>
@@ -2942,7 +3984,7 @@
 <w:hdr xmlns:ve="http://schemas.openxmlformats.org/markup-compatibility/2006" xmlns:o="urn:schemas-microsoft-com:office:office" xmlns:r="http://schemas.openxmlformats.org/officeDocument/2006/relationships" xmlns:m="http://schemas.openxmlformats.org/officeDocument/2006/math" xmlns:v="urn:schemas-microsoft-com:vml" xmlns:wp="http://schemas.openxmlformats.org/drawingml/2006/wordprocessingDrawing" xmlns:w10="urn:schemas-microsoft-com:office:word" xmlns:w="http://schemas.openxmlformats.org/wordprocessingml/2006/main" xmlns:wne="http://schemas.microsoft.com/office/word/2006/wordml">
   <w:p>
     <w:pPr>
-      <w:pStyle w:val="Encabezado"/>
+      <w:pStyle w:val="Header"/>
       <w:ind w:right="-576"/>
       <w:jc w:val="right"/>
       <w:rPr>
@@ -2954,8 +3996,10 @@
     <w:r>
       <w:rPr>
         <w:rFonts w:asciiTheme="majorHAnsi" w:eastAsiaTheme="majorEastAsia" w:hAnsiTheme="majorHAnsi" w:cstheme="majorBidi"/>
+        <w:noProof/>
         <w:sz w:val="28"/>
         <w:szCs w:val="28"/>
+        <w:lang w:eastAsia="es-CO"/>
       </w:rPr>
       <w:drawing>
         <wp:anchor distT="0" distB="0" distL="114300" distR="114300" simplePos="0" relativeHeight="251659264" behindDoc="0" locked="0" layoutInCell="1" allowOverlap="1">
@@ -3004,8 +4048,10 @@
     <w:r>
       <w:rPr>
         <w:rFonts w:asciiTheme="majorHAnsi" w:eastAsiaTheme="majorEastAsia" w:hAnsiTheme="majorHAnsi" w:cstheme="majorBidi"/>
+        <w:noProof/>
         <w:sz w:val="28"/>
         <w:szCs w:val="28"/>
+        <w:lang w:eastAsia="es-CO"/>
       </w:rPr>
       <w:drawing>
         <wp:anchor distT="0" distB="0" distL="114300" distR="114300" simplePos="0" relativeHeight="251660288" behindDoc="0" locked="0" layoutInCell="1" allowOverlap="1">
@@ -3054,7 +4100,7 @@
   </w:p>
   <w:p>
     <w:pPr>
-      <w:pStyle w:val="Encabezado"/>
+      <w:pStyle w:val="Header"/>
       <w:tabs>
         <w:tab w:val="clear" w:pos="4419"/>
         <w:tab w:val="clear" w:pos="8838"/>
@@ -3067,7 +4113,7 @@
   </w:p>
   <w:p>
     <w:pPr>
-      <w:pStyle w:val="Encabezado"/>
+      <w:pStyle w:val="Header"/>
       <w:tabs>
         <w:tab w:val="clear" w:pos="4419"/>
         <w:tab w:val="clear" w:pos="8838"/>
@@ -3080,7 +4126,7 @@
   </w:p>
   <w:p>
     <w:pPr>
-      <w:pStyle w:val="Encabezado"/>
+      <w:pStyle w:val="Header"/>
       <w:tabs>
         <w:tab w:val="clear" w:pos="4419"/>
         <w:tab w:val="clear" w:pos="8838"/>
@@ -3090,7 +4136,7 @@
   </w:p>
   <w:p>
     <w:pPr>
-      <w:pStyle w:val="Encabezado"/>
+      <w:pStyle w:val="Header"/>
       <w:tabs>
         <w:tab w:val="clear" w:pos="4419"/>
         <w:tab w:val="clear" w:pos="8838"/>
@@ -3104,6 +4150,184 @@
 <file path=word/numbering.xml><?xml version="1.0" encoding="utf-8"?>
 <w:numbering xmlns:ve="http://schemas.openxmlformats.org/markup-compatibility/2006" xmlns:o="urn:schemas-microsoft-com:office:office" xmlns:r="http://schemas.openxmlformats.org/officeDocument/2006/relationships" xmlns:m="http://schemas.openxmlformats.org/officeDocument/2006/math" xmlns:v="urn:schemas-microsoft-com:vml" xmlns:wp="http://schemas.openxmlformats.org/drawingml/2006/wordprocessingDrawing" xmlns:w10="urn:schemas-microsoft-com:office:word" xmlns:w="http://schemas.openxmlformats.org/wordprocessingml/2006/main" xmlns:wne="http://schemas.microsoft.com/office/word/2006/wordml">
   <w:abstractNum w:abstractNumId="0">
+    <w:nsid w:val="03DA708C"/>
+    <w:multiLevelType w:val="hybridMultilevel"/>
+    <w:tmpl w:val="6C06BDD4"/>
+    <w:lvl w:ilvl="0" w:tplc="240A000F">
+      <w:start w:val="1"/>
+      <w:numFmt w:val="decimal"/>
+      <w:lvlText w:val="%1."/>
+      <w:lvlJc w:val="left"/>
+      <w:pPr>
+        <w:ind w:left="720" w:hanging="360"/>
+      </w:pPr>
+      <w:rPr>
+        <w:rFonts w:hint="default"/>
+      </w:rPr>
+    </w:lvl>
+    <w:lvl w:ilvl="1" w:tplc="240A0019" w:tentative="1">
+      <w:start w:val="1"/>
+      <w:numFmt w:val="lowerLetter"/>
+      <w:lvlText w:val="%2."/>
+      <w:lvlJc w:val="left"/>
+      <w:pPr>
+        <w:ind w:left="1440" w:hanging="360"/>
+      </w:pPr>
+    </w:lvl>
+    <w:lvl w:ilvl="2" w:tplc="240A001B" w:tentative="1">
+      <w:start w:val="1"/>
+      <w:numFmt w:val="lowerRoman"/>
+      <w:lvlText w:val="%3."/>
+      <w:lvlJc w:val="right"/>
+      <w:pPr>
+        <w:ind w:left="2160" w:hanging="180"/>
+      </w:pPr>
+    </w:lvl>
+    <w:lvl w:ilvl="3" w:tplc="240A000F" w:tentative="1">
+      <w:start w:val="1"/>
+      <w:numFmt w:val="decimal"/>
+      <w:lvlText w:val="%4."/>
+      <w:lvlJc w:val="left"/>
+      <w:pPr>
+        <w:ind w:left="2880" w:hanging="360"/>
+      </w:pPr>
+    </w:lvl>
+    <w:lvl w:ilvl="4" w:tplc="240A0019" w:tentative="1">
+      <w:start w:val="1"/>
+      <w:numFmt w:val="lowerLetter"/>
+      <w:lvlText w:val="%5."/>
+      <w:lvlJc w:val="left"/>
+      <w:pPr>
+        <w:ind w:left="3600" w:hanging="360"/>
+      </w:pPr>
+    </w:lvl>
+    <w:lvl w:ilvl="5" w:tplc="240A001B" w:tentative="1">
+      <w:start w:val="1"/>
+      <w:numFmt w:val="lowerRoman"/>
+      <w:lvlText w:val="%6."/>
+      <w:lvlJc w:val="right"/>
+      <w:pPr>
+        <w:ind w:left="4320" w:hanging="180"/>
+      </w:pPr>
+    </w:lvl>
+    <w:lvl w:ilvl="6" w:tplc="240A000F" w:tentative="1">
+      <w:start w:val="1"/>
+      <w:numFmt w:val="decimal"/>
+      <w:lvlText w:val="%7."/>
+      <w:lvlJc w:val="left"/>
+      <w:pPr>
+        <w:ind w:left="5040" w:hanging="360"/>
+      </w:pPr>
+    </w:lvl>
+    <w:lvl w:ilvl="7" w:tplc="240A0019" w:tentative="1">
+      <w:start w:val="1"/>
+      <w:numFmt w:val="lowerLetter"/>
+      <w:lvlText w:val="%8."/>
+      <w:lvlJc w:val="left"/>
+      <w:pPr>
+        <w:ind w:left="5760" w:hanging="360"/>
+      </w:pPr>
+    </w:lvl>
+    <w:lvl w:ilvl="8" w:tplc="240A001B" w:tentative="1">
+      <w:start w:val="1"/>
+      <w:numFmt w:val="lowerRoman"/>
+      <w:lvlText w:val="%9."/>
+      <w:lvlJc w:val="right"/>
+      <w:pPr>
+        <w:ind w:left="6480" w:hanging="180"/>
+      </w:pPr>
+    </w:lvl>
+  </w:abstractNum>
+  <w:abstractNum w:abstractNumId="1">
+    <w:nsid w:val="105C5C3F"/>
+    <w:multiLevelType w:val="hybridMultilevel"/>
+    <w:tmpl w:val="83D28540"/>
+    <w:lvl w:ilvl="0" w:tplc="240A000F">
+      <w:start w:val="1"/>
+      <w:numFmt w:val="decimal"/>
+      <w:lvlText w:val="%1."/>
+      <w:lvlJc w:val="left"/>
+      <w:pPr>
+        <w:ind w:left="720" w:hanging="360"/>
+      </w:pPr>
+      <w:rPr>
+        <w:rFonts w:hint="default"/>
+      </w:rPr>
+    </w:lvl>
+    <w:lvl w:ilvl="1" w:tplc="240A0019" w:tentative="1">
+      <w:start w:val="1"/>
+      <w:numFmt w:val="lowerLetter"/>
+      <w:lvlText w:val="%2."/>
+      <w:lvlJc w:val="left"/>
+      <w:pPr>
+        <w:ind w:left="1440" w:hanging="360"/>
+      </w:pPr>
+    </w:lvl>
+    <w:lvl w:ilvl="2" w:tplc="240A001B" w:tentative="1">
+      <w:start w:val="1"/>
+      <w:numFmt w:val="lowerRoman"/>
+      <w:lvlText w:val="%3."/>
+      <w:lvlJc w:val="right"/>
+      <w:pPr>
+        <w:ind w:left="2160" w:hanging="180"/>
+      </w:pPr>
+    </w:lvl>
+    <w:lvl w:ilvl="3" w:tplc="240A000F" w:tentative="1">
+      <w:start w:val="1"/>
+      <w:numFmt w:val="decimal"/>
+      <w:lvlText w:val="%4."/>
+      <w:lvlJc w:val="left"/>
+      <w:pPr>
+        <w:ind w:left="2880" w:hanging="360"/>
+      </w:pPr>
+    </w:lvl>
+    <w:lvl w:ilvl="4" w:tplc="240A0019" w:tentative="1">
+      <w:start w:val="1"/>
+      <w:numFmt w:val="lowerLetter"/>
+      <w:lvlText w:val="%5."/>
+      <w:lvlJc w:val="left"/>
+      <w:pPr>
+        <w:ind w:left="3600" w:hanging="360"/>
+      </w:pPr>
+    </w:lvl>
+    <w:lvl w:ilvl="5" w:tplc="240A001B" w:tentative="1">
+      <w:start w:val="1"/>
+      <w:numFmt w:val="lowerRoman"/>
+      <w:lvlText w:val="%6."/>
+      <w:lvlJc w:val="right"/>
+      <w:pPr>
+        <w:ind w:left="4320" w:hanging="180"/>
+      </w:pPr>
+    </w:lvl>
+    <w:lvl w:ilvl="6" w:tplc="240A000F" w:tentative="1">
+      <w:start w:val="1"/>
+      <w:numFmt w:val="decimal"/>
+      <w:lvlText w:val="%7."/>
+      <w:lvlJc w:val="left"/>
+      <w:pPr>
+        <w:ind w:left="5040" w:hanging="360"/>
+      </w:pPr>
+    </w:lvl>
+    <w:lvl w:ilvl="7" w:tplc="240A0019" w:tentative="1">
+      <w:start w:val="1"/>
+      <w:numFmt w:val="lowerLetter"/>
+      <w:lvlText w:val="%8."/>
+      <w:lvlJc w:val="left"/>
+      <w:pPr>
+        <w:ind w:left="5760" w:hanging="360"/>
+      </w:pPr>
+    </w:lvl>
+    <w:lvl w:ilvl="8" w:tplc="240A001B" w:tentative="1">
+      <w:start w:val="1"/>
+      <w:numFmt w:val="lowerRoman"/>
+      <w:lvlText w:val="%9."/>
+      <w:lvlJc w:val="right"/>
+      <w:pPr>
+        <w:ind w:left="6480" w:hanging="180"/>
+      </w:pPr>
+    </w:lvl>
+  </w:abstractNum>
+  <w:abstractNum w:abstractNumId="2">
     <w:nsid w:val="1BF24322"/>
     <w:multiLevelType w:val="hybridMultilevel"/>
     <w:tmpl w:val="C11013C8"/>
@@ -3192,7 +4416,96 @@
       </w:pPr>
     </w:lvl>
   </w:abstractNum>
-  <w:abstractNum w:abstractNumId="1">
+  <w:abstractNum w:abstractNumId="3">
+    <w:nsid w:val="227342E9"/>
+    <w:multiLevelType w:val="hybridMultilevel"/>
+    <w:tmpl w:val="23943BBA"/>
+    <w:lvl w:ilvl="0" w:tplc="240A000F">
+      <w:start w:val="1"/>
+      <w:numFmt w:val="decimal"/>
+      <w:lvlText w:val="%1."/>
+      <w:lvlJc w:val="left"/>
+      <w:pPr>
+        <w:ind w:left="720" w:hanging="360"/>
+      </w:pPr>
+      <w:rPr>
+        <w:rFonts w:hint="default"/>
+      </w:rPr>
+    </w:lvl>
+    <w:lvl w:ilvl="1" w:tplc="240A0019" w:tentative="1">
+      <w:start w:val="1"/>
+      <w:numFmt w:val="lowerLetter"/>
+      <w:lvlText w:val="%2."/>
+      <w:lvlJc w:val="left"/>
+      <w:pPr>
+        <w:ind w:left="1440" w:hanging="360"/>
+      </w:pPr>
+    </w:lvl>
+    <w:lvl w:ilvl="2" w:tplc="240A001B" w:tentative="1">
+      <w:start w:val="1"/>
+      <w:numFmt w:val="lowerRoman"/>
+      <w:lvlText w:val="%3."/>
+      <w:lvlJc w:val="right"/>
+      <w:pPr>
+        <w:ind w:left="2160" w:hanging="180"/>
+      </w:pPr>
+    </w:lvl>
+    <w:lvl w:ilvl="3" w:tplc="240A000F" w:tentative="1">
+      <w:start w:val="1"/>
+      <w:numFmt w:val="decimal"/>
+      <w:lvlText w:val="%4."/>
+      <w:lvlJc w:val="left"/>
+      <w:pPr>
+        <w:ind w:left="2880" w:hanging="360"/>
+      </w:pPr>
+    </w:lvl>
+    <w:lvl w:ilvl="4" w:tplc="240A0019" w:tentative="1">
+      <w:start w:val="1"/>
+      <w:numFmt w:val="lowerLetter"/>
+      <w:lvlText w:val="%5."/>
+      <w:lvlJc w:val="left"/>
+      <w:pPr>
+        <w:ind w:left="3600" w:hanging="360"/>
+      </w:pPr>
+    </w:lvl>
+    <w:lvl w:ilvl="5" w:tplc="240A001B" w:tentative="1">
+      <w:start w:val="1"/>
+      <w:numFmt w:val="lowerRoman"/>
+      <w:lvlText w:val="%6."/>
+      <w:lvlJc w:val="right"/>
+      <w:pPr>
+        <w:ind w:left="4320" w:hanging="180"/>
+      </w:pPr>
+    </w:lvl>
+    <w:lvl w:ilvl="6" w:tplc="240A000F" w:tentative="1">
+      <w:start w:val="1"/>
+      <w:numFmt w:val="decimal"/>
+      <w:lvlText w:val="%7."/>
+      <w:lvlJc w:val="left"/>
+      <w:pPr>
+        <w:ind w:left="5040" w:hanging="360"/>
+      </w:pPr>
+    </w:lvl>
+    <w:lvl w:ilvl="7" w:tplc="240A0019" w:tentative="1">
+      <w:start w:val="1"/>
+      <w:numFmt w:val="lowerLetter"/>
+      <w:lvlText w:val="%8."/>
+      <w:lvlJc w:val="left"/>
+      <w:pPr>
+        <w:ind w:left="5760" w:hanging="360"/>
+      </w:pPr>
+    </w:lvl>
+    <w:lvl w:ilvl="8" w:tplc="240A001B" w:tentative="1">
+      <w:start w:val="1"/>
+      <w:numFmt w:val="lowerRoman"/>
+      <w:lvlText w:val="%9."/>
+      <w:lvlJc w:val="right"/>
+      <w:pPr>
+        <w:ind w:left="6480" w:hanging="180"/>
+      </w:pPr>
+    </w:lvl>
+  </w:abstractNum>
+  <w:abstractNum w:abstractNumId="4">
     <w:nsid w:val="23D84928"/>
     <w:multiLevelType w:val="multilevel"/>
     <w:tmpl w:val="AE76906C"/>
@@ -3314,7 +4627,7 @@
       </w:rPr>
     </w:lvl>
   </w:abstractNum>
-  <w:abstractNum w:abstractNumId="2">
+  <w:abstractNum w:abstractNumId="5">
     <w:nsid w:val="27B87384"/>
     <w:multiLevelType w:val="hybridMultilevel"/>
     <w:tmpl w:val="6C14A992"/>
@@ -3403,7 +4716,7 @@
       </w:pPr>
     </w:lvl>
   </w:abstractNum>
-  <w:abstractNum w:abstractNumId="3">
+  <w:abstractNum w:abstractNumId="6">
     <w:nsid w:val="2A570E64"/>
     <w:multiLevelType w:val="hybridMultilevel"/>
     <w:tmpl w:val="43E0543E"/>
@@ -3492,7 +4805,96 @@
       </w:pPr>
     </w:lvl>
   </w:abstractNum>
-  <w:abstractNum w:abstractNumId="4">
+  <w:abstractNum w:abstractNumId="7">
+    <w:nsid w:val="4DCE11CD"/>
+    <w:multiLevelType w:val="hybridMultilevel"/>
+    <w:tmpl w:val="D3340CB2"/>
+    <w:lvl w:ilvl="0" w:tplc="240A000F">
+      <w:start w:val="1"/>
+      <w:numFmt w:val="decimal"/>
+      <w:lvlText w:val="%1."/>
+      <w:lvlJc w:val="left"/>
+      <w:pPr>
+        <w:ind w:left="720" w:hanging="360"/>
+      </w:pPr>
+      <w:rPr>
+        <w:rFonts w:hint="default"/>
+      </w:rPr>
+    </w:lvl>
+    <w:lvl w:ilvl="1" w:tplc="240A0019" w:tentative="1">
+      <w:start w:val="1"/>
+      <w:numFmt w:val="lowerLetter"/>
+      <w:lvlText w:val="%2."/>
+      <w:lvlJc w:val="left"/>
+      <w:pPr>
+        <w:ind w:left="1440" w:hanging="360"/>
+      </w:pPr>
+    </w:lvl>
+    <w:lvl w:ilvl="2" w:tplc="240A001B" w:tentative="1">
+      <w:start w:val="1"/>
+      <w:numFmt w:val="lowerRoman"/>
+      <w:lvlText w:val="%3."/>
+      <w:lvlJc w:val="right"/>
+      <w:pPr>
+        <w:ind w:left="2160" w:hanging="180"/>
+      </w:pPr>
+    </w:lvl>
+    <w:lvl w:ilvl="3" w:tplc="240A000F" w:tentative="1">
+      <w:start w:val="1"/>
+      <w:numFmt w:val="decimal"/>
+      <w:lvlText w:val="%4."/>
+      <w:lvlJc w:val="left"/>
+      <w:pPr>
+        <w:ind w:left="2880" w:hanging="360"/>
+      </w:pPr>
+    </w:lvl>
+    <w:lvl w:ilvl="4" w:tplc="240A0019" w:tentative="1">
+      <w:start w:val="1"/>
+      <w:numFmt w:val="lowerLetter"/>
+      <w:lvlText w:val="%5."/>
+      <w:lvlJc w:val="left"/>
+      <w:pPr>
+        <w:ind w:left="3600" w:hanging="360"/>
+      </w:pPr>
+    </w:lvl>
+    <w:lvl w:ilvl="5" w:tplc="240A001B" w:tentative="1">
+      <w:start w:val="1"/>
+      <w:numFmt w:val="lowerRoman"/>
+      <w:lvlText w:val="%6."/>
+      <w:lvlJc w:val="right"/>
+      <w:pPr>
+        <w:ind w:left="4320" w:hanging="180"/>
+      </w:pPr>
+    </w:lvl>
+    <w:lvl w:ilvl="6" w:tplc="240A000F" w:tentative="1">
+      <w:start w:val="1"/>
+      <w:numFmt w:val="decimal"/>
+      <w:lvlText w:val="%7."/>
+      <w:lvlJc w:val="left"/>
+      <w:pPr>
+        <w:ind w:left="5040" w:hanging="360"/>
+      </w:pPr>
+    </w:lvl>
+    <w:lvl w:ilvl="7" w:tplc="240A0019" w:tentative="1">
+      <w:start w:val="1"/>
+      <w:numFmt w:val="lowerLetter"/>
+      <w:lvlText w:val="%8."/>
+      <w:lvlJc w:val="left"/>
+      <w:pPr>
+        <w:ind w:left="5760" w:hanging="360"/>
+      </w:pPr>
+    </w:lvl>
+    <w:lvl w:ilvl="8" w:tplc="240A001B" w:tentative="1">
+      <w:start w:val="1"/>
+      <w:numFmt w:val="lowerRoman"/>
+      <w:lvlText w:val="%9."/>
+      <w:lvlJc w:val="right"/>
+      <w:pPr>
+        <w:ind w:left="6480" w:hanging="180"/>
+      </w:pPr>
+    </w:lvl>
+  </w:abstractNum>
+  <w:abstractNum w:abstractNumId="8">
     <w:nsid w:val="4EA436F1"/>
     <w:multiLevelType w:val="hybridMultilevel"/>
     <w:tmpl w:val="12AA610A"/>
@@ -3606,7 +5008,7 @@
       </w:pPr>
     </w:lvl>
   </w:abstractNum>
-  <w:abstractNum w:abstractNumId="5">
+  <w:abstractNum w:abstractNumId="9">
     <w:nsid w:val="67E33098"/>
     <w:multiLevelType w:val="hybridMultilevel"/>
     <w:tmpl w:val="CCC2DDD6"/>
@@ -3720,7 +5122,7 @@
       </w:pPr>
     </w:lvl>
   </w:abstractNum>
-  <w:abstractNum w:abstractNumId="6">
+  <w:abstractNum w:abstractNumId="10">
     <w:nsid w:val="68861EA5"/>
     <w:multiLevelType w:val="multilevel"/>
     <w:tmpl w:val="AE76906C"/>
@@ -3842,7 +5244,7 @@
       </w:rPr>
     </w:lvl>
   </w:abstractNum>
-  <w:abstractNum w:abstractNumId="7">
+  <w:abstractNum w:abstractNumId="11">
     <w:nsid w:val="693C5FC0"/>
     <w:multiLevelType w:val="hybridMultilevel"/>
     <w:tmpl w:val="DC8C993E"/>
@@ -3956,7 +5358,7 @@
       </w:pPr>
     </w:lvl>
   </w:abstractNum>
-  <w:abstractNum w:abstractNumId="8">
+  <w:abstractNum w:abstractNumId="12">
     <w:nsid w:val="6CEC6C66"/>
     <w:multiLevelType w:val="hybridMultilevel"/>
     <w:tmpl w:val="F5DC92CC"/>
@@ -4045,32 +5447,136 @@
       </w:pPr>
     </w:lvl>
   </w:abstractNum>
+  <w:abstractNum w:abstractNumId="13">
+    <w:nsid w:val="7F2A4AAD"/>
+    <w:multiLevelType w:val="hybridMultilevel"/>
+    <w:tmpl w:val="F792509E"/>
+    <w:lvl w:ilvl="0" w:tplc="240A000F">
+      <w:start w:val="1"/>
+      <w:numFmt w:val="decimal"/>
+      <w:lvlText w:val="%1."/>
+      <w:lvlJc w:val="left"/>
+      <w:pPr>
+        <w:ind w:left="720" w:hanging="360"/>
+      </w:pPr>
+      <w:rPr>
+        <w:rFonts w:hint="default"/>
+      </w:rPr>
+    </w:lvl>
+    <w:lvl w:ilvl="1" w:tplc="240A0019" w:tentative="1">
+      <w:start w:val="1"/>
+      <w:numFmt w:val="lowerLetter"/>
+      <w:lvlText w:val="%2."/>
+      <w:lvlJc w:val="left"/>
+      <w:pPr>
+        <w:ind w:left="1440" w:hanging="360"/>
+      </w:pPr>
+    </w:lvl>
+    <w:lvl w:ilvl="2" w:tplc="240A001B" w:tentative="1">
+      <w:start w:val="1"/>
+      <w:numFmt w:val="lowerRoman"/>
+      <w:lvlText w:val="%3."/>
+      <w:lvlJc w:val="right"/>
+      <w:pPr>
+        <w:ind w:left="2160" w:hanging="180"/>
+      </w:pPr>
+    </w:lvl>
+    <w:lvl w:ilvl="3" w:tplc="240A000F" w:tentative="1">
+      <w:start w:val="1"/>
+      <w:numFmt w:val="decimal"/>
+      <w:lvlText w:val="%4."/>
+      <w:lvlJc w:val="left"/>
+      <w:pPr>
+        <w:ind w:left="2880" w:hanging="360"/>
+      </w:pPr>
+    </w:lvl>
+    <w:lvl w:ilvl="4" w:tplc="240A0019" w:tentative="1">
+      <w:start w:val="1"/>
+      <w:numFmt w:val="lowerLetter"/>
+      <w:lvlText w:val="%5."/>
+      <w:lvlJc w:val="left"/>
+      <w:pPr>
+        <w:ind w:left="3600" w:hanging="360"/>
+      </w:pPr>
+    </w:lvl>
+    <w:lvl w:ilvl="5" w:tplc="240A001B" w:tentative="1">
+      <w:start w:val="1"/>
+      <w:numFmt w:val="lowerRoman"/>
+      <w:lvlText w:val="%6."/>
+      <w:lvlJc w:val="right"/>
+      <w:pPr>
+        <w:ind w:left="4320" w:hanging="180"/>
+      </w:pPr>
+    </w:lvl>
+    <w:lvl w:ilvl="6" w:tplc="240A000F" w:tentative="1">
+      <w:start w:val="1"/>
+      <w:numFmt w:val="decimal"/>
+      <w:lvlText w:val="%7."/>
+      <w:lvlJc w:val="left"/>
+      <w:pPr>
+        <w:ind w:left="5040" w:hanging="360"/>
+      </w:pPr>
+    </w:lvl>
+    <w:lvl w:ilvl="7" w:tplc="240A0019" w:tentative="1">
+      <w:start w:val="1"/>
+      <w:numFmt w:val="lowerLetter"/>
+      <w:lvlText w:val="%8."/>
+      <w:lvlJc w:val="left"/>
+      <w:pPr>
+        <w:ind w:left="5760" w:hanging="360"/>
+      </w:pPr>
+    </w:lvl>
+    <w:lvl w:ilvl="8" w:tplc="240A001B" w:tentative="1">
+      <w:start w:val="1"/>
+      <w:numFmt w:val="lowerRoman"/>
+      <w:lvlText w:val="%9."/>
+      <w:lvlJc w:val="right"/>
+      <w:pPr>
+        <w:ind w:left="6480" w:hanging="180"/>
+      </w:pPr>
+    </w:lvl>
+  </w:abstractNum>
   <w:num w:numId="1">
+    <w:abstractNumId w:val="5"/>
+  </w:num>
+  <w:num w:numId="2">
     <w:abstractNumId w:val="2"/>
   </w:num>
-  <w:num w:numId="2">
+  <w:num w:numId="3">
+    <w:abstractNumId w:val="10"/>
+  </w:num>
+  <w:num w:numId="4">
+    <w:abstractNumId w:val="4"/>
+  </w:num>
+  <w:num w:numId="5">
+    <w:abstractNumId w:val="11"/>
+  </w:num>
+  <w:num w:numId="6">
+    <w:abstractNumId w:val="8"/>
+  </w:num>
+  <w:num w:numId="7">
+    <w:abstractNumId w:val="9"/>
+  </w:num>
+  <w:num w:numId="8">
+    <w:abstractNumId w:val="6"/>
+  </w:num>
+  <w:num w:numId="9">
+    <w:abstractNumId w:val="12"/>
+  </w:num>
+  <w:num w:numId="10">
+    <w:abstractNumId w:val="7"/>
+  </w:num>
+  <w:num w:numId="11">
+    <w:abstractNumId w:val="1"/>
+  </w:num>
+  <w:num w:numId="12">
     <w:abstractNumId w:val="0"/>
   </w:num>
-  <w:num w:numId="3">
-    <w:abstractNumId w:val="6"/>
+  <w:num w:numId="13">
+    <w:abstractNumId w:val="13"/>
   </w:num>
-  <w:num w:numId="4">
-    <w:abstractNumId w:val="1"/>
-  </w:num>
-  <w:num w:numId="5">
-    <w:abstractNumId w:val="7"/>
-  </w:num>
-  <w:num w:numId="6">
-    <w:abstractNumId w:val="4"/>
-  </w:num>
-  <w:num w:numId="7">
-    <w:abstractNumId w:val="5"/>
-  </w:num>
-  <w:num w:numId="8">
+  <w:num w:numId="14">
     <w:abstractNumId w:val="3"/>
-  </w:num>
-  <w:num w:numId="9">
-    <w:abstractNumId w:val="8"/>
   </w:num>
 </w:numbering>
 </file>
@@ -4236,11 +5742,11 @@
     <w:qFormat/>
     <w:rsid w:val="00B35A23"/>
   </w:style>
-  <w:style w:type="paragraph" w:styleId="Ttulo1">
+  <w:style w:type="paragraph" w:styleId="Heading1">
     <w:name w:val="heading 1"/>
     <w:basedOn w:val="Normal"/>
     <w:next w:val="Normal"/>
-    <w:link w:val="Ttulo1Car"/>
+    <w:link w:val="Heading1Char"/>
     <w:uiPriority w:val="9"/>
     <w:qFormat/>
     <w:rsid w:val="00FD11BD"/>
@@ -4259,11 +5765,11 @@
       <w:szCs w:val="28"/>
     </w:rPr>
   </w:style>
-  <w:style w:type="paragraph" w:styleId="Ttulo2">
+  <w:style w:type="paragraph" w:styleId="Heading2">
     <w:name w:val="heading 2"/>
     <w:basedOn w:val="Normal"/>
     <w:next w:val="Normal"/>
-    <w:link w:val="Ttulo2Car"/>
+    <w:link w:val="Heading2Char"/>
     <w:uiPriority w:val="9"/>
     <w:semiHidden/>
     <w:unhideWhenUsed/>
@@ -4284,13 +5790,13 @@
       <w:szCs w:val="26"/>
     </w:rPr>
   </w:style>
-  <w:style w:type="character" w:default="1" w:styleId="Fuentedeprrafopredeter">
+  <w:style w:type="character" w:default="1" w:styleId="DefaultParagraphFont">
     <w:name w:val="Default Paragraph Font"/>
     <w:uiPriority w:val="1"/>
     <w:semiHidden/>
     <w:unhideWhenUsed/>
   </w:style>
-  <w:style w:type="table" w:default="1" w:styleId="Tablanormal">
+  <w:style w:type="table" w:default="1" w:styleId="TableNormal">
     <w:name w:val="Normal Table"/>
     <w:uiPriority w:val="99"/>
     <w:semiHidden/>
@@ -4306,15 +5812,15 @@
       </w:tblCellMar>
     </w:tblPr>
   </w:style>
-  <w:style w:type="numbering" w:default="1" w:styleId="Sinlista">
+  <w:style w:type="numbering" w:default="1" w:styleId="NoList">
     <w:name w:val="No List"/>
     <w:uiPriority w:val="99"/>
     <w:semiHidden/>
     <w:unhideWhenUsed/>
   </w:style>
-  <w:style w:type="table" w:styleId="Tablaconcuadrcula">
+  <w:style w:type="table" w:styleId="TableGrid">
     <w:name w:val="Table Grid"/>
-    <w:basedOn w:val="Tablanormal"/>
+    <w:basedOn w:val="TableNormal"/>
     <w:uiPriority w:val="59"/>
     <w:rsid w:val="000A169F"/>
     <w:pPr>
@@ -4338,9 +5844,9 @@
       </w:tblCellMar>
     </w:tblPr>
   </w:style>
-  <w:style w:type="paragraph" w:styleId="Sinespaciado">
+  <w:style w:type="paragraph" w:styleId="NoSpacing">
     <w:name w:val="No Spacing"/>
-    <w:link w:val="SinespaciadoCar"/>
+    <w:link w:val="NoSpacingChar"/>
     <w:uiPriority w:val="1"/>
     <w:qFormat/>
     <w:rsid w:val="000A169F"/>
@@ -4352,10 +5858,10 @@
       <w:lang w:val="es-ES"/>
     </w:rPr>
   </w:style>
-  <w:style w:type="character" w:customStyle="1" w:styleId="SinespaciadoCar">
-    <w:name w:val="Sin espaciado Car"/>
-    <w:basedOn w:val="Fuentedeprrafopredeter"/>
-    <w:link w:val="Sinespaciado"/>
+  <w:style w:type="character" w:customStyle="1" w:styleId="NoSpacingChar">
+    <w:name w:val="No Spacing Char"/>
+    <w:basedOn w:val="DefaultParagraphFont"/>
+    <w:link w:val="NoSpacing"/>
     <w:uiPriority w:val="1"/>
     <w:rsid w:val="000A169F"/>
     <w:rPr>
@@ -4363,10 +5869,10 @@
       <w:lang w:val="es-ES"/>
     </w:rPr>
   </w:style>
-  <w:style w:type="paragraph" w:styleId="Encabezado">
+  <w:style w:type="paragraph" w:styleId="Header">
     <w:name w:val="header"/>
     <w:basedOn w:val="Normal"/>
-    <w:link w:val="EncabezadoCar"/>
+    <w:link w:val="HeaderChar"/>
     <w:uiPriority w:val="99"/>
     <w:unhideWhenUsed/>
     <w:rsid w:val="000A169F"/>
@@ -4378,17 +5884,17 @@
       <w:spacing w:after="0" w:line="240" w:lineRule="auto"/>
     </w:pPr>
   </w:style>
-  <w:style w:type="character" w:customStyle="1" w:styleId="EncabezadoCar">
-    <w:name w:val="Encabezado Car"/>
-    <w:basedOn w:val="Fuentedeprrafopredeter"/>
-    <w:link w:val="Encabezado"/>
+  <w:style w:type="character" w:customStyle="1" w:styleId="HeaderChar">
+    <w:name w:val="Header Char"/>
+    <w:basedOn w:val="DefaultParagraphFont"/>
+    <w:link w:val="Header"/>
     <w:uiPriority w:val="99"/>
     <w:rsid w:val="000A169F"/>
   </w:style>
-  <w:style w:type="paragraph" w:styleId="Piedepgina">
+  <w:style w:type="paragraph" w:styleId="Footer">
     <w:name w:val="footer"/>
     <w:basedOn w:val="Normal"/>
-    <w:link w:val="PiedepginaCar"/>
+    <w:link w:val="FooterChar"/>
     <w:uiPriority w:val="99"/>
     <w:unhideWhenUsed/>
     <w:rsid w:val="000A169F"/>
@@ -4400,17 +5906,17 @@
       <w:spacing w:after="0" w:line="240" w:lineRule="auto"/>
     </w:pPr>
   </w:style>
-  <w:style w:type="character" w:customStyle="1" w:styleId="PiedepginaCar">
-    <w:name w:val="Pie de página Car"/>
-    <w:basedOn w:val="Fuentedeprrafopredeter"/>
-    <w:link w:val="Piedepgina"/>
+  <w:style w:type="character" w:customStyle="1" w:styleId="FooterChar">
+    <w:name w:val="Footer Char"/>
+    <w:basedOn w:val="DefaultParagraphFont"/>
+    <w:link w:val="Footer"/>
     <w:uiPriority w:val="99"/>
     <w:rsid w:val="000A169F"/>
   </w:style>
-  <w:style w:type="character" w:customStyle="1" w:styleId="Ttulo1Car">
-    <w:name w:val="Título 1 Car"/>
-    <w:basedOn w:val="Fuentedeprrafopredeter"/>
-    <w:link w:val="Ttulo1"/>
+  <w:style w:type="character" w:customStyle="1" w:styleId="Heading1Char">
+    <w:name w:val="Heading 1 Char"/>
+    <w:basedOn w:val="DefaultParagraphFont"/>
+    <w:link w:val="Heading1"/>
     <w:uiPriority w:val="9"/>
     <w:rsid w:val="00FD11BD"/>
     <w:rPr>
@@ -4422,10 +5928,10 @@
       <w:szCs w:val="28"/>
     </w:rPr>
   </w:style>
-  <w:style w:type="paragraph" w:styleId="Textodeglobo">
+  <w:style w:type="paragraph" w:styleId="BalloonText">
     <w:name w:val="Balloon Text"/>
     <w:basedOn w:val="Normal"/>
-    <w:link w:val="TextodegloboCar"/>
+    <w:link w:val="BalloonTextChar"/>
     <w:uiPriority w:val="99"/>
     <w:semiHidden/>
     <w:unhideWhenUsed/>
@@ -4439,10 +5945,10 @@
       <w:szCs w:val="16"/>
     </w:rPr>
   </w:style>
-  <w:style w:type="character" w:customStyle="1" w:styleId="TextodegloboCar">
-    <w:name w:val="Texto de globo Car"/>
-    <w:basedOn w:val="Fuentedeprrafopredeter"/>
-    <w:link w:val="Textodeglobo"/>
+  <w:style w:type="character" w:customStyle="1" w:styleId="BalloonTextChar">
+    <w:name w:val="Balloon Text Char"/>
+    <w:basedOn w:val="DefaultParagraphFont"/>
+    <w:link w:val="BalloonText"/>
     <w:uiPriority w:val="99"/>
     <w:semiHidden/>
     <w:rsid w:val="00FD11BD"/>
@@ -4452,9 +5958,9 @@
       <w:szCs w:val="16"/>
     </w:rPr>
   </w:style>
-  <w:style w:type="table" w:styleId="Sombreadoclaro-nfasis3">
+  <w:style w:type="table" w:styleId="LightShading-Accent3">
     <w:name w:val="Light Shading Accent 3"/>
-    <w:basedOn w:val="Tablanormal"/>
+    <w:basedOn w:val="TableNormal"/>
     <w:uiPriority w:val="60"/>
     <w:rsid w:val="00FD11BD"/>
     <w:pPr>
@@ -4555,7 +6061,7 @@
       </w:tcPr>
     </w:tblStylePr>
   </w:style>
-  <w:style w:type="paragraph" w:styleId="Epgrafe">
+  <w:style w:type="paragraph" w:styleId="Caption">
     <w:name w:val="caption"/>
     <w:basedOn w:val="Normal"/>
     <w:next w:val="Normal"/>
@@ -4574,7 +6080,7 @@
       <w:szCs w:val="18"/>
     </w:rPr>
   </w:style>
-  <w:style w:type="paragraph" w:styleId="Prrafodelista">
+  <w:style w:type="paragraph" w:styleId="ListParagraph">
     <w:name w:val="List Paragraph"/>
     <w:basedOn w:val="Normal"/>
     <w:uiPriority w:val="34"/>
@@ -4585,10 +6091,10 @@
       <w:contextualSpacing/>
     </w:pPr>
   </w:style>
-  <w:style w:type="character" w:customStyle="1" w:styleId="Ttulo2Car">
-    <w:name w:val="Título 2 Car"/>
-    <w:basedOn w:val="Fuentedeprrafopredeter"/>
-    <w:link w:val="Ttulo2"/>
+  <w:style w:type="character" w:customStyle="1" w:styleId="Heading2Char">
+    <w:name w:val="Heading 2 Char"/>
+    <w:basedOn w:val="DefaultParagraphFont"/>
+    <w:link w:val="Heading2"/>
     <w:uiPriority w:val="9"/>
     <w:semiHidden/>
     <w:rsid w:val="00D6224A"/>
@@ -4601,9 +6107,9 @@
       <w:szCs w:val="26"/>
     </w:rPr>
   </w:style>
-  <w:style w:type="table" w:styleId="Sombreadomedio1-nfasis3">
+  <w:style w:type="table" w:styleId="MediumShading1-Accent3">
     <w:name w:val="Medium Shading 1 Accent 3"/>
-    <w:basedOn w:val="Tablanormal"/>
+    <w:basedOn w:val="TableNormal"/>
     <w:uiPriority w:val="63"/>
     <w:rsid w:val="00D6224A"/>
     <w:pPr>
@@ -4710,9 +6216,9 @@
       </w:tcPr>
     </w:tblStylePr>
   </w:style>
-  <w:style w:type="character" w:styleId="CitaHTML">
+  <w:style w:type="character" w:styleId="HTMLCite">
     <w:name w:val="HTML Cite"/>
-    <w:basedOn w:val="Fuentedeprrafopredeter"/>
+    <w:basedOn w:val="DefaultParagraphFont"/>
     <w:uiPriority w:val="99"/>
     <w:semiHidden/>
     <w:unhideWhenUsed/>
@@ -4722,9 +6228,9 @@
       <w:iCs/>
     </w:rPr>
   </w:style>
-  <w:style w:type="character" w:styleId="Hipervnculo">
+  <w:style w:type="character" w:styleId="Hyperlink">
     <w:name w:val="Hyperlink"/>
-    <w:basedOn w:val="Fuentedeprrafopredeter"/>
+    <w:basedOn w:val="DefaultParagraphFont"/>
     <w:uiPriority w:val="99"/>
     <w:unhideWhenUsed/>
     <w:rsid w:val="0055002A"/>
@@ -4733,9 +6239,9 @@
       <w:u w:val="single"/>
     </w:rPr>
   </w:style>
-  <w:style w:type="character" w:styleId="Textoennegrita">
+  <w:style w:type="character" w:styleId="Strong">
     <w:name w:val="Strong"/>
-    <w:basedOn w:val="Fuentedeprrafopredeter"/>
+    <w:basedOn w:val="DefaultParagraphFont"/>
     <w:uiPriority w:val="22"/>
     <w:qFormat/>
     <w:rsid w:val="00EA1225"/>
@@ -4743,6 +6249,65 @@
       <w:b/>
       <w:bCs/>
     </w:rPr>
+  </w:style>
+  <w:style w:type="character" w:styleId="FollowedHyperlink">
+    <w:name w:val="FollowedHyperlink"/>
+    <w:basedOn w:val="DefaultParagraphFont"/>
+    <w:uiPriority w:val="99"/>
+    <w:semiHidden/>
+    <w:unhideWhenUsed/>
+    <w:rsid w:val="0021033F"/>
+    <w:rPr>
+      <w:color w:val="800080" w:themeColor="followedHyperlink"/>
+      <w:u w:val="single"/>
+    </w:rPr>
+  </w:style>
+  <w:style w:type="paragraph" w:styleId="NormalWeb">
+    <w:name w:val="Normal (Web)"/>
+    <w:basedOn w:val="Normal"/>
+    <w:uiPriority w:val="99"/>
+    <w:semiHidden/>
+    <w:unhideWhenUsed/>
+    <w:rsid w:val="00356206"/>
+    <w:pPr>
+      <w:spacing w:before="100" w:beforeAutospacing="1" w:after="100" w:afterAutospacing="1" w:line="240" w:lineRule="auto"/>
+    </w:pPr>
+    <w:rPr>
+      <w:rFonts w:ascii="Times New Roman" w:eastAsia="Times New Roman" w:hAnsi="Times New Roman" w:cs="Times New Roman"/>
+      <w:sz w:val="24"/>
+      <w:szCs w:val="24"/>
+      <w:lang w:eastAsia="es-CO"/>
+    </w:rPr>
+  </w:style>
+  <w:style w:type="character" w:styleId="Emphasis">
+    <w:name w:val="Emphasis"/>
+    <w:basedOn w:val="DefaultParagraphFont"/>
+    <w:uiPriority w:val="20"/>
+    <w:qFormat/>
+    <w:rsid w:val="00356206"/>
+    <w:rPr>
+      <w:i/>
+      <w:iCs/>
+    </w:rPr>
+  </w:style>
+  <w:style w:type="table" w:customStyle="1" w:styleId="la">
+    <w:name w:val="la"/>
+    <w:basedOn w:val="TableNormal"/>
+    <w:uiPriority w:val="99"/>
+    <w:qFormat/>
+    <w:rsid w:val="0033797A"/>
+    <w:pPr>
+      <w:spacing w:after="0" w:line="240" w:lineRule="auto"/>
+    </w:pPr>
+    <w:tblPr>
+      <w:tblInd w:w="0" w:type="dxa"/>
+      <w:tblCellMar>
+        <w:top w:w="0" w:type="dxa"/>
+        <w:left w:w="108" w:type="dxa"/>
+        <w:bottom w:w="0" w:type="dxa"/>
+        <w:right w:w="108" w:type="dxa"/>
+      </w:tblCellMar>
+    </w:tblPr>
   </w:style>
 </w:styles>
 </file>
@@ -4838,6 +6403,9 @@
   </w:compat>
   <w:rsids>
     <w:rsidRoot w:val="00AF5D4A"/>
+    <w:rsid w:val="006B424D"/>
+    <w:rsid w:val="008F7614"/>
+    <w:rsid w:val="00967EE1"/>
     <w:rsid w:val="00A72731"/>
     <w:rsid w:val="00AF5D4A"/>
     <w:rsid w:val="00CA7F3D"/>
@@ -4856,10 +6424,10 @@
     <m:intLim m:val="subSup"/>
     <m:naryLim m:val="undOvr"/>
   </m:mathPr>
-  <w:themeFontLang w:val="es-ES_tradnl"/>
+  <w:themeFontLang w:val="es-CO"/>
   <w:clrSchemeMapping w:bg1="light1" w:t1="dark1" w:bg2="light2" w:t2="dark2" w:accent1="accent1" w:accent2="accent2" w:accent3="accent3" w:accent4="accent4" w:accent5="accent5" w:accent6="accent6" w:hyperlink="hyperlink" w:followedHyperlink="followedHyperlink"/>
-  <w:decimalSymbol w:val=","/>
-  <w:listSeparator w:val=";"/>
+  <w:decimalSymbol w:val="."/>
+  <w:listSeparator w:val=","/>
 </w:settings>
 </file>
 
@@ -5024,13 +6592,13 @@
     <w:qFormat/>
     <w:rsid w:val="00CA7F3D"/>
   </w:style>
-  <w:style w:type="character" w:default="1" w:styleId="Fuentedeprrafopredeter">
+  <w:style w:type="character" w:default="1" w:styleId="DefaultParagraphFont">
     <w:name w:val="Default Paragraph Font"/>
     <w:uiPriority w:val="1"/>
     <w:semiHidden/>
     <w:unhideWhenUsed/>
   </w:style>
-  <w:style w:type="table" w:default="1" w:styleId="Tablanormal">
+  <w:style w:type="table" w:default="1" w:styleId="TableNormal">
     <w:name w:val="Normal Table"/>
     <w:uiPriority w:val="99"/>
     <w:semiHidden/>
@@ -5046,7 +6614,7 @@
       </w:tblCellMar>
     </w:tblPr>
   </w:style>
-  <w:style w:type="numbering" w:default="1" w:styleId="Sinlista">
+  <w:style w:type="numbering" w:default="1" w:styleId="NoList">
     <w:name w:val="No List"/>
     <w:uiPriority w:val="99"/>
     <w:semiHidden/>

</xml_diff>

<commit_message>
Modifique logo y diseño del documento
</commit_message>
<xml_diff>
--- a/Casos de Uso1.0.docx
+++ b/Casos de Uso1.0.docx
@@ -177,7 +177,13 @@
               <w:t xml:space="preserve">Versión </w:t>
             </w:r>
             <w:r>
-              <w:t>x.x</w:t>
+              <w:t>1</w:t>
+            </w:r>
+            <w:r>
+              <w:t>.</w:t>
+            </w:r>
+            <w:r>
+              <w:t>1</w:t>
             </w:r>
           </w:p>
           <w:p>
@@ -185,33 +191,24 @@
               <w:pStyle w:val="Sinespaciado"/>
               <w:jc w:val="center"/>
             </w:pPr>
-          </w:p>
-          <w:p>
-            <w:pPr>
-              <w:pStyle w:val="Sinespaciado"/>
-              <w:jc w:val="center"/>
-              <w:rPr>
-                <w:lang w:val="es-CO"/>
-              </w:rPr>
-            </w:pPr>
             <w:r>
               <w:rPr>
                 <w:noProof/>
-                <w:lang w:eastAsia="es-ES"/>
+                <w:lang w:val="es-ES_tradnl" w:eastAsia="es-ES_tradnl"/>
               </w:rPr>
               <w:drawing>
                 <wp:anchor distT="0" distB="0" distL="114300" distR="114300" simplePos="0" relativeHeight="251660288" behindDoc="0" locked="0" layoutInCell="1" allowOverlap="1">
                   <wp:simplePos x="0" y="0"/>
                   <wp:positionH relativeFrom="column">
-                    <wp:posOffset>1313815</wp:posOffset>
+                    <wp:posOffset>1437640</wp:posOffset>
                   </wp:positionH>
                   <wp:positionV relativeFrom="paragraph">
-                    <wp:posOffset>280035</wp:posOffset>
+                    <wp:posOffset>553720</wp:posOffset>
                   </wp:positionV>
-                  <wp:extent cx="809625" cy="1019175"/>
+                  <wp:extent cx="828675" cy="1047750"/>
                   <wp:effectExtent l="19050" t="0" r="9525" b="0"/>
                   <wp:wrapSquare wrapText="bothSides"/>
-                  <wp:docPr id="3" name="6 Imagen" descr="logo3.JPG"/>
+                  <wp:docPr id="1" name="Imagen 14" descr="F:\logo3 copia.jpg"/>
                   <wp:cNvGraphicFramePr>
                     <a:graphicFrameLocks xmlns:a="http://schemas.openxmlformats.org/drawingml/2006/main" noChangeAspect="1"/>
                   </wp:cNvGraphicFramePr>
@@ -219,23 +216,33 @@
                     <a:graphicData uri="http://schemas.openxmlformats.org/drawingml/2006/picture">
                       <pic:pic xmlns:pic="http://schemas.openxmlformats.org/drawingml/2006/picture">
                         <pic:nvPicPr>
-                          <pic:cNvPr id="0" name="logo3.JPG"/>
-                          <pic:cNvPicPr/>
+                          <pic:cNvPr id="0" name="Picture 14" descr="F:\logo3 copia.jpg"/>
+                          <pic:cNvPicPr>
+                            <a:picLocks noChangeAspect="1" noChangeArrowheads="1"/>
+                          </pic:cNvPicPr>
                         </pic:nvPicPr>
                         <pic:blipFill>
                           <a:blip r:embed="rId8"/>
+                          <a:srcRect/>
                           <a:stretch>
                             <a:fillRect/>
                           </a:stretch>
                         </pic:blipFill>
-                        <pic:spPr>
+                        <pic:spPr bwMode="auto">
                           <a:xfrm>
                             <a:off x="0" y="0"/>
-                            <a:ext cx="809625" cy="1019175"/>
+                            <a:ext cx="828675" cy="1047750"/>
                           </a:xfrm>
                           <a:prstGeom prst="rect">
                             <a:avLst/>
                           </a:prstGeom>
+                          <a:noFill/>
+                          <a:ln w="9525">
+                            <a:noFill/>
+                            <a:miter lim="800000"/>
+                            <a:headEnd/>
+                            <a:tailEnd/>
+                          </a:ln>
                         </pic:spPr>
                       </pic:pic>
                     </a:graphicData>
@@ -243,6 +250,15 @@
                 </wp:anchor>
               </w:drawing>
             </w:r>
+          </w:p>
+          <w:p>
+            <w:pPr>
+              <w:pStyle w:val="Sinespaciado"/>
+              <w:jc w:val="center"/>
+              <w:rPr>
+                <w:lang w:val="es-CO"/>
+              </w:rPr>
+            </w:pPr>
             <w:r>
               <w:rPr>
                 <w:lang w:val="es-CO"/>
@@ -830,7 +846,7 @@
         <w:tblLook w:val="0000"/>
       </w:tblPr>
       <w:tblGrid>
-        <w:gridCol w:w="8252"/>
+        <w:gridCol w:w="7592"/>
       </w:tblGrid>
       <w:tr>
         <w:trPr>
@@ -2175,6 +2191,7 @@
           <w:rFonts w:ascii="Calibri" w:hAnsi="Calibri"/>
           <w:color w:val="auto"/>
         </w:rPr>
+        <w:lastRenderedPageBreak/>
         <w:t>Diagrama de Casos de Uso</w:t>
       </w:r>
     </w:p>
@@ -2182,7 +2199,7 @@
       <w:r>
         <w:rPr>
           <w:noProof/>
-          <w:lang w:val="es-ES" w:eastAsia="es-ES"/>
+          <w:lang w:val="es-ES_tradnl" w:eastAsia="es-ES_tradnl"/>
         </w:rPr>
         <w:drawing>
           <wp:anchor distT="0" distB="0" distL="114300" distR="114300" simplePos="0" relativeHeight="251658240" behindDoc="0" locked="0" layoutInCell="1" allowOverlap="1">
@@ -4102,7 +4119,6 @@
                 <w:sz w:val="20"/>
                 <w:szCs w:val="20"/>
               </w:rPr>
-              <w:lastRenderedPageBreak/>
               <w:t>Prioridad</w:t>
             </w:r>
           </w:p>
@@ -4207,6 +4223,7 @@
                 <w:sz w:val="20"/>
                 <w:szCs w:val="20"/>
               </w:rPr>
+              <w:lastRenderedPageBreak/>
               <w:t>Reglas del Juego</w:t>
             </w:r>
           </w:p>
@@ -4378,25 +4395,23 @@
         </w:tc>
       </w:tr>
     </w:tbl>
-    <w:p/>
-    <w:p/>
-    <w:p/>
-    <w:p/>
-    <w:p/>
-    <w:p/>
-    <w:p/>
-    <w:p/>
-    <w:p/>
-    <w:p/>
-    <w:p/>
-    <w:p/>
-    <w:p/>
-    <w:p/>
-    <w:p/>
-    <w:p/>
-    <w:p/>
-    <w:p/>
-    <w:p/>
+    <w:p>
+      <w:r>
+        <w:rPr>
+          <w:noProof/>
+          <w:lang w:val="es-ES_tradnl" w:eastAsia="es-ES_tradnl"/>
+        </w:rPr>
+        <w:pict>
+          <v:shapetype id="_x0000_t32" coordsize="21600,21600" o:spt="32" o:oned="t" path="m,l21600,21600e" filled="f">
+            <v:path arrowok="t" fillok="f" o:connecttype="none"/>
+            <o:lock v:ext="edit" shapetype="t"/>
+          </v:shapetype>
+          <v:shape id="_x0000_s1027" type="#_x0000_t32" style="position:absolute;margin-left:-5.55pt;margin-top:22.05pt;width:442.5pt;height:0;z-index:251661312;mso-position-horizontal-relative:text;mso-position-vertical-relative:text" o:connectortype="straight" strokecolor="#76923c [2406]" strokeweight="3pt">
+            <v:shadow type="perspective" color="#4e6128 [1606]" opacity=".5" offset="1pt" offset2="-1pt"/>
+          </v:shape>
+        </w:pict>
+      </w:r>
+    </w:p>
     <w:p/>
     <w:tbl>
       <w:tblPr>
@@ -4434,7 +4449,6 @@
                 <w:sz w:val="20"/>
                 <w:szCs w:val="20"/>
               </w:rPr>
-              <w:lastRenderedPageBreak/>
               <w:t>ID Caso de Uso:</w:t>
             </w:r>
           </w:p>
@@ -6010,6 +6024,7 @@
                 <w:sz w:val="20"/>
                 <w:szCs w:val="20"/>
               </w:rPr>
+              <w:lastRenderedPageBreak/>
               <w:t xml:space="preserve">Ir al paso 2. </w:t>
             </w:r>
           </w:p>
@@ -6244,7 +6259,6 @@
                 <w:sz w:val="20"/>
                 <w:szCs w:val="20"/>
               </w:rPr>
-              <w:lastRenderedPageBreak/>
               <w:t>Frecuencia de Uso:</w:t>
             </w:r>
           </w:p>
@@ -6506,7 +6520,7 @@
         <w:tblLook w:val="0000"/>
       </w:tblPr>
       <w:tblGrid>
-        <w:gridCol w:w="8740"/>
+        <w:gridCol w:w="7642"/>
       </w:tblGrid>
       <w:tr>
         <w:trPr>
@@ -6841,35 +6855,28 @@
   <w:p>
     <w:pPr>
       <w:pStyle w:val="Encabezado"/>
-      <w:ind w:right="-576"/>
-      <w:jc w:val="right"/>
       <w:rPr>
-        <w:rFonts w:asciiTheme="majorHAnsi" w:eastAsiaTheme="majorEastAsia" w:hAnsiTheme="majorHAnsi" w:cstheme="majorBidi"/>
-        <w:sz w:val="28"/>
-        <w:szCs w:val="28"/>
+        <w:lang w:val="en-US"/>
       </w:rPr>
     </w:pPr>
     <w:r>
       <w:rPr>
-        <w:rFonts w:asciiTheme="majorHAnsi" w:eastAsiaTheme="majorEastAsia" w:hAnsiTheme="majorHAnsi" w:cstheme="majorBidi"/>
         <w:noProof/>
-        <w:sz w:val="28"/>
-        <w:szCs w:val="28"/>
-        <w:lang w:val="es-ES" w:eastAsia="es-ES"/>
+        <w:lang w:val="es-ES_tradnl" w:eastAsia="es-ES_tradnl"/>
       </w:rPr>
       <w:drawing>
-        <wp:anchor distT="0" distB="0" distL="114300" distR="114300" simplePos="0" relativeHeight="251660288" behindDoc="0" locked="0" layoutInCell="1" allowOverlap="1">
+        <wp:anchor distT="0" distB="0" distL="114300" distR="114300" simplePos="0" relativeHeight="251666432" behindDoc="0" locked="0" layoutInCell="1" allowOverlap="1">
           <wp:simplePos x="0" y="0"/>
           <wp:positionH relativeFrom="column">
-            <wp:posOffset>5073015</wp:posOffset>
+            <wp:posOffset>-51435</wp:posOffset>
           </wp:positionH>
           <wp:positionV relativeFrom="paragraph">
-            <wp:posOffset>-97155</wp:posOffset>
+            <wp:posOffset>-240030</wp:posOffset>
           </wp:positionV>
-          <wp:extent cx="590550" cy="742950"/>
-          <wp:effectExtent l="19050" t="0" r="0" b="0"/>
+          <wp:extent cx="486410" cy="647700"/>
+          <wp:effectExtent l="19050" t="0" r="8890" b="0"/>
           <wp:wrapSquare wrapText="bothSides"/>
-          <wp:docPr id="5" name="6 Imagen" descr="logo3.JPG"/>
+          <wp:docPr id="28" name="4 Imagen" descr="logo_Ujaveriana.jpg"/>
           <wp:cNvGraphicFramePr>
             <a:graphicFrameLocks xmlns:a="http://schemas.openxmlformats.org/drawingml/2006/main" noChangeAspect="1"/>
           </wp:cNvGraphicFramePr>
@@ -6877,7 +6884,7 @@
             <a:graphicData uri="http://schemas.openxmlformats.org/drawingml/2006/picture">
               <pic:pic xmlns:pic="http://schemas.openxmlformats.org/drawingml/2006/picture">
                 <pic:nvPicPr>
-                  <pic:cNvPr id="0" name="logo3.JPG"/>
+                  <pic:cNvPr id="0" name="logo_Ujaveriana.jpg"/>
                   <pic:cNvPicPr/>
                 </pic:nvPicPr>
                 <pic:blipFill>
@@ -6889,7 +6896,7 @@
                 <pic:spPr>
                   <a:xfrm>
                     <a:off x="0" y="0"/>
-                    <a:ext cx="590550" cy="742950"/>
+                    <a:ext cx="486410" cy="647700"/>
                   </a:xfrm>
                   <a:prstGeom prst="rect">
                     <a:avLst/>
@@ -6903,25 +6910,29 @@
     </w:r>
     <w:r>
       <w:rPr>
-        <w:rFonts w:asciiTheme="majorHAnsi" w:eastAsiaTheme="majorEastAsia" w:hAnsiTheme="majorHAnsi" w:cstheme="majorBidi"/>
+        <w:lang w:val="en-US"/>
+      </w:rPr>
+      <w:t xml:space="preserve">                        </w:t>
+    </w:r>
+    <w:r>
+      <w:rPr>
+        <w:b/>
         <w:noProof/>
-        <w:sz w:val="28"/>
-        <w:szCs w:val="28"/>
-        <w:lang w:val="es-ES" w:eastAsia="es-ES"/>
+        <w:lang w:val="es-ES_tradnl" w:eastAsia="es-ES_tradnl"/>
       </w:rPr>
       <w:drawing>
-        <wp:anchor distT="0" distB="0" distL="114300" distR="114300" simplePos="0" relativeHeight="251659264" behindDoc="0" locked="0" layoutInCell="1" allowOverlap="1">
+        <wp:anchor distT="0" distB="0" distL="114300" distR="114300" simplePos="0" relativeHeight="251667456" behindDoc="0" locked="0" layoutInCell="1" allowOverlap="1">
           <wp:simplePos x="0" y="0"/>
           <wp:positionH relativeFrom="column">
-            <wp:posOffset>-51435</wp:posOffset>
+            <wp:posOffset>4958715</wp:posOffset>
           </wp:positionH>
           <wp:positionV relativeFrom="paragraph">
-            <wp:posOffset>-97155</wp:posOffset>
+            <wp:posOffset>-194945</wp:posOffset>
           </wp:positionV>
-          <wp:extent cx="485775" cy="643255"/>
-          <wp:effectExtent l="19050" t="0" r="9525" b="0"/>
+          <wp:extent cx="509905" cy="648335"/>
+          <wp:effectExtent l="19050" t="0" r="4445" b="0"/>
           <wp:wrapSquare wrapText="bothSides"/>
-          <wp:docPr id="4" name="4 Imagen" descr="logo_Ujaveriana.jpg"/>
+          <wp:docPr id="6" name="Imagen 14" descr="F:\logo3 copia.jpg"/>
           <wp:cNvGraphicFramePr>
             <a:graphicFrameLocks xmlns:a="http://schemas.openxmlformats.org/drawingml/2006/main" noChangeAspect="1"/>
           </wp:cNvGraphicFramePr>
@@ -6929,29 +6940,60 @@
             <a:graphicData uri="http://schemas.openxmlformats.org/drawingml/2006/picture">
               <pic:pic xmlns:pic="http://schemas.openxmlformats.org/drawingml/2006/picture">
                 <pic:nvPicPr>
-                  <pic:cNvPr id="0" name="logo_Ujaveriana.jpg"/>
-                  <pic:cNvPicPr/>
+                  <pic:cNvPr id="0" name="Picture 14" descr="F:\logo3 copia.jpg"/>
+                  <pic:cNvPicPr>
+                    <a:picLocks noChangeAspect="1" noChangeArrowheads="1"/>
+                  </pic:cNvPicPr>
                 </pic:nvPicPr>
                 <pic:blipFill>
                   <a:blip r:embed="rId2"/>
+                  <a:srcRect/>
                   <a:stretch>
                     <a:fillRect/>
                   </a:stretch>
                 </pic:blipFill>
-                <pic:spPr>
+                <pic:spPr bwMode="auto">
                   <a:xfrm>
                     <a:off x="0" y="0"/>
-                    <a:ext cx="485775" cy="643255"/>
+                    <a:ext cx="509905" cy="648335"/>
                   </a:xfrm>
                   <a:prstGeom prst="rect">
                     <a:avLst/>
                   </a:prstGeom>
+                  <a:noFill/>
+                  <a:ln w="9525">
+                    <a:noFill/>
+                    <a:miter lim="800000"/>
+                    <a:headEnd/>
+                    <a:tailEnd/>
+                  </a:ln>
                 </pic:spPr>
               </pic:pic>
             </a:graphicData>
           </a:graphic>
         </wp:anchor>
       </w:drawing>
+    </w:r>
+    <w:r>
+      <w:rPr>
+        <w:b/>
+        <w:lang w:val="en-US"/>
+      </w:rPr>
+      <w:t>Super Triumph: Fast and Furious</w:t>
+    </w:r>
+    <w:r>
+      <w:rPr>
+        <w:lang w:val="en-US"/>
+      </w:rPr>
+      <w:tab/>
+      <w:t xml:space="preserve"> </w:t>
+    </w:r>
+    <w:r>
+      <w:rPr>
+        <w:lang w:val="en-US"/>
+      </w:rPr>
+      <w:tab/>
+      <w:t xml:space="preserve">          </w:t>
     </w:r>
   </w:p>
   <w:p>
@@ -6962,42 +7004,9 @@
         <w:tab w:val="clear" w:pos="8838"/>
         <w:tab w:val="left" w:pos="1455"/>
       </w:tabs>
-    </w:pPr>
-    <w:r>
-      <w:tab/>
-    </w:r>
-  </w:p>
-  <w:p>
-    <w:pPr>
-      <w:pStyle w:val="Encabezado"/>
-      <w:tabs>
-        <w:tab w:val="clear" w:pos="4419"/>
-        <w:tab w:val="clear" w:pos="8838"/>
-        <w:tab w:val="left" w:pos="1455"/>
-      </w:tabs>
-    </w:pPr>
-    <w:r>
-      <w:t xml:space="preserve">                         Casos De Uso: SPMP</w:t>
-    </w:r>
-  </w:p>
-  <w:p>
-    <w:pPr>
-      <w:pStyle w:val="Encabezado"/>
-      <w:tabs>
-        <w:tab w:val="clear" w:pos="4419"/>
-        <w:tab w:val="clear" w:pos="8838"/>
-        <w:tab w:val="left" w:pos="1455"/>
-      </w:tabs>
-    </w:pPr>
-  </w:p>
-  <w:p>
-    <w:pPr>
-      <w:pStyle w:val="Encabezado"/>
-      <w:tabs>
-        <w:tab w:val="clear" w:pos="4419"/>
-        <w:tab w:val="clear" w:pos="8838"/>
-        <w:tab w:val="left" w:pos="1455"/>
-      </w:tabs>
+      <w:rPr>
+        <w:lang w:val="en-US"/>
+      </w:rPr>
     </w:pPr>
   </w:p>
 </w:hdr>
@@ -10065,6 +10074,7 @@
     <w:rsid w:val="00A72731"/>
     <w:rsid w:val="00AF5D4A"/>
     <w:rsid w:val="00CA7F3D"/>
+    <w:rsid w:val="00D507C5"/>
     <w:rsid w:val="00E702F1"/>
     <w:rsid w:val="00FC58AB"/>
   </w:rsids>
@@ -10081,7 +10091,7 @@
     <m:intLim m:val="subSup"/>
     <m:naryLim m:val="undOvr"/>
   </m:mathPr>
-  <w:themeFontLang w:val="es-ES"/>
+  <w:themeFontLang w:val="es-ES_tradnl"/>
   <w:clrSchemeMapping w:bg1="light1" w:t1="dark1" w:bg2="light2" w:t2="dark2" w:accent1="accent1" w:accent2="accent2" w:accent3="accent3" w:accent4="accent4" w:accent5="accent5" w:accent6="accent6" w:hyperlink="hyperlink" w:followedHyperlink="followedHyperlink"/>
   <w:decimalSymbol w:val=","/>
   <w:listSeparator w:val=";"/>

</xml_diff>